<commit_message>
fix 9+0. , editor resize, and drum label cursor issue
</commit_message>
<xml_diff>
--- a/docs/assets/Resume.docx
+++ b/docs/assets/Resume.docx
@@ -47,16 +47,16 @@
               <mc:AlternateContent>
                 <mc:Choice Requires="wps">
                   <w:drawing>
-                    <wp:anchor distT="0" distB="0" distL="114300" distR="114300" simplePos="0" relativeHeight="251659264" behindDoc="1" locked="0" layoutInCell="1" allowOverlap="1" wp14:anchorId="407BD554" wp14:editId="19EF8918">
+                    <wp:anchor distT="0" distB="0" distL="114300" distR="114300" simplePos="0" relativeHeight="251659264" behindDoc="1" locked="0" layoutInCell="1" allowOverlap="1" wp14:anchorId="407BD554" wp14:editId="5D9A40CF">
                       <wp:simplePos x="0" y="0"/>
                       <wp:positionH relativeFrom="page">
-                        <wp:posOffset>-287655</wp:posOffset>
+                        <wp:posOffset>-285750</wp:posOffset>
                       </wp:positionH>
                       <wp:positionV relativeFrom="paragraph">
-                        <wp:posOffset>-448945</wp:posOffset>
+                        <wp:posOffset>-647699</wp:posOffset>
                       </wp:positionV>
-                      <wp:extent cx="2552700" cy="10201275"/>
-                      <wp:effectExtent l="0" t="0" r="0" b="9525"/>
+                      <wp:extent cx="2552700" cy="10401300"/>
+                      <wp:effectExtent l="0" t="0" r="0" b="0"/>
                       <wp:wrapNone/>
                       <wp:docPr id="8" name="Rectangle 8"/>
                       <wp:cNvGraphicFramePr/>
@@ -67,7 +67,7 @@
                             <wps:spPr>
                               <a:xfrm>
                                 <a:off x="0" y="0"/>
-                                <a:ext cx="2552700" cy="10201275"/>
+                                <a:ext cx="2552700" cy="10401300"/>
                               </a:xfrm>
                               <a:prstGeom prst="rect">
                                 <a:avLst/>
@@ -115,7 +115,7 @@
                 </mc:Choice>
                 <mc:Fallback>
                   <w:pict>
-                    <v:rect w14:anchorId="2FFE3375" id="Rectangle 8" o:spid="_x0000_s1026" style="position:absolute;margin-left:-22.65pt;margin-top:-35.35pt;width:201pt;height:803.25pt;z-index:-251657216;visibility:visible;mso-wrap-style:square;mso-width-percent:0;mso-height-percent:0;mso-wrap-distance-left:9pt;mso-wrap-distance-top:0;mso-wrap-distance-right:9pt;mso-wrap-distance-bottom:0;mso-position-horizontal:absolute;mso-position-horizontal-relative:page;mso-position-vertical:absolute;mso-position-vertical-relative:text;mso-width-percent:0;mso-height-percent:0;mso-width-relative:margin;mso-height-relative:margin;v-text-anchor:middle" o:gfxdata="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" fillcolor="#2f3640" stroked="f" strokeweight="1pt">
+                    <v:rect w14:anchorId="7F072ADB" id="Rectangle 8" o:spid="_x0000_s1026" style="position:absolute;margin-left:-22.5pt;margin-top:-51pt;width:201pt;height:819pt;z-index:-251657216;visibility:visible;mso-wrap-style:square;mso-width-percent:0;mso-height-percent:0;mso-wrap-distance-left:9pt;mso-wrap-distance-top:0;mso-wrap-distance-right:9pt;mso-wrap-distance-bottom:0;mso-position-horizontal:absolute;mso-position-horizontal-relative:page;mso-position-vertical:absolute;mso-position-vertical-relative:text;mso-width-percent:0;mso-height-percent:0;mso-width-relative:margin;mso-height-relative:margin;v-text-anchor:middle" o:gfxdata="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" fillcolor="#2f3640" stroked="f" strokeweight="1pt">
                       <w10:wrap anchorx="page"/>
                     </v:rect>
                   </w:pict>
@@ -661,15 +661,11 @@
                   <w:pPr>
                     <w:rPr>
                       <w:color w:val="FFFFFF" w:themeColor="background1"/>
-                      <w:sz w:val="24"/>
-                      <w:szCs w:val="24"/>
-                    </w:rPr>
-                  </w:pPr>
-                  <w:r>
-                    <w:rPr>
-                      <w:color w:val="FFFFFF" w:themeColor="background1"/>
-                      <w:sz w:val="24"/>
-                      <w:szCs w:val="24"/>
+                    </w:rPr>
+                  </w:pPr>
+                  <w:r>
+                    <w:rPr>
+                      <w:color w:val="FFFFFF" w:themeColor="background1"/>
                     </w:rPr>
                     <w:t>github/qwen-3108</w:t>
                   </w:r>
@@ -771,10 +767,18 @@
                   <w:pPr>
                     <w:rPr>
                       <w:color w:val="FFFFFF" w:themeColor="background1"/>
-                      <w:sz w:val="24"/>
-                      <w:szCs w:val="24"/>
-                    </w:rPr>
-                  </w:pPr>
+                    </w:rPr>
+                  </w:pPr>
+                  <w:hyperlink r:id="rId15" w:history="1">
+                    <w:r>
+                      <w:rPr>
+                        <w:rStyle w:val="Hyperlink"/>
+                        <w:color w:val="FFFFFF" w:themeColor="background1"/>
+                        <w:u w:val="none"/>
+                      </w:rPr>
+                      <w:t>qwen-3108.github.io/my-portfolio/</w:t>
+                    </w:r>
+                  </w:hyperlink>
                 </w:p>
               </w:tc>
               <w:tc>
@@ -832,7 +836,7 @@
                                 <pic:cNvPicPr/>
                               </pic:nvPicPr>
                               <pic:blipFill>
-                                <a:blip r:embed="rId15" cstate="print">
+                                <a:blip r:embed="rId16" cstate="print">
                                   <a:extLst>
                                     <a:ext uri="{28A0092B-C50C-407E-A947-70E740481C1C}">
                                       <a14:useLocalDpi xmlns:a14="http://schemas.microsoft.com/office/drawing/2010/main" val="0"/>
@@ -873,7 +877,7 @@
                       <w:szCs w:val="24"/>
                     </w:rPr>
                   </w:pPr>
-                  <w:hyperlink r:id="rId16" w:history="1">
+                  <w:hyperlink r:id="rId17" w:history="1">
                     <w:r>
                       <w:rPr>
                         <w:rStyle w:val="Hyperlink"/>
@@ -1822,6 +1826,7 @@
                     <w:rPr>
                       <w:b/>
                       <w:bCs/>
+                      <w:color w:val="2F3640"/>
                       <w:sz w:val="24"/>
                       <w:szCs w:val="24"/>
                     </w:rPr>
@@ -1830,6 +1835,7 @@
                     <w:rPr>
                       <w:b/>
                       <w:bCs/>
+                      <w:color w:val="2F3640"/>
                       <w:sz w:val="24"/>
                       <w:szCs w:val="24"/>
                     </w:rPr>
@@ -1839,6 +1845,7 @@
                     <w:rPr>
                       <w:b/>
                       <w:bCs/>
+                      <w:color w:val="2F3640"/>
                       <w:sz w:val="24"/>
                       <w:szCs w:val="24"/>
                     </w:rPr>
@@ -1848,6 +1855,7 @@
                     <w:rPr>
                       <w:b/>
                       <w:bCs/>
+                      <w:color w:val="2F3640"/>
                       <w:sz w:val="24"/>
                       <w:szCs w:val="24"/>
                     </w:rPr>
@@ -1857,6 +1865,7 @@
                     <w:rPr>
                       <w:b/>
                       <w:bCs/>
+                      <w:color w:val="2F3640"/>
                       <w:sz w:val="24"/>
                       <w:szCs w:val="24"/>
                     </w:rPr>
@@ -1925,7 +1934,49 @@
                       <w:sz w:val="24"/>
                       <w:szCs w:val="24"/>
                     </w:rPr>
-                    <w:t xml:space="preserve">Kept file size of bundle.js below 300kb even with 4 separate React applications embedded into the same page </w:t>
+                    <w:t xml:space="preserve">Kept </w:t>
+                  </w:r>
+                  <w:r>
+                    <w:rPr>
+                      <w:sz w:val="24"/>
+                      <w:szCs w:val="24"/>
+                    </w:rPr>
+                    <w:t xml:space="preserve">the </w:t>
+                  </w:r>
+                  <w:r>
+                    <w:rPr>
+                      <w:sz w:val="24"/>
+                      <w:szCs w:val="24"/>
+                    </w:rPr>
+                    <w:t xml:space="preserve">file size of bundle.js below 300kb </w:t>
+                  </w:r>
+                  <w:r>
+                    <w:rPr>
+                      <w:sz w:val="24"/>
+                      <w:szCs w:val="24"/>
+                    </w:rPr>
+                    <w:t>despite having embedded</w:t>
+                  </w:r>
+                  <w:r>
+                    <w:rPr>
+                      <w:sz w:val="24"/>
+                      <w:szCs w:val="24"/>
+                    </w:rPr>
+                    <w:t xml:space="preserve"> 4 separate React applications</w:t>
+                  </w:r>
+                  <w:r>
+                    <w:rPr>
+                      <w:sz w:val="24"/>
+                      <w:szCs w:val="24"/>
+                    </w:rPr>
+                    <w:t xml:space="preserve"> i</w:t>
+                  </w:r>
+                  <w:r>
+                    <w:rPr>
+                      <w:sz w:val="24"/>
+                      <w:szCs w:val="24"/>
+                    </w:rPr>
+                    <w:t xml:space="preserve">n the same page </w:t>
                   </w:r>
                   <w:proofErr w:type="gramStart"/>
                   <w:r>
@@ -2002,6 +2053,16 @@
                     </w:rPr>
                     <w:t xml:space="preserve">Link to portfolio: </w:t>
                   </w:r>
+                  <w:hyperlink r:id="rId18" w:history="1">
+                    <w:r>
+                      <w:rPr>
+                        <w:rStyle w:val="Hyperlink"/>
+                        <w:color w:val="auto"/>
+                        <w:u w:val="none"/>
+                      </w:rPr>
+                      <w:t>qwen-3108.github.io/my-portfolio/</w:t>
+                    </w:r>
+                  </w:hyperlink>
                   <w:r>
                     <w:rPr>
                       <w:b/>

</xml_diff>

<commit_message>
Updated resume and about
</commit_message>
<xml_diff>
--- a/docs/assets/Resume.docx
+++ b/docs/assets/Resume.docx
@@ -1,12 +1,11 @@
 
 <file path=word/document.xml><?xml version="1.0" encoding="utf-8"?>
-<w:document xmlns:wpc="http://schemas.microsoft.com/office/word/2010/wordprocessingCanvas" xmlns:cx="http://schemas.microsoft.com/office/drawing/2014/chartex" xmlns:cx1="http://schemas.microsoft.com/office/drawing/2015/9/8/chartex" xmlns:cx2="http://schemas.microsoft.com/office/drawing/2015/10/21/chartex" xmlns:cx3="http://schemas.microsoft.com/office/drawing/2016/5/9/chartex" xmlns:cx4="http://schemas.microsoft.com/office/drawing/2016/5/10/chartex" xmlns:cx5="http://schemas.microsoft.com/office/drawing/2016/5/11/chartex" xmlns:cx6="http://schemas.microsoft.com/office/drawing/2016/5/12/chartex" xmlns:cx7="http://schemas.microsoft.com/office/drawing/2016/5/13/chartex" xmlns:cx8="http://schemas.microsoft.com/office/drawing/2016/5/14/chartex" xmlns:mc="http://schemas.openxmlformats.org/markup-compatibility/2006" xmlns:aink="http://schemas.microsoft.com/office/drawing/2016/ink" xmlns:am3d="http://schemas.microsoft.com/office/drawing/2017/model3d" xmlns:o="urn:schemas-microsoft-com:office:office" xmlns:r="http://schemas.openxmlformats.org/officeDocument/2006/relationships" xmlns:m="http://schemas.openxmlformats.org/officeDocument/2006/math" xmlns:v="urn:schemas-microsoft-com:vml" xmlns:wp14="http://schemas.microsoft.com/office/word/2010/wordprocessingDrawing" xmlns:wp="http://schemas.openxmlformats.org/drawingml/2006/wordprocessingDrawing" xmlns:w10="urn:schemas-microsoft-com:office:word" xmlns:w="http://schemas.openxmlformats.org/wordprocessingml/2006/main" xmlns:w14="http://schemas.microsoft.com/office/word/2010/wordml" xmlns:w15="http://schemas.microsoft.com/office/word/2012/wordml" xmlns:w16cid="http://schemas.microsoft.com/office/word/2016/wordml/cid" xmlns:w16se="http://schemas.microsoft.com/office/word/2015/wordml/symex" xmlns:wpg="http://schemas.microsoft.com/office/word/2010/wordprocessingGroup" xmlns:wpi="http://schemas.microsoft.com/office/word/2010/wordprocessingInk" xmlns:wne="http://schemas.microsoft.com/office/word/2006/wordml" xmlns:wps="http://schemas.microsoft.com/office/word/2010/wordprocessingShape" mc:Ignorable="w14 w15 w16se w16cid wp14">
+<w:document xmlns:wpc="http://schemas.microsoft.com/office/word/2010/wordprocessingCanvas" xmlns:cx="http://schemas.microsoft.com/office/drawing/2014/chartex" xmlns:cx1="http://schemas.microsoft.com/office/drawing/2015/9/8/chartex" xmlns:cx2="http://schemas.microsoft.com/office/drawing/2015/10/21/chartex" xmlns:cx3="http://schemas.microsoft.com/office/drawing/2016/5/9/chartex" xmlns:cx4="http://schemas.microsoft.com/office/drawing/2016/5/10/chartex" xmlns:cx5="http://schemas.microsoft.com/office/drawing/2016/5/11/chartex" xmlns:cx6="http://schemas.microsoft.com/office/drawing/2016/5/12/chartex" xmlns:cx7="http://schemas.microsoft.com/office/drawing/2016/5/13/chartex" xmlns:cx8="http://schemas.microsoft.com/office/drawing/2016/5/14/chartex" xmlns:mc="http://schemas.openxmlformats.org/markup-compatibility/2006" xmlns:aink="http://schemas.microsoft.com/office/drawing/2016/ink" xmlns:am3d="http://schemas.microsoft.com/office/drawing/2017/model3d" xmlns:o="urn:schemas-microsoft-com:office:office" xmlns:r="http://schemas.openxmlformats.org/officeDocument/2006/relationships" xmlns:m="http://schemas.openxmlformats.org/officeDocument/2006/math" xmlns:v="urn:schemas-microsoft-com:vml" xmlns:wp14="http://schemas.microsoft.com/office/word/2010/wordprocessingDrawing" xmlns:wp="http://schemas.openxmlformats.org/drawingml/2006/wordprocessingDrawing" xmlns:w10="urn:schemas-microsoft-com:office:word" xmlns:w="http://schemas.openxmlformats.org/wordprocessingml/2006/main" xmlns:w14="http://schemas.microsoft.com/office/word/2010/wordml" xmlns:w15="http://schemas.microsoft.com/office/word/2012/wordml" xmlns:w16cex="http://schemas.microsoft.com/office/word/2018/wordml/cex" xmlns:w16cid="http://schemas.microsoft.com/office/word/2016/wordml/cid" xmlns:w16="http://schemas.microsoft.com/office/word/2018/wordml" xmlns:w16se="http://schemas.microsoft.com/office/word/2015/wordml/symex" xmlns:wpg="http://schemas.microsoft.com/office/word/2010/wordprocessingGroup" xmlns:wpi="http://schemas.microsoft.com/office/word/2010/wordprocessingInk" xmlns:wne="http://schemas.microsoft.com/office/word/2006/wordml" xmlns:wps="http://schemas.microsoft.com/office/word/2010/wordprocessingShape" mc:Ignorable="w14 w15 w16se w16cid w16 w16cex wp14">
   <w:body>
     <w:tbl>
       <w:tblPr>
         <w:tblStyle w:val="TableGrid"/>
-        <w:tblW w:w="5138" w:type="pct"/>
-        <w:tblInd w:w="-270" w:type="dxa"/>
+        <w:tblW w:w="5000" w:type="pct"/>
         <w:tblBorders>
           <w:top w:val="none" w:sz="0" w:space="0" w:color="auto"/>
           <w:left w:val="none" w:sz="0" w:space="0" w:color="auto"/>
@@ -18,8 +17,8 @@
         <w:tblLook w:val="04A0" w:firstRow="1" w:lastRow="0" w:firstColumn="1" w:lastColumn="0" w:noHBand="0" w:noVBand="1"/>
       </w:tblPr>
       <w:tblGrid>
-        <w:gridCol w:w="3689"/>
-        <w:gridCol w:w="7409"/>
+        <w:gridCol w:w="3781"/>
+        <w:gridCol w:w="7595"/>
       </w:tblGrid>
       <w:tr>
         <w:trPr>
@@ -47,13 +46,13 @@
               <mc:AlternateContent>
                 <mc:Choice Requires="wps">
                   <w:drawing>
-                    <wp:anchor distT="0" distB="0" distL="114300" distR="114300" simplePos="0" relativeHeight="251659264" behindDoc="1" locked="0" layoutInCell="1" allowOverlap="1" wp14:anchorId="407BD554" wp14:editId="5D9A40CF">
+                    <wp:anchor distT="0" distB="0" distL="114300" distR="114300" simplePos="0" relativeHeight="251659264" behindDoc="1" locked="0" layoutInCell="1" allowOverlap="1" wp14:anchorId="407BD554" wp14:editId="7E7FD515">
                       <wp:simplePos x="0" y="0"/>
                       <wp:positionH relativeFrom="page">
-                        <wp:posOffset>-285750</wp:posOffset>
+                        <wp:posOffset>-276225</wp:posOffset>
                       </wp:positionH>
                       <wp:positionV relativeFrom="paragraph">
-                        <wp:posOffset>-647699</wp:posOffset>
+                        <wp:posOffset>-618490</wp:posOffset>
                       </wp:positionV>
                       <wp:extent cx="2552700" cy="10401300"/>
                       <wp:effectExtent l="0" t="0" r="0" b="0"/>
@@ -115,7 +114,7 @@
                 </mc:Choice>
                 <mc:Fallback>
                   <w:pict>
-                    <v:rect w14:anchorId="7F072ADB" id="Rectangle 8" o:spid="_x0000_s1026" style="position:absolute;margin-left:-22.5pt;margin-top:-51pt;width:201pt;height:819pt;z-index:-251657216;visibility:visible;mso-wrap-style:square;mso-width-percent:0;mso-height-percent:0;mso-wrap-distance-left:9pt;mso-wrap-distance-top:0;mso-wrap-distance-right:9pt;mso-wrap-distance-bottom:0;mso-position-horizontal:absolute;mso-position-horizontal-relative:page;mso-position-vertical:absolute;mso-position-vertical-relative:text;mso-width-percent:0;mso-height-percent:0;mso-width-relative:margin;mso-height-relative:margin;v-text-anchor:middle" o:gfxdata="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" fillcolor="#2f3640" stroked="f" strokeweight="1pt">
+                    <v:rect w14:anchorId="33DDBE42" id="Rectangle 8" o:spid="_x0000_s1026" style="position:absolute;margin-left:-21.75pt;margin-top:-48.7pt;width:201pt;height:819pt;z-index:-251657216;visibility:visible;mso-wrap-style:square;mso-width-percent:0;mso-height-percent:0;mso-wrap-distance-left:9pt;mso-wrap-distance-top:0;mso-wrap-distance-right:9pt;mso-wrap-distance-bottom:0;mso-position-horizontal:absolute;mso-position-horizontal-relative:page;mso-position-vertical:absolute;mso-position-vertical-relative:text;mso-width-percent:0;mso-height-percent:0;mso-width-relative:margin;mso-height-relative:margin;v-text-anchor:middle" o:gfxdata="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" fillcolor="#2f3640" stroked="f" strokeweight="1pt">
                       <w10:wrap anchorx="page"/>
                     </v:rect>
                   </w:pict>
@@ -129,16 +128,16 @@
               <w:outlineLvl w:val="0"/>
               <w:rPr>
                 <w:color w:val="FFFFFF" w:themeColor="background1"/>
-                <w:sz w:val="56"/>
-                <w:szCs w:val="40"/>
+                <w:sz w:val="52"/>
+                <w:szCs w:val="36"/>
               </w:rPr>
             </w:pPr>
             <w:proofErr w:type="spellStart"/>
             <w:r>
               <w:rPr>
                 <w:color w:val="FFFFFF" w:themeColor="background1"/>
-                <w:sz w:val="56"/>
-                <w:szCs w:val="40"/>
+                <w:sz w:val="52"/>
+                <w:szCs w:val="36"/>
               </w:rPr>
               <w:t>Qiao</w:t>
             </w:r>
@@ -146,16 +145,16 @@
             <w:r>
               <w:rPr>
                 <w:color w:val="FFFFFF" w:themeColor="background1"/>
-                <w:sz w:val="56"/>
-                <w:szCs w:val="40"/>
+                <w:sz w:val="52"/>
+                <w:szCs w:val="36"/>
               </w:rPr>
               <w:t xml:space="preserve"> Wen</w:t>
             </w:r>
             <w:r>
               <w:rPr>
                 <w:color w:val="FFFFFF" w:themeColor="background1"/>
-                <w:sz w:val="56"/>
-                <w:szCs w:val="40"/>
+                <w:sz w:val="52"/>
+                <w:szCs w:val="36"/>
               </w:rPr>
               <w:t xml:space="preserve">, </w:t>
             </w:r>
@@ -166,16 +165,16 @@
               <w:outlineLvl w:val="0"/>
               <w:rPr>
                 <w:color w:val="FFFFFF" w:themeColor="background1"/>
-                <w:sz w:val="56"/>
-                <w:szCs w:val="40"/>
+                <w:sz w:val="52"/>
+                <w:szCs w:val="36"/>
               </w:rPr>
             </w:pPr>
             <w:proofErr w:type="spellStart"/>
             <w:r>
               <w:rPr>
                 <w:color w:val="FFFFFF" w:themeColor="background1"/>
-                <w:sz w:val="56"/>
-                <w:szCs w:val="40"/>
+                <w:sz w:val="52"/>
+                <w:szCs w:val="36"/>
               </w:rPr>
               <w:t>Loh</w:t>
             </w:r>
@@ -212,9 +211,9 @@
               <w:tblLook w:val="04A0" w:firstRow="1" w:lastRow="0" w:firstColumn="1" w:lastColumn="0" w:noHBand="0" w:noVBand="1"/>
             </w:tblPr>
             <w:tblGrid>
-              <w:gridCol w:w="564"/>
-              <w:gridCol w:w="2667"/>
-              <w:gridCol w:w="242"/>
+              <w:gridCol w:w="579"/>
+              <w:gridCol w:w="2738"/>
+              <w:gridCol w:w="248"/>
             </w:tblGrid>
             <w:tr>
               <w:trPr>
@@ -296,15 +295,11 @@
                   <w:pPr>
                     <w:rPr>
                       <w:color w:val="FFFFFF" w:themeColor="background1"/>
-                      <w:sz w:val="24"/>
-                      <w:szCs w:val="24"/>
-                    </w:rPr>
-                  </w:pPr>
-                  <w:r>
-                    <w:rPr>
-                      <w:color w:val="FFFFFF" w:themeColor="background1"/>
-                      <w:sz w:val="24"/>
-                      <w:szCs w:val="24"/>
+                    </w:rPr>
+                  </w:pPr>
+                  <w:r>
+                    <w:rPr>
+                      <w:color w:val="FFFFFF" w:themeColor="background1"/>
                     </w:rPr>
                     <w:t>Clementi, Singapore</w:t>
                   </w:r>
@@ -405,15 +400,11 @@
                   <w:pPr>
                     <w:rPr>
                       <w:color w:val="FFFFFF" w:themeColor="background1"/>
-                      <w:sz w:val="24"/>
-                      <w:szCs w:val="24"/>
-                    </w:rPr>
-                  </w:pPr>
-                  <w:r>
-                    <w:rPr>
-                      <w:color w:val="FFFFFF" w:themeColor="background1"/>
-                      <w:sz w:val="24"/>
-                      <w:szCs w:val="24"/>
+                    </w:rPr>
+                  </w:pPr>
+                  <w:r>
+                    <w:rPr>
+                      <w:color w:val="FFFFFF" w:themeColor="background1"/>
                     </w:rPr>
                     <w:t>+65 8388 6548</w:t>
                   </w:r>
@@ -514,8 +505,6 @@
                   <w:pPr>
                     <w:rPr>
                       <w:color w:val="FFFFFF" w:themeColor="background1"/>
-                      <w:sz w:val="24"/>
-                      <w:szCs w:val="24"/>
                     </w:rPr>
                   </w:pPr>
                   <w:hyperlink r:id="rId11" w:history="1">
@@ -523,8 +512,6 @@
                       <w:rPr>
                         <w:rStyle w:val="Hyperlink"/>
                         <w:color w:val="FFFFFF" w:themeColor="background1"/>
-                        <w:sz w:val="24"/>
-                        <w:szCs w:val="24"/>
                         <w:u w:val="none"/>
                       </w:rPr>
                       <w:t>loh.qwen@gmail.com</w:t>
@@ -575,8 +562,6 @@
                   <w:pPr>
                     <w:rPr>
                       <w:color w:val="FFFFFF" w:themeColor="background1"/>
-                      <w:sz w:val="24"/>
-                      <w:szCs w:val="24"/>
                     </w:rPr>
                   </w:pPr>
                 </w:p>
@@ -732,10 +717,10 @@
                       <w:szCs w:val="24"/>
                     </w:rPr>
                     <w:drawing>
-                      <wp:inline distT="0" distB="0" distL="0" distR="0" wp14:anchorId="6E796627" wp14:editId="4250D80F">
+                      <wp:inline distT="0" distB="0" distL="0" distR="0" wp14:anchorId="63C8146B" wp14:editId="70CA2512">
                         <wp:extent cx="182880" cy="182880"/>
                         <wp:effectExtent l="0" t="0" r="7620" b="7620"/>
-                        <wp:docPr id="7" name="Graphic 7" descr="World"/>
+                        <wp:docPr id="4" name="Picture 4" descr="A picture containing drawing&#10;&#10;Description automatically generated"/>
                         <wp:cNvGraphicFramePr>
                           <a:graphicFrameLocks xmlns:a="http://schemas.openxmlformats.org/drawingml/2006/main" noChangeAspect="1"/>
                         </wp:cNvGraphicFramePr>
@@ -743,120 +728,11 @@
                           <a:graphicData uri="http://schemas.openxmlformats.org/drawingml/2006/picture">
                             <pic:pic xmlns:pic="http://schemas.openxmlformats.org/drawingml/2006/picture">
                               <pic:nvPicPr>
-                                <pic:cNvPr id="7" name="world.svg"/>
+                                <pic:cNvPr id="4" name="codepen.png"/>
                                 <pic:cNvPicPr/>
                               </pic:nvPicPr>
                               <pic:blipFill>
                                 <a:blip r:embed="rId13" cstate="print">
-                                  <a:extLst>
-                                    <a:ext uri="{28A0092B-C50C-407E-A947-70E740481C1C}">
-                                      <a14:useLocalDpi xmlns:a14="http://schemas.microsoft.com/office/drawing/2010/main" val="0"/>
-                                    </a:ext>
-                                    <a:ext uri="{96DAC541-7B7A-43D3-8B79-37D633B846F1}">
-                                      <asvg:svgBlip xmlns:asvg="http://schemas.microsoft.com/office/drawing/2016/SVG/main" r:embed="rId14"/>
-                                    </a:ext>
-                                  </a:extLst>
-                                </a:blip>
-                                <a:stretch>
-                                  <a:fillRect/>
-                                </a:stretch>
-                              </pic:blipFill>
-                              <pic:spPr>
-                                <a:xfrm>
-                                  <a:off x="0" y="0"/>
-                                  <a:ext cx="182880" cy="182880"/>
-                                </a:xfrm>
-                                <a:prstGeom prst="rect">
-                                  <a:avLst/>
-                                </a:prstGeom>
-                              </pic:spPr>
-                            </pic:pic>
-                          </a:graphicData>
-                        </a:graphic>
-                      </wp:inline>
-                    </w:drawing>
-                  </w:r>
-                </w:p>
-              </w:tc>
-              <w:tc>
-                <w:tcPr>
-                  <w:tcW w:w="3840" w:type="pct"/>
-                  <w:vAlign w:val="center"/>
-                </w:tcPr>
-                <w:p>
-                  <w:pPr>
-                    <w:rPr>
-                      <w:color w:val="FFFFFF" w:themeColor="background1"/>
-                    </w:rPr>
-                  </w:pPr>
-                  <w:hyperlink r:id="rId15" w:history="1">
-                    <w:r>
-                      <w:rPr>
-                        <w:rStyle w:val="Hyperlink"/>
-                        <w:color w:val="FFFFFF" w:themeColor="background1"/>
-                        <w:u w:val="none"/>
-                      </w:rPr>
-                      <w:t>qwen-3108.github.io/my-portfolio/</w:t>
-                    </w:r>
-                  </w:hyperlink>
-                </w:p>
-              </w:tc>
-              <w:tc>
-                <w:tcPr>
-                  <w:tcW w:w="348" w:type="pct"/>
-                </w:tcPr>
-                <w:p>
-                  <w:pPr>
-                    <w:rPr>
-                      <w:color w:val="FFFFFF" w:themeColor="background1"/>
-                      <w:sz w:val="24"/>
-                      <w:szCs w:val="24"/>
-                    </w:rPr>
-                  </w:pPr>
-                </w:p>
-              </w:tc>
-            </w:tr>
-            <w:tr>
-              <w:trPr>
-                <w:trHeight w:val="360"/>
-              </w:trPr>
-              <w:tc>
-                <w:tcPr>
-                  <w:tcW w:w="812" w:type="pct"/>
-                  <w:vAlign w:val="center"/>
-                </w:tcPr>
-                <w:p>
-                  <w:pPr>
-                    <w:rPr>
-                      <w:color w:val="FFFFFF" w:themeColor="background1"/>
-                      <w:sz w:val="24"/>
-                      <w:szCs w:val="24"/>
-                    </w:rPr>
-                  </w:pPr>
-                  <w:r>
-                    <w:rPr>
-                      <w:noProof/>
-                      <w:color w:val="FFFFFF" w:themeColor="background1"/>
-                      <w:sz w:val="24"/>
-                      <w:szCs w:val="24"/>
-                    </w:rPr>
-                    <w:drawing>
-                      <wp:inline distT="0" distB="0" distL="0" distR="0" wp14:anchorId="020ADBD2" wp14:editId="40BD27A0">
-                        <wp:extent cx="182880" cy="182880"/>
-                        <wp:effectExtent l="0" t="0" r="7620" b="7620"/>
-                        <wp:docPr id="11" name="Picture 11" descr="A picture containing drawing&#10;&#10;Description automatically generated"/>
-                        <wp:cNvGraphicFramePr>
-                          <a:graphicFrameLocks xmlns:a="http://schemas.openxmlformats.org/drawingml/2006/main" noChangeAspect="1"/>
-                        </wp:cNvGraphicFramePr>
-                        <a:graphic xmlns:a="http://schemas.openxmlformats.org/drawingml/2006/main">
-                          <a:graphicData uri="http://schemas.openxmlformats.org/drawingml/2006/picture">
-                            <pic:pic xmlns:pic="http://schemas.openxmlformats.org/drawingml/2006/picture">
-                              <pic:nvPicPr>
-                                <pic:cNvPr id="11" name="linkedin.png"/>
-                                <pic:cNvPicPr/>
-                              </pic:nvPicPr>
-                              <pic:blipFill>
-                                <a:blip r:embed="rId16" cstate="print">
                                   <a:extLst>
                                     <a:ext uri="{28A0092B-C50C-407E-A947-70E740481C1C}">
                                       <a14:useLocalDpi xmlns:a14="http://schemas.microsoft.com/office/drawing/2010/main" val="0"/>
@@ -893,11 +769,119 @@
                   <w:pPr>
                     <w:rPr>
                       <w:color w:val="FFFFFF" w:themeColor="background1"/>
-                      <w:sz w:val="24"/>
-                      <w:szCs w:val="24"/>
-                    </w:rPr>
-                  </w:pPr>
-                  <w:hyperlink r:id="rId17" w:history="1">
+                    </w:rPr>
+                  </w:pPr>
+                  <w:r>
+                    <w:rPr>
+                      <w:color w:val="FFFFFF" w:themeColor="background1"/>
+                    </w:rPr>
+                    <w:t>codepen.io/</w:t>
+                  </w:r>
+                  <w:proofErr w:type="spellStart"/>
+                  <w:r>
+                    <w:rPr>
+                      <w:color w:val="FFFFFF" w:themeColor="background1"/>
+                    </w:rPr>
+                    <w:t>qwenloh</w:t>
+                  </w:r>
+                  <w:proofErr w:type="spellEnd"/>
+                </w:p>
+              </w:tc>
+              <w:tc>
+                <w:tcPr>
+                  <w:tcW w:w="348" w:type="pct"/>
+                </w:tcPr>
+                <w:p>
+                  <w:pPr>
+                    <w:rPr>
+                      <w:color w:val="FFFFFF" w:themeColor="background1"/>
+                      <w:sz w:val="24"/>
+                      <w:szCs w:val="24"/>
+                    </w:rPr>
+                  </w:pPr>
+                </w:p>
+              </w:tc>
+            </w:tr>
+            <w:tr>
+              <w:trPr>
+                <w:trHeight w:val="360"/>
+              </w:trPr>
+              <w:tc>
+                <w:tcPr>
+                  <w:tcW w:w="812" w:type="pct"/>
+                  <w:vAlign w:val="center"/>
+                </w:tcPr>
+                <w:p>
+                  <w:pPr>
+                    <w:rPr>
+                      <w:color w:val="FFFFFF" w:themeColor="background1"/>
+                      <w:sz w:val="24"/>
+                      <w:szCs w:val="24"/>
+                    </w:rPr>
+                  </w:pPr>
+                  <w:r>
+                    <w:rPr>
+                      <w:noProof/>
+                      <w:color w:val="FFFFFF" w:themeColor="background1"/>
+                      <w:sz w:val="24"/>
+                      <w:szCs w:val="24"/>
+                    </w:rPr>
+                    <w:drawing>
+                      <wp:inline distT="0" distB="0" distL="0" distR="0" wp14:anchorId="020ADBD2" wp14:editId="40BD27A0">
+                        <wp:extent cx="182880" cy="182880"/>
+                        <wp:effectExtent l="0" t="0" r="7620" b="7620"/>
+                        <wp:docPr id="11" name="Picture 11" descr="A picture containing drawing&#10;&#10;Description automatically generated"/>
+                        <wp:cNvGraphicFramePr>
+                          <a:graphicFrameLocks xmlns:a="http://schemas.openxmlformats.org/drawingml/2006/main" noChangeAspect="1"/>
+                        </wp:cNvGraphicFramePr>
+                        <a:graphic xmlns:a="http://schemas.openxmlformats.org/drawingml/2006/main">
+                          <a:graphicData uri="http://schemas.openxmlformats.org/drawingml/2006/picture">
+                            <pic:pic xmlns:pic="http://schemas.openxmlformats.org/drawingml/2006/picture">
+                              <pic:nvPicPr>
+                                <pic:cNvPr id="11" name="linkedin.png"/>
+                                <pic:cNvPicPr/>
+                              </pic:nvPicPr>
+                              <pic:blipFill>
+                                <a:blip r:embed="rId14" cstate="print">
+                                  <a:extLst>
+                                    <a:ext uri="{28A0092B-C50C-407E-A947-70E740481C1C}">
+                                      <a14:useLocalDpi xmlns:a14="http://schemas.microsoft.com/office/drawing/2010/main" val="0"/>
+                                    </a:ext>
+                                  </a:extLst>
+                                </a:blip>
+                                <a:stretch>
+                                  <a:fillRect/>
+                                </a:stretch>
+                              </pic:blipFill>
+                              <pic:spPr>
+                                <a:xfrm>
+                                  <a:off x="0" y="0"/>
+                                  <a:ext cx="182880" cy="182880"/>
+                                </a:xfrm>
+                                <a:prstGeom prst="rect">
+                                  <a:avLst/>
+                                </a:prstGeom>
+                              </pic:spPr>
+                            </pic:pic>
+                          </a:graphicData>
+                        </a:graphic>
+                      </wp:inline>
+                    </w:drawing>
+                  </w:r>
+                </w:p>
+              </w:tc>
+              <w:tc>
+                <w:tcPr>
+                  <w:tcW w:w="3840" w:type="pct"/>
+                  <w:vAlign w:val="center"/>
+                </w:tcPr>
+                <w:p>
+                  <w:pPr>
+                    <w:rPr>
+                      <w:color w:val="FFFFFF" w:themeColor="background1"/>
+                    </w:rPr>
+                  </w:pPr>
+                  <w:hyperlink r:id="rId15" w:history="1">
                     <w:r>
                       <w:rPr>
                         <w:rStyle w:val="Hyperlink"/>
@@ -990,8 +974,8 @@
               <w:tblLook w:val="04A0" w:firstRow="1" w:lastRow="0" w:firstColumn="1" w:lastColumn="0" w:noHBand="0" w:noVBand="1"/>
             </w:tblPr>
             <w:tblGrid>
-              <w:gridCol w:w="1672"/>
-              <w:gridCol w:w="1801"/>
+              <w:gridCol w:w="1716"/>
+              <w:gridCol w:w="1849"/>
             </w:tblGrid>
             <w:tr>
               <w:trPr>
@@ -1008,8 +992,6 @@
                       <w:b/>
                       <w:bCs/>
                       <w:color w:val="FFFFFF" w:themeColor="background1"/>
-                      <w:sz w:val="24"/>
-                      <w:szCs w:val="24"/>
                     </w:rPr>
                   </w:pPr>
                   <w:r>
@@ -1017,8 +999,6 @@
                       <w:b/>
                       <w:bCs/>
                       <w:color w:val="FFFFFF" w:themeColor="background1"/>
-                      <w:sz w:val="24"/>
-                      <w:szCs w:val="24"/>
                     </w:rPr>
                     <w:t>HTML5</w:t>
                   </w:r>
@@ -1045,7 +1025,43 @@
                       <w:sz w:val="24"/>
                       <w:szCs w:val="24"/>
                     </w:rPr>
-                    <w:t>Expert</w:t>
+                    <w:sym w:font="Wingdings" w:char="F0AB"/>
+                  </w:r>
+                  <w:r>
+                    <w:rPr>
+                      <w:rFonts w:asciiTheme="majorHAnsi" w:hAnsiTheme="majorHAnsi" w:cstheme="majorHAnsi"/>
+                      <w:color w:val="FFFFFF" w:themeColor="background1"/>
+                      <w:sz w:val="24"/>
+                      <w:szCs w:val="24"/>
+                    </w:rPr>
+                    <w:sym w:font="Wingdings" w:char="F0AB"/>
+                  </w:r>
+                  <w:r>
+                    <w:rPr>
+                      <w:rFonts w:asciiTheme="majorHAnsi" w:hAnsiTheme="majorHAnsi" w:cstheme="majorHAnsi"/>
+                      <w:color w:val="FFFFFF" w:themeColor="background1"/>
+                      <w:sz w:val="24"/>
+                      <w:szCs w:val="24"/>
+                    </w:rPr>
+                    <w:sym w:font="Wingdings" w:char="F0AB"/>
+                  </w:r>
+                  <w:r>
+                    <w:rPr>
+                      <w:rFonts w:asciiTheme="majorHAnsi" w:hAnsiTheme="majorHAnsi" w:cstheme="majorHAnsi"/>
+                      <w:color w:val="FFFFFF" w:themeColor="background1"/>
+                      <w:sz w:val="24"/>
+                      <w:szCs w:val="24"/>
+                    </w:rPr>
+                    <w:sym w:font="Wingdings" w:char="F0AB"/>
+                  </w:r>
+                  <w:r>
+                    <w:rPr>
+                      <w:rFonts w:asciiTheme="majorHAnsi" w:hAnsiTheme="majorHAnsi" w:cstheme="majorHAnsi"/>
+                      <w:color w:val="FFFFFF" w:themeColor="background1"/>
+                      <w:sz w:val="24"/>
+                      <w:szCs w:val="24"/>
+                    </w:rPr>
+                    <w:sym w:font="Wingdings" w:char="F0AB"/>
                   </w:r>
                 </w:p>
               </w:tc>
@@ -1065,8 +1081,6 @@
                       <w:b/>
                       <w:bCs/>
                       <w:color w:val="FFFFFF" w:themeColor="background1"/>
-                      <w:sz w:val="24"/>
-                      <w:szCs w:val="24"/>
                     </w:rPr>
                   </w:pPr>
                   <w:r>
@@ -1074,8 +1088,6 @@
                       <w:b/>
                       <w:bCs/>
                       <w:color w:val="FFFFFF" w:themeColor="background1"/>
-                      <w:sz w:val="24"/>
-                      <w:szCs w:val="24"/>
                     </w:rPr>
                     <w:t>CSS3</w:t>
                   </w:r>
@@ -1102,7 +1114,43 @@
                       <w:sz w:val="24"/>
                       <w:szCs w:val="24"/>
                     </w:rPr>
-                    <w:t>Expert</w:t>
+                    <w:sym w:font="Wingdings" w:char="F0AB"/>
+                  </w:r>
+                  <w:r>
+                    <w:rPr>
+                      <w:rFonts w:asciiTheme="majorHAnsi" w:hAnsiTheme="majorHAnsi" w:cstheme="majorHAnsi"/>
+                      <w:color w:val="FFFFFF" w:themeColor="background1"/>
+                      <w:sz w:val="24"/>
+                      <w:szCs w:val="24"/>
+                    </w:rPr>
+                    <w:sym w:font="Wingdings" w:char="F0AB"/>
+                  </w:r>
+                  <w:r>
+                    <w:rPr>
+                      <w:rFonts w:asciiTheme="majorHAnsi" w:hAnsiTheme="majorHAnsi" w:cstheme="majorHAnsi"/>
+                      <w:color w:val="FFFFFF" w:themeColor="background1"/>
+                      <w:sz w:val="24"/>
+                      <w:szCs w:val="24"/>
+                    </w:rPr>
+                    <w:sym w:font="Wingdings" w:char="F0AB"/>
+                  </w:r>
+                  <w:r>
+                    <w:rPr>
+                      <w:rFonts w:asciiTheme="majorHAnsi" w:hAnsiTheme="majorHAnsi" w:cstheme="majorHAnsi"/>
+                      <w:color w:val="FFFFFF" w:themeColor="background1"/>
+                      <w:sz w:val="24"/>
+                      <w:szCs w:val="24"/>
+                    </w:rPr>
+                    <w:sym w:font="Wingdings" w:char="F0AB"/>
+                  </w:r>
+                  <w:r>
+                    <w:rPr>
+                      <w:rFonts w:asciiTheme="majorHAnsi" w:hAnsiTheme="majorHAnsi" w:cstheme="majorHAnsi"/>
+                      <w:color w:val="FFFFFF" w:themeColor="background1"/>
+                      <w:sz w:val="24"/>
+                      <w:szCs w:val="24"/>
+                    </w:rPr>
+                    <w:sym w:font="Wingdings" w:char="F0AB"/>
                   </w:r>
                 </w:p>
               </w:tc>
@@ -1122,8 +1170,6 @@
                       <w:b/>
                       <w:bCs/>
                       <w:color w:val="FFFFFF" w:themeColor="background1"/>
-                      <w:sz w:val="24"/>
-                      <w:szCs w:val="24"/>
                     </w:rPr>
                   </w:pPr>
                   <w:r>
@@ -1131,8 +1177,6 @@
                       <w:b/>
                       <w:bCs/>
                       <w:color w:val="FFFFFF" w:themeColor="background1"/>
-                      <w:sz w:val="24"/>
-                      <w:szCs w:val="24"/>
                     </w:rPr>
                     <w:t>S</w:t>
                   </w:r>
@@ -1141,8 +1185,6 @@
                       <w:b/>
                       <w:bCs/>
                       <w:color w:val="FFFFFF" w:themeColor="background1"/>
-                      <w:sz w:val="24"/>
-                      <w:szCs w:val="24"/>
                     </w:rPr>
                     <w:t>C</w:t>
                   </w:r>
@@ -1151,8 +1193,6 @@
                       <w:b/>
                       <w:bCs/>
                       <w:color w:val="FFFFFF" w:themeColor="background1"/>
-                      <w:sz w:val="24"/>
-                      <w:szCs w:val="24"/>
                     </w:rPr>
                     <w:t>SS</w:t>
                   </w:r>
@@ -1161,8 +1201,6 @@
                       <w:b/>
                       <w:bCs/>
                       <w:color w:val="FFFFFF" w:themeColor="background1"/>
-                      <w:sz w:val="24"/>
-                      <w:szCs w:val="24"/>
                     </w:rPr>
                     <w:t>/SASS</w:t>
                   </w:r>
@@ -1189,7 +1227,34 @@
                       <w:sz w:val="24"/>
                       <w:szCs w:val="24"/>
                     </w:rPr>
-                    <w:t>Experienced</w:t>
+                    <w:sym w:font="Wingdings" w:char="F0AB"/>
+                  </w:r>
+                  <w:r>
+                    <w:rPr>
+                      <w:rFonts w:asciiTheme="majorHAnsi" w:hAnsiTheme="majorHAnsi" w:cstheme="majorHAnsi"/>
+                      <w:color w:val="FFFFFF" w:themeColor="background1"/>
+                      <w:sz w:val="24"/>
+                      <w:szCs w:val="24"/>
+                    </w:rPr>
+                    <w:sym w:font="Wingdings" w:char="F0AB"/>
+                  </w:r>
+                  <w:r>
+                    <w:rPr>
+                      <w:rFonts w:asciiTheme="majorHAnsi" w:hAnsiTheme="majorHAnsi" w:cstheme="majorHAnsi"/>
+                      <w:color w:val="FFFFFF" w:themeColor="background1"/>
+                      <w:sz w:val="24"/>
+                      <w:szCs w:val="24"/>
+                    </w:rPr>
+                    <w:sym w:font="Wingdings" w:char="F0AB"/>
+                  </w:r>
+                  <w:r>
+                    <w:rPr>
+                      <w:rFonts w:asciiTheme="majorHAnsi" w:hAnsiTheme="majorHAnsi" w:cstheme="majorHAnsi"/>
+                      <w:color w:val="FFFFFF" w:themeColor="background1"/>
+                      <w:sz w:val="24"/>
+                      <w:szCs w:val="24"/>
+                    </w:rPr>
+                    <w:sym w:font="Wingdings" w:char="F0AB"/>
                   </w:r>
                 </w:p>
               </w:tc>
@@ -1209,8 +1274,6 @@
                       <w:b/>
                       <w:bCs/>
                       <w:color w:val="FFFFFF" w:themeColor="background1"/>
-                      <w:sz w:val="24"/>
-                      <w:szCs w:val="24"/>
                     </w:rPr>
                   </w:pPr>
                   <w:r>
@@ -1218,8 +1281,6 @@
                       <w:b/>
                       <w:bCs/>
                       <w:color w:val="FFFFFF" w:themeColor="background1"/>
-                      <w:sz w:val="24"/>
-                      <w:szCs w:val="24"/>
                     </w:rPr>
                     <w:t>JavaScript (ES6)</w:t>
                   </w:r>
@@ -1246,7 +1307,43 @@
                       <w:sz w:val="24"/>
                       <w:szCs w:val="24"/>
                     </w:rPr>
-                    <w:t>Expert</w:t>
+                    <w:sym w:font="Wingdings" w:char="F0AB"/>
+                  </w:r>
+                  <w:r>
+                    <w:rPr>
+                      <w:rFonts w:asciiTheme="majorHAnsi" w:hAnsiTheme="majorHAnsi" w:cstheme="majorHAnsi"/>
+                      <w:color w:val="FFFFFF" w:themeColor="background1"/>
+                      <w:sz w:val="24"/>
+                      <w:szCs w:val="24"/>
+                    </w:rPr>
+                    <w:sym w:font="Wingdings" w:char="F0AB"/>
+                  </w:r>
+                  <w:r>
+                    <w:rPr>
+                      <w:rFonts w:asciiTheme="majorHAnsi" w:hAnsiTheme="majorHAnsi" w:cstheme="majorHAnsi"/>
+                      <w:color w:val="FFFFFF" w:themeColor="background1"/>
+                      <w:sz w:val="24"/>
+                      <w:szCs w:val="24"/>
+                    </w:rPr>
+                    <w:sym w:font="Wingdings" w:char="F0AB"/>
+                  </w:r>
+                  <w:r>
+                    <w:rPr>
+                      <w:rFonts w:asciiTheme="majorHAnsi" w:hAnsiTheme="majorHAnsi" w:cstheme="majorHAnsi"/>
+                      <w:color w:val="FFFFFF" w:themeColor="background1"/>
+                      <w:sz w:val="24"/>
+                      <w:szCs w:val="24"/>
+                    </w:rPr>
+                    <w:sym w:font="Wingdings" w:char="F0AB"/>
+                  </w:r>
+                  <w:r>
+                    <w:rPr>
+                      <w:rFonts w:asciiTheme="majorHAnsi" w:hAnsiTheme="majorHAnsi" w:cstheme="majorHAnsi"/>
+                      <w:color w:val="FFFFFF" w:themeColor="background1"/>
+                      <w:sz w:val="24"/>
+                      <w:szCs w:val="24"/>
+                    </w:rPr>
+                    <w:sym w:font="Wingdings" w:char="F0AB"/>
                   </w:r>
                 </w:p>
               </w:tc>
@@ -1266,8 +1363,6 @@
                       <w:b/>
                       <w:bCs/>
                       <w:color w:val="FFFFFF" w:themeColor="background1"/>
-                      <w:sz w:val="24"/>
-                      <w:szCs w:val="24"/>
                     </w:rPr>
                   </w:pPr>
                   <w:r>
@@ -1275,8 +1370,6 @@
                       <w:b/>
                       <w:bCs/>
                       <w:color w:val="FFFFFF" w:themeColor="background1"/>
-                      <w:sz w:val="24"/>
-                      <w:szCs w:val="24"/>
                     </w:rPr>
                     <w:t>React</w:t>
                   </w:r>
@@ -1303,7 +1396,43 @@
                       <w:sz w:val="24"/>
                       <w:szCs w:val="24"/>
                     </w:rPr>
-                    <w:t>Expert</w:t>
+                    <w:sym w:font="Wingdings" w:char="F0AB"/>
+                  </w:r>
+                  <w:r>
+                    <w:rPr>
+                      <w:rFonts w:asciiTheme="majorHAnsi" w:hAnsiTheme="majorHAnsi" w:cstheme="majorHAnsi"/>
+                      <w:color w:val="FFFFFF" w:themeColor="background1"/>
+                      <w:sz w:val="24"/>
+                      <w:szCs w:val="24"/>
+                    </w:rPr>
+                    <w:sym w:font="Wingdings" w:char="F0AB"/>
+                  </w:r>
+                  <w:r>
+                    <w:rPr>
+                      <w:rFonts w:asciiTheme="majorHAnsi" w:hAnsiTheme="majorHAnsi" w:cstheme="majorHAnsi"/>
+                      <w:color w:val="FFFFFF" w:themeColor="background1"/>
+                      <w:sz w:val="24"/>
+                      <w:szCs w:val="24"/>
+                    </w:rPr>
+                    <w:sym w:font="Wingdings" w:char="F0AB"/>
+                  </w:r>
+                  <w:r>
+                    <w:rPr>
+                      <w:rFonts w:asciiTheme="majorHAnsi" w:hAnsiTheme="majorHAnsi" w:cstheme="majorHAnsi"/>
+                      <w:color w:val="FFFFFF" w:themeColor="background1"/>
+                      <w:sz w:val="24"/>
+                      <w:szCs w:val="24"/>
+                    </w:rPr>
+                    <w:sym w:font="Wingdings" w:char="F0AB"/>
+                  </w:r>
+                  <w:r>
+                    <w:rPr>
+                      <w:rFonts w:asciiTheme="majorHAnsi" w:hAnsiTheme="majorHAnsi" w:cstheme="majorHAnsi"/>
+                      <w:color w:val="FFFFFF" w:themeColor="background1"/>
+                      <w:sz w:val="24"/>
+                      <w:szCs w:val="24"/>
+                    </w:rPr>
+                    <w:sym w:font="Wingdings" w:char="F0AB"/>
                   </w:r>
                 </w:p>
               </w:tc>
@@ -1323,8 +1452,6 @@
                       <w:b/>
                       <w:bCs/>
                       <w:color w:val="FFFFFF" w:themeColor="background1"/>
-                      <w:sz w:val="24"/>
-                      <w:szCs w:val="24"/>
                     </w:rPr>
                   </w:pPr>
                   <w:r>
@@ -1332,8 +1459,6 @@
                       <w:b/>
                       <w:bCs/>
                       <w:color w:val="FFFFFF" w:themeColor="background1"/>
-                      <w:sz w:val="24"/>
-                      <w:szCs w:val="24"/>
                     </w:rPr>
                     <w:t>Redux</w:t>
                   </w:r>
@@ -1360,7 +1485,34 @@
                       <w:sz w:val="24"/>
                       <w:szCs w:val="24"/>
                     </w:rPr>
-                    <w:t>Experienced</w:t>
+                    <w:sym w:font="Wingdings" w:char="F0AB"/>
+                  </w:r>
+                  <w:r>
+                    <w:rPr>
+                      <w:rFonts w:asciiTheme="majorHAnsi" w:hAnsiTheme="majorHAnsi" w:cstheme="majorHAnsi"/>
+                      <w:color w:val="FFFFFF" w:themeColor="background1"/>
+                      <w:sz w:val="24"/>
+                      <w:szCs w:val="24"/>
+                    </w:rPr>
+                    <w:sym w:font="Wingdings" w:char="F0AB"/>
+                  </w:r>
+                  <w:r>
+                    <w:rPr>
+                      <w:rFonts w:asciiTheme="majorHAnsi" w:hAnsiTheme="majorHAnsi" w:cstheme="majorHAnsi"/>
+                      <w:color w:val="FFFFFF" w:themeColor="background1"/>
+                      <w:sz w:val="24"/>
+                      <w:szCs w:val="24"/>
+                    </w:rPr>
+                    <w:sym w:font="Wingdings" w:char="F0AB"/>
+                  </w:r>
+                  <w:r>
+                    <w:rPr>
+                      <w:rFonts w:asciiTheme="majorHAnsi" w:hAnsiTheme="majorHAnsi" w:cstheme="majorHAnsi"/>
+                      <w:color w:val="FFFFFF" w:themeColor="background1"/>
+                      <w:sz w:val="24"/>
+                      <w:szCs w:val="24"/>
+                    </w:rPr>
+                    <w:sym w:font="Wingdings" w:char="F0AB"/>
                   </w:r>
                 </w:p>
               </w:tc>
@@ -1380,8 +1532,6 @@
                       <w:b/>
                       <w:bCs/>
                       <w:color w:val="FFFFFF" w:themeColor="background1"/>
-                      <w:sz w:val="24"/>
-                      <w:szCs w:val="24"/>
                     </w:rPr>
                   </w:pPr>
                   <w:r>
@@ -1389,8 +1539,6 @@
                       <w:b/>
                       <w:bCs/>
                       <w:color w:val="FFFFFF" w:themeColor="background1"/>
-                      <w:sz w:val="24"/>
-                      <w:szCs w:val="24"/>
                     </w:rPr>
                     <w:t>Webpack</w:t>
                   </w:r>
@@ -1417,7 +1565,453 @@
                       <w:sz w:val="24"/>
                       <w:szCs w:val="24"/>
                     </w:rPr>
-                    <w:t>Experienced</w:t>
+                    <w:sym w:font="Wingdings" w:char="F0AB"/>
+                  </w:r>
+                  <w:r>
+                    <w:rPr>
+                      <w:rFonts w:asciiTheme="majorHAnsi" w:hAnsiTheme="majorHAnsi" w:cstheme="majorHAnsi"/>
+                      <w:color w:val="FFFFFF" w:themeColor="background1"/>
+                      <w:sz w:val="24"/>
+                      <w:szCs w:val="24"/>
+                    </w:rPr>
+                    <w:sym w:font="Wingdings" w:char="F0AB"/>
+                  </w:r>
+                  <w:r>
+                    <w:rPr>
+                      <w:rFonts w:asciiTheme="majorHAnsi" w:hAnsiTheme="majorHAnsi" w:cstheme="majorHAnsi"/>
+                      <w:color w:val="FFFFFF" w:themeColor="background1"/>
+                      <w:sz w:val="24"/>
+                      <w:szCs w:val="24"/>
+                    </w:rPr>
+                    <w:sym w:font="Wingdings" w:char="F0AB"/>
+                  </w:r>
+                  <w:r>
+                    <w:rPr>
+                      <w:rFonts w:asciiTheme="majorHAnsi" w:hAnsiTheme="majorHAnsi" w:cstheme="majorHAnsi"/>
+                      <w:color w:val="FFFFFF" w:themeColor="background1"/>
+                      <w:sz w:val="24"/>
+                      <w:szCs w:val="24"/>
+                    </w:rPr>
+                    <w:sym w:font="Wingdings" w:char="F0AB"/>
+                  </w:r>
+                </w:p>
+              </w:tc>
+            </w:tr>
+            <w:tr>
+              <w:trPr>
+                <w:trHeight w:val="360"/>
+              </w:trPr>
+              <w:tc>
+                <w:tcPr>
+                  <w:tcW w:w="2407" w:type="pct"/>
+                  <w:vAlign w:val="center"/>
+                </w:tcPr>
+                <w:p>
+                  <w:pPr>
+                    <w:rPr>
+                      <w:b/>
+                      <w:bCs/>
+                      <w:color w:val="FFFFFF" w:themeColor="background1"/>
+                    </w:rPr>
+                  </w:pPr>
+                  <w:r>
+                    <w:rPr>
+                      <w:b/>
+                      <w:bCs/>
+                      <w:color w:val="FFFFFF" w:themeColor="background1"/>
+                    </w:rPr>
+                    <w:t>PHP</w:t>
+                  </w:r>
+                </w:p>
+              </w:tc>
+              <w:tc>
+                <w:tcPr>
+                  <w:tcW w:w="2593" w:type="pct"/>
+                  <w:vAlign w:val="center"/>
+                </w:tcPr>
+                <w:p>
+                  <w:pPr>
+                    <w:rPr>
+                      <w:rFonts w:asciiTheme="majorHAnsi" w:hAnsiTheme="majorHAnsi" w:cstheme="majorHAnsi"/>
+                      <w:color w:val="FFFFFF" w:themeColor="background1"/>
+                      <w:sz w:val="24"/>
+                      <w:szCs w:val="24"/>
+                    </w:rPr>
+                  </w:pPr>
+                  <w:r>
+                    <w:rPr>
+                      <w:rFonts w:asciiTheme="majorHAnsi" w:hAnsiTheme="majorHAnsi" w:cstheme="majorHAnsi"/>
+                      <w:color w:val="FFFFFF" w:themeColor="background1"/>
+                      <w:sz w:val="24"/>
+                      <w:szCs w:val="24"/>
+                    </w:rPr>
+                    <w:sym w:font="Wingdings" w:char="F0AB"/>
+                  </w:r>
+                  <w:r>
+                    <w:rPr>
+                      <w:rFonts w:asciiTheme="majorHAnsi" w:hAnsiTheme="majorHAnsi" w:cstheme="majorHAnsi"/>
+                      <w:color w:val="FFFFFF" w:themeColor="background1"/>
+                      <w:sz w:val="24"/>
+                      <w:szCs w:val="24"/>
+                    </w:rPr>
+                    <w:sym w:font="Wingdings" w:char="F0AB"/>
+                  </w:r>
+                </w:p>
+              </w:tc>
+            </w:tr>
+            <w:tr>
+              <w:trPr>
+                <w:trHeight w:val="360"/>
+              </w:trPr>
+              <w:tc>
+                <w:tcPr>
+                  <w:tcW w:w="2407" w:type="pct"/>
+                  <w:vAlign w:val="center"/>
+                </w:tcPr>
+                <w:p>
+                  <w:pPr>
+                    <w:rPr>
+                      <w:b/>
+                      <w:bCs/>
+                      <w:color w:val="FFFFFF" w:themeColor="background1"/>
+                    </w:rPr>
+                  </w:pPr>
+                  <w:r>
+                    <w:rPr>
+                      <w:b/>
+                      <w:bCs/>
+                      <w:color w:val="FFFFFF" w:themeColor="background1"/>
+                    </w:rPr>
+                    <w:t>D3.js</w:t>
+                  </w:r>
+                </w:p>
+              </w:tc>
+              <w:tc>
+                <w:tcPr>
+                  <w:tcW w:w="2593" w:type="pct"/>
+                  <w:vAlign w:val="center"/>
+                </w:tcPr>
+                <w:p>
+                  <w:pPr>
+                    <w:rPr>
+                      <w:rFonts w:asciiTheme="majorHAnsi" w:hAnsiTheme="majorHAnsi" w:cstheme="majorHAnsi"/>
+                      <w:color w:val="FFFFFF" w:themeColor="background1"/>
+                      <w:sz w:val="24"/>
+                      <w:szCs w:val="24"/>
+                    </w:rPr>
+                  </w:pPr>
+                  <w:r>
+                    <w:rPr>
+                      <w:rFonts w:asciiTheme="majorHAnsi" w:hAnsiTheme="majorHAnsi" w:cstheme="majorHAnsi"/>
+                      <w:color w:val="FFFFFF" w:themeColor="background1"/>
+                      <w:sz w:val="24"/>
+                      <w:szCs w:val="24"/>
+                    </w:rPr>
+                    <w:sym w:font="Wingdings" w:char="F0AB"/>
+                  </w:r>
+                  <w:r>
+                    <w:rPr>
+                      <w:rFonts w:asciiTheme="majorHAnsi" w:hAnsiTheme="majorHAnsi" w:cstheme="majorHAnsi"/>
+                      <w:color w:val="FFFFFF" w:themeColor="background1"/>
+                      <w:sz w:val="24"/>
+                      <w:szCs w:val="24"/>
+                    </w:rPr>
+                    <w:sym w:font="Wingdings" w:char="F0AB"/>
+                  </w:r>
+                  <w:r>
+                    <w:rPr>
+                      <w:rFonts w:asciiTheme="majorHAnsi" w:hAnsiTheme="majorHAnsi" w:cstheme="majorHAnsi"/>
+                      <w:color w:val="FFFFFF" w:themeColor="background1"/>
+                      <w:sz w:val="24"/>
+                      <w:szCs w:val="24"/>
+                    </w:rPr>
+                    <w:sym w:font="Wingdings" w:char="F0AB"/>
+                  </w:r>
+                  <w:r>
+                    <w:rPr>
+                      <w:rFonts w:asciiTheme="majorHAnsi" w:hAnsiTheme="majorHAnsi" w:cstheme="majorHAnsi"/>
+                      <w:color w:val="FFFFFF" w:themeColor="background1"/>
+                      <w:sz w:val="24"/>
+                      <w:szCs w:val="24"/>
+                    </w:rPr>
+                    <w:sym w:font="Wingdings" w:char="F0AB"/>
+                  </w:r>
+                </w:p>
+              </w:tc>
+            </w:tr>
+            <w:tr>
+              <w:trPr>
+                <w:trHeight w:val="360"/>
+              </w:trPr>
+              <w:tc>
+                <w:tcPr>
+                  <w:tcW w:w="2407" w:type="pct"/>
+                  <w:vAlign w:val="center"/>
+                </w:tcPr>
+                <w:p>
+                  <w:pPr>
+                    <w:rPr>
+                      <w:b/>
+                      <w:bCs/>
+                      <w:color w:val="718093"/>
+                    </w:rPr>
+                  </w:pPr>
+                  <w:r>
+                    <w:rPr>
+                      <w:b/>
+                      <w:bCs/>
+                      <w:color w:val="718093"/>
+                    </w:rPr>
+                    <w:t>Node.js</w:t>
+                  </w:r>
+                </w:p>
+              </w:tc>
+              <w:tc>
+                <w:tcPr>
+                  <w:tcW w:w="2593" w:type="pct"/>
+                  <w:vAlign w:val="center"/>
+                </w:tcPr>
+                <w:p>
+                  <w:pPr>
+                    <w:rPr>
+                      <w:rFonts w:asciiTheme="majorHAnsi" w:hAnsiTheme="majorHAnsi" w:cstheme="majorHAnsi"/>
+                      <w:color w:val="718093"/>
+                      <w:sz w:val="24"/>
+                      <w:szCs w:val="24"/>
+                    </w:rPr>
+                  </w:pPr>
+                  <w:r>
+                    <w:rPr>
+                      <w:rFonts w:asciiTheme="majorHAnsi" w:hAnsiTheme="majorHAnsi" w:cstheme="majorHAnsi"/>
+                      <w:color w:val="718093"/>
+                      <w:sz w:val="24"/>
+                      <w:szCs w:val="24"/>
+                    </w:rPr>
+                    <w:sym w:font="Wingdings" w:char="F0AB"/>
+                  </w:r>
+                  <w:r>
+                    <w:rPr>
+                      <w:rFonts w:asciiTheme="majorHAnsi" w:hAnsiTheme="majorHAnsi" w:cstheme="majorHAnsi"/>
+                      <w:color w:val="718093"/>
+                      <w:sz w:val="24"/>
+                      <w:szCs w:val="24"/>
+                    </w:rPr>
+                    <w:sym w:font="Wingdings" w:char="F0AB"/>
+                  </w:r>
+                  <w:r>
+                    <w:rPr>
+                      <w:rFonts w:asciiTheme="majorHAnsi" w:hAnsiTheme="majorHAnsi" w:cstheme="majorHAnsi"/>
+                      <w:color w:val="718093"/>
+                      <w:sz w:val="24"/>
+                      <w:szCs w:val="24"/>
+                    </w:rPr>
+                    <w:sym w:font="Wingdings" w:char="F0AB"/>
+                  </w:r>
+                </w:p>
+              </w:tc>
+            </w:tr>
+            <w:tr>
+              <w:trPr>
+                <w:trHeight w:val="360"/>
+              </w:trPr>
+              <w:tc>
+                <w:tcPr>
+                  <w:tcW w:w="2407" w:type="pct"/>
+                  <w:vAlign w:val="center"/>
+                </w:tcPr>
+                <w:p>
+                  <w:pPr>
+                    <w:rPr>
+                      <w:b/>
+                      <w:bCs/>
+                      <w:color w:val="718093"/>
+                    </w:rPr>
+                  </w:pPr>
+                  <w:r>
+                    <w:rPr>
+                      <w:b/>
+                      <w:bCs/>
+                      <w:color w:val="718093"/>
+                    </w:rPr>
+                    <w:t>Express</w:t>
+                  </w:r>
+                </w:p>
+              </w:tc>
+              <w:tc>
+                <w:tcPr>
+                  <w:tcW w:w="2593" w:type="pct"/>
+                  <w:vAlign w:val="center"/>
+                </w:tcPr>
+                <w:p>
+                  <w:pPr>
+                    <w:rPr>
+                      <w:rFonts w:asciiTheme="majorHAnsi" w:hAnsiTheme="majorHAnsi" w:cstheme="majorHAnsi"/>
+                      <w:color w:val="718093"/>
+                      <w:sz w:val="24"/>
+                      <w:szCs w:val="24"/>
+                    </w:rPr>
+                  </w:pPr>
+                  <w:r>
+                    <w:rPr>
+                      <w:rFonts w:asciiTheme="majorHAnsi" w:hAnsiTheme="majorHAnsi" w:cstheme="majorHAnsi"/>
+                      <w:color w:val="718093"/>
+                      <w:sz w:val="24"/>
+                      <w:szCs w:val="24"/>
+                    </w:rPr>
+                    <w:sym w:font="Wingdings" w:char="F0AB"/>
+                  </w:r>
+                  <w:r>
+                    <w:rPr>
+                      <w:rFonts w:asciiTheme="majorHAnsi" w:hAnsiTheme="majorHAnsi" w:cstheme="majorHAnsi"/>
+                      <w:color w:val="718093"/>
+                      <w:sz w:val="24"/>
+                      <w:szCs w:val="24"/>
+                    </w:rPr>
+                    <w:sym w:font="Wingdings" w:char="F0AB"/>
+                  </w:r>
+                  <w:r>
+                    <w:rPr>
+                      <w:rFonts w:asciiTheme="majorHAnsi" w:hAnsiTheme="majorHAnsi" w:cstheme="majorHAnsi"/>
+                      <w:color w:val="718093"/>
+                      <w:sz w:val="24"/>
+                      <w:szCs w:val="24"/>
+                    </w:rPr>
+                    <w:sym w:font="Wingdings" w:char="F0AB"/>
+                  </w:r>
+                </w:p>
+              </w:tc>
+            </w:tr>
+            <w:tr>
+              <w:trPr>
+                <w:trHeight w:val="360"/>
+              </w:trPr>
+              <w:tc>
+                <w:tcPr>
+                  <w:tcW w:w="2407" w:type="pct"/>
+                  <w:vAlign w:val="center"/>
+                </w:tcPr>
+                <w:p>
+                  <w:pPr>
+                    <w:rPr>
+                      <w:b/>
+                      <w:bCs/>
+                      <w:color w:val="718093"/>
+                    </w:rPr>
+                  </w:pPr>
+                  <w:r>
+                    <w:rPr>
+                      <w:b/>
+                      <w:bCs/>
+                      <w:color w:val="718093"/>
+                    </w:rPr>
+                    <w:t>MongoDB</w:t>
+                  </w:r>
+                </w:p>
+              </w:tc>
+              <w:tc>
+                <w:tcPr>
+                  <w:tcW w:w="2593" w:type="pct"/>
+                  <w:vAlign w:val="center"/>
+                </w:tcPr>
+                <w:p>
+                  <w:pPr>
+                    <w:rPr>
+                      <w:rFonts w:asciiTheme="majorHAnsi" w:hAnsiTheme="majorHAnsi" w:cstheme="majorHAnsi"/>
+                      <w:color w:val="718093"/>
+                      <w:sz w:val="24"/>
+                      <w:szCs w:val="24"/>
+                    </w:rPr>
+                  </w:pPr>
+                  <w:r>
+                    <w:rPr>
+                      <w:rFonts w:asciiTheme="majorHAnsi" w:hAnsiTheme="majorHAnsi" w:cstheme="majorHAnsi"/>
+                      <w:color w:val="718093"/>
+                      <w:sz w:val="24"/>
+                      <w:szCs w:val="24"/>
+                    </w:rPr>
+                    <w:sym w:font="Wingdings" w:char="F0AB"/>
+                  </w:r>
+                  <w:r>
+                    <w:rPr>
+                      <w:rFonts w:asciiTheme="majorHAnsi" w:hAnsiTheme="majorHAnsi" w:cstheme="majorHAnsi"/>
+                      <w:color w:val="718093"/>
+                      <w:sz w:val="24"/>
+                      <w:szCs w:val="24"/>
+                    </w:rPr>
+                    <w:sym w:font="Wingdings" w:char="F0AB"/>
+                  </w:r>
+                  <w:r>
+                    <w:rPr>
+                      <w:rFonts w:asciiTheme="majorHAnsi" w:hAnsiTheme="majorHAnsi" w:cstheme="majorHAnsi"/>
+                      <w:color w:val="718093"/>
+                      <w:sz w:val="24"/>
+                      <w:szCs w:val="24"/>
+                    </w:rPr>
+                    <w:sym w:font="Wingdings" w:char="F0AB"/>
+                  </w:r>
+                </w:p>
+              </w:tc>
+            </w:tr>
+            <w:tr>
+              <w:trPr>
+                <w:trHeight w:val="360"/>
+              </w:trPr>
+              <w:tc>
+                <w:tcPr>
+                  <w:tcW w:w="2407" w:type="pct"/>
+                  <w:vAlign w:val="center"/>
+                </w:tcPr>
+                <w:p>
+                  <w:pPr>
+                    <w:rPr>
+                      <w:b/>
+                      <w:bCs/>
+                      <w:color w:val="718093"/>
+                    </w:rPr>
+                  </w:pPr>
+                  <w:proofErr w:type="spellStart"/>
+                  <w:r>
+                    <w:rPr>
+                      <w:b/>
+                      <w:bCs/>
+                      <w:color w:val="718093"/>
+                    </w:rPr>
+                    <w:t>GraphQL</w:t>
+                  </w:r>
+                  <w:proofErr w:type="spellEnd"/>
+                </w:p>
+              </w:tc>
+              <w:tc>
+                <w:tcPr>
+                  <w:tcW w:w="2593" w:type="pct"/>
+                  <w:vAlign w:val="center"/>
+                </w:tcPr>
+                <w:p>
+                  <w:pPr>
+                    <w:rPr>
+                      <w:rFonts w:asciiTheme="majorHAnsi" w:hAnsiTheme="majorHAnsi" w:cstheme="majorHAnsi"/>
+                      <w:color w:val="718093"/>
+                      <w:sz w:val="24"/>
+                      <w:szCs w:val="24"/>
+                    </w:rPr>
+                  </w:pPr>
+                  <w:r>
+                    <w:rPr>
+                      <w:rFonts w:asciiTheme="majorHAnsi" w:hAnsiTheme="majorHAnsi" w:cstheme="majorHAnsi"/>
+                      <w:color w:val="718093"/>
+                      <w:sz w:val="24"/>
+                      <w:szCs w:val="24"/>
+                    </w:rPr>
+                    <w:sym w:font="Wingdings" w:char="F0AB"/>
+                  </w:r>
+                  <w:r>
+                    <w:rPr>
+                      <w:rFonts w:asciiTheme="majorHAnsi" w:hAnsiTheme="majorHAnsi" w:cstheme="majorHAnsi"/>
+                      <w:color w:val="718093"/>
+                      <w:sz w:val="24"/>
+                      <w:szCs w:val="24"/>
+                    </w:rPr>
+                    <w:sym w:font="Wingdings" w:char="F0AB"/>
                   </w:r>
                 </w:p>
               </w:tc>
@@ -1638,46 +2232,6 @@
                 </w:p>
               </w:tc>
             </w:tr>
-            <w:tr>
-              <w:trPr>
-                <w:trHeight w:val="360"/>
-              </w:trPr>
-              <w:tc>
-                <w:tcPr>
-                  <w:tcW w:w="3071" w:type="dxa"/>
-                  <w:vAlign w:val="center"/>
-                </w:tcPr>
-                <w:p>
-                  <w:pPr>
-                    <w:rPr>
-                      <w:color w:val="FFFFFF" w:themeColor="background1"/>
-                      <w:sz w:val="24"/>
-                      <w:szCs w:val="24"/>
-                    </w:rPr>
-                  </w:pPr>
-                </w:p>
-              </w:tc>
-            </w:tr>
-            <w:tr>
-              <w:trPr>
-                <w:trHeight w:val="360"/>
-              </w:trPr>
-              <w:tc>
-                <w:tcPr>
-                  <w:tcW w:w="3071" w:type="dxa"/>
-                  <w:vAlign w:val="center"/>
-                </w:tcPr>
-                <w:p>
-                  <w:pPr>
-                    <w:rPr>
-                      <w:color w:val="FFFFFF" w:themeColor="background1"/>
-                      <w:sz w:val="24"/>
-                      <w:szCs w:val="24"/>
-                    </w:rPr>
-                  </w:pPr>
-                </w:p>
-              </w:tc>
-            </w:tr>
           </w:tbl>
           <w:p>
             <w:pPr>
@@ -1711,7 +2265,7 @@
               <w:tblLook w:val="04A0" w:firstRow="1" w:lastRow="0" w:firstColumn="1" w:lastColumn="0" w:noHBand="0" w:noVBand="1"/>
             </w:tblPr>
             <w:tblGrid>
-              <w:gridCol w:w="7193"/>
+              <w:gridCol w:w="7379"/>
             </w:tblGrid>
             <w:tr>
               <w:trPr>
@@ -1731,14 +2285,8 @@
                   <w:pPr>
                     <w:pStyle w:val="Heading2"/>
                     <w:outlineLvl w:val="1"/>
-                    <w:rPr>
-                      <w:color w:val="2F3640"/>
-                    </w:rPr>
-                  </w:pPr>
-                  <w:r>
-                    <w:rPr>
-                      <w:color w:val="2F3640"/>
-                    </w:rPr>
+                  </w:pPr>
+                  <w:r>
                     <w:t>Professional Summary</w:t>
                   </w:r>
                 </w:p>
@@ -1765,63 +2313,47 @@
                       <w:sz w:val="24"/>
                       <w:szCs w:val="24"/>
                     </w:rPr>
-                    <w:t xml:space="preserve">I’m an aspiring front-end web developer specialized in React with working knowledge of Redux and Webpack. Meticulous and </w:t>
-                  </w:r>
-                  <w:r>
-                    <w:rPr>
-                      <w:color w:val="2F3640"/>
-                      <w:sz w:val="24"/>
-                      <w:szCs w:val="24"/>
-                    </w:rPr>
-                    <w:t xml:space="preserve">a </w:t>
-                  </w:r>
-                  <w:r>
-                    <w:rPr>
-                      <w:color w:val="2F3640"/>
-                      <w:sz w:val="24"/>
-                      <w:szCs w:val="24"/>
-                    </w:rPr>
-                    <w:t>perfectionist, I build web applications with</w:t>
-                  </w:r>
-                  <w:r>
-                    <w:rPr>
-                      <w:color w:val="2F3640"/>
-                      <w:sz w:val="24"/>
-                      <w:szCs w:val="24"/>
-                    </w:rPr>
-                    <w:t xml:space="preserve"> excellent</w:t>
-                  </w:r>
-                  <w:r>
-                    <w:rPr>
-                      <w:color w:val="2F3640"/>
-                      <w:sz w:val="24"/>
-                      <w:szCs w:val="24"/>
-                    </w:rPr>
-                    <w:t xml:space="preserve"> responsiveness, seamless user interaction,</w:t>
-                  </w:r>
-                  <w:r>
-                    <w:rPr>
-                      <w:color w:val="2F3640"/>
-                      <w:sz w:val="24"/>
-                      <w:szCs w:val="24"/>
-                    </w:rPr>
-                    <w:t xml:space="preserve"> strong </w:t>
-                  </w:r>
-                  <w:r>
-                    <w:rPr>
-                      <w:color w:val="2F3640"/>
-                      <w:sz w:val="24"/>
-                      <w:szCs w:val="24"/>
-                    </w:rPr>
-                    <w:t>cross-browser compatibility, and fast performance.</w:t>
-                  </w:r>
-                  <w:r>
-                    <w:rPr>
-                      <w:color w:val="2F3640"/>
-                      <w:sz w:val="24"/>
-                      <w:szCs w:val="24"/>
-                    </w:rPr>
-                    <w:t xml:space="preserve"> </w:t>
+                    <w:t>I</w:t>
+                  </w:r>
+                  <w:r>
+                    <w:rPr>
+                      <w:color w:val="2F3640"/>
+                      <w:sz w:val="24"/>
+                      <w:szCs w:val="24"/>
+                    </w:rPr>
+                    <w:t xml:space="preserve"> a</w:t>
+                  </w:r>
+                  <w:r>
+                    <w:rPr>
+                      <w:color w:val="2F3640"/>
+                      <w:sz w:val="24"/>
+                      <w:szCs w:val="24"/>
+                    </w:rPr>
+                    <w:t xml:space="preserve">m an aspiring front-end </w:t>
+                  </w:r>
+                  <w:r>
+                    <w:rPr>
+                      <w:color w:val="2F3640"/>
+                      <w:sz w:val="24"/>
+                      <w:szCs w:val="24"/>
+                    </w:rPr>
+                    <w:t xml:space="preserve">engineer who is passionate about building web applications that deliver </w:t>
+                  </w:r>
+                  <w:r>
+                    <w:rPr>
+                      <w:color w:val="2F3640"/>
+                      <w:sz w:val="24"/>
+                      <w:szCs w:val="24"/>
+                    </w:rPr>
+                    <w:t>excellent</w:t>
+                  </w:r>
+                  <w:r>
+                    <w:rPr>
+                      <w:color w:val="2F3640"/>
+                      <w:sz w:val="24"/>
+                      <w:szCs w:val="24"/>
+                    </w:rPr>
+                    <w:t xml:space="preserve"> user experience. Nothing motivates me more than knowing that I am contributing to a product that makes a positive impact on the world.</w:t>
                   </w:r>
                 </w:p>
                 <w:p>
@@ -1837,15 +2369,9 @@
                   <w:pPr>
                     <w:pStyle w:val="Heading2"/>
                     <w:outlineLvl w:val="1"/>
-                    <w:rPr>
-                      <w:color w:val="2F3640"/>
-                    </w:rPr>
-                  </w:pPr>
-                  <w:r>
-                    <w:rPr>
-                      <w:color w:val="2F3640"/>
-                    </w:rPr>
-                    <w:t>Experience</w:t>
+                  </w:pPr>
+                  <w:r>
+                    <w:t>Projects</w:t>
                   </w:r>
                 </w:p>
                 <w:p>
@@ -1875,9 +2401,11 @@
                       <w:sz w:val="24"/>
                       <w:szCs w:val="24"/>
                     </w:rPr>
-                    <w:t xml:space="preserve">Personal </w:t>
-                  </w:r>
-                  <w:r>
+                    <w:t>Full-stack application: A book reflection documenting app</w:t>
+                  </w:r>
+                </w:p>
+                <w:p>
+                  <w:pPr>
                     <w:rPr>
                       <w:b/>
                       <w:bCs/>
@@ -1885,75 +2413,47 @@
                       <w:sz w:val="24"/>
                       <w:szCs w:val="24"/>
                     </w:rPr>
-                    <w:t>P</w:t>
-                  </w:r>
-                  <w:r>
-                    <w:rPr>
-                      <w:b/>
-                      <w:bCs/>
-                      <w:color w:val="2F3640"/>
-                      <w:sz w:val="24"/>
-                      <w:szCs w:val="24"/>
-                    </w:rPr>
-                    <w:t>ortfolio</w:t>
-                  </w:r>
-                  <w:r>
-                    <w:rPr>
-                      <w:b/>
-                      <w:bCs/>
-                      <w:color w:val="2F3640"/>
-                      <w:sz w:val="24"/>
-                      <w:szCs w:val="24"/>
-                    </w:rPr>
-                    <w:br/>
-                  </w:r>
+                  </w:pPr>
+                  <w:hyperlink r:id="rId16" w:history="1">
+                    <w:r>
+                      <w:rPr>
+                        <w:rStyle w:val="Hyperlink"/>
+                        <w:sz w:val="24"/>
+                        <w:szCs w:val="24"/>
+                      </w:rPr>
+                      <w:t>r</w:t>
+                    </w:r>
+                    <w:r>
+                      <w:rPr>
+                        <w:rStyle w:val="Hyperlink"/>
+                        <w:sz w:val="24"/>
+                        <w:szCs w:val="24"/>
+                      </w:rPr>
+                      <w:t>eflection-io.herokuapp.com</w:t>
+                    </w:r>
+                  </w:hyperlink>
                 </w:p>
                 <w:p>
                   <w:pPr>
                     <w:pStyle w:val="ListParagraph"/>
                     <w:numPr>
                       <w:ilvl w:val="0"/>
-                      <w:numId w:val="3"/>
+                      <w:numId w:val="7"/>
                     </w:numPr>
-                    <w:rPr>
-                      <w:b/>
-                      <w:bCs/>
-                      <w:color w:val="2F3640"/>
-                      <w:sz w:val="24"/>
-                      <w:szCs w:val="24"/>
-                    </w:rPr>
-                  </w:pPr>
-                  <w:r>
-                    <w:rPr>
-                      <w:color w:val="2F3640"/>
-                      <w:sz w:val="24"/>
-                      <w:szCs w:val="24"/>
-                    </w:rPr>
-                    <w:t>Built</w:t>
-                  </w:r>
-                  <w:r>
-                    <w:rPr>
-                      <w:color w:val="2F3640"/>
-                      <w:sz w:val="24"/>
-                      <w:szCs w:val="24"/>
-                    </w:rPr>
-                    <w:t xml:space="preserve"> </w:t>
-                  </w:r>
-                  <w:r>
-                    <w:rPr>
-                      <w:color w:val="2F3640"/>
-                      <w:sz w:val="24"/>
-                      <w:szCs w:val="24"/>
-                    </w:rPr>
-                    <w:t xml:space="preserve">a </w:t>
-                  </w:r>
-                  <w:r>
-                    <w:rPr>
-                      <w:color w:val="2F3640"/>
-                      <w:sz w:val="24"/>
-                      <w:szCs w:val="24"/>
-                    </w:rPr>
-                    <w:t>responsive site to showcase React projects.</w:t>
+                    <w:ind w:left="435"/>
+                    <w:rPr>
+                      <w:color w:val="2F3640"/>
+                      <w:sz w:val="24"/>
+                      <w:szCs w:val="24"/>
+                    </w:rPr>
+                  </w:pPr>
+                  <w:r>
+                    <w:rPr>
+                      <w:color w:val="2F3640"/>
+                      <w:sz w:val="24"/>
+                      <w:szCs w:val="24"/>
+                    </w:rPr>
+                    <w:t xml:space="preserve">An application prototype that allows users to search book from Google Book database and add their reflections on the book. Users can also modify and delete their reflection entries. </w:t>
                   </w:r>
                 </w:p>
                 <w:p>
@@ -1961,207 +2461,58 @@
                     <w:pStyle w:val="ListParagraph"/>
                     <w:numPr>
                       <w:ilvl w:val="0"/>
-                      <w:numId w:val="3"/>
+                      <w:numId w:val="7"/>
                     </w:numPr>
-                    <w:rPr>
-                      <w:b/>
-                      <w:bCs/>
-                      <w:color w:val="2F3640"/>
-                      <w:sz w:val="24"/>
-                      <w:szCs w:val="24"/>
-                    </w:rPr>
-                  </w:pPr>
-                  <w:r>
-                    <w:rPr>
-                      <w:color w:val="2F3640"/>
-                      <w:sz w:val="24"/>
-                      <w:szCs w:val="24"/>
-                    </w:rPr>
-                    <w:t xml:space="preserve">Kept </w:t>
-                  </w:r>
-                  <w:r>
-                    <w:rPr>
-                      <w:color w:val="2F3640"/>
-                      <w:sz w:val="24"/>
-                      <w:szCs w:val="24"/>
-                    </w:rPr>
-                    <w:t xml:space="preserve">the </w:t>
-                  </w:r>
-                  <w:r>
-                    <w:rPr>
-                      <w:color w:val="2F3640"/>
-                      <w:sz w:val="24"/>
-                      <w:szCs w:val="24"/>
-                    </w:rPr>
-                    <w:t xml:space="preserve">file size of bundle.js below 300kb </w:t>
-                  </w:r>
-                  <w:r>
-                    <w:rPr>
-                      <w:color w:val="2F3640"/>
-                      <w:sz w:val="24"/>
-                      <w:szCs w:val="24"/>
-                    </w:rPr>
-                    <w:t>despite having embedded</w:t>
-                  </w:r>
-                  <w:r>
-                    <w:rPr>
-                      <w:color w:val="2F3640"/>
-                      <w:sz w:val="24"/>
-                      <w:szCs w:val="24"/>
-                    </w:rPr>
-                    <w:t xml:space="preserve"> </w:t>
-                  </w:r>
-                  <w:r>
-                    <w:rPr>
-                      <w:color w:val="2F3640"/>
-                      <w:sz w:val="24"/>
-                      <w:szCs w:val="24"/>
-                    </w:rPr>
-                    <w:t>multiple</w:t>
-                  </w:r>
-                  <w:r>
-                    <w:rPr>
-                      <w:color w:val="2F3640"/>
-                      <w:sz w:val="24"/>
-                      <w:szCs w:val="24"/>
-                    </w:rPr>
-                    <w:t xml:space="preserve"> React applications</w:t>
-                  </w:r>
-                  <w:r>
-                    <w:rPr>
-                      <w:color w:val="2F3640"/>
-                      <w:sz w:val="24"/>
-                      <w:szCs w:val="24"/>
-                    </w:rPr>
-                    <w:t xml:space="preserve"> i</w:t>
-                  </w:r>
-                  <w:r>
-                    <w:rPr>
-                      <w:color w:val="2F3640"/>
-                      <w:sz w:val="24"/>
-                      <w:szCs w:val="24"/>
-                    </w:rPr>
-                    <w:t xml:space="preserve">n the same page </w:t>
-                  </w:r>
-                  <w:proofErr w:type="gramStart"/>
-                  <w:r>
-                    <w:rPr>
-                      <w:color w:val="2F3640"/>
-                      <w:sz w:val="24"/>
-                      <w:szCs w:val="24"/>
-                    </w:rPr>
-                    <w:t>by:-</w:t>
-                  </w:r>
-                  <w:proofErr w:type="gramEnd"/>
-                </w:p>
-                <w:p>
-                  <w:pPr>
-                    <w:pStyle w:val="ListParagraph"/>
-                    <w:numPr>
-                      <w:ilvl w:val="1"/>
-                      <w:numId w:val="3"/>
-                    </w:numPr>
-                    <w:ind w:left="1065"/>
-                    <w:rPr>
-                      <w:b/>
-                      <w:bCs/>
-                      <w:color w:val="2F3640"/>
-                      <w:sz w:val="24"/>
-                      <w:szCs w:val="24"/>
-                    </w:rPr>
-                  </w:pPr>
-                  <w:r>
-                    <w:rPr>
-                      <w:color w:val="2F3640"/>
-                      <w:sz w:val="24"/>
-                      <w:szCs w:val="24"/>
-                    </w:rPr>
-                    <w:t>Configuring project with Webpack instead of bootstrapping with create-react-app to eliminate unnecessary dependencies</w:t>
-                  </w:r>
-                  <w:r>
-                    <w:rPr>
-                      <w:color w:val="2F3640"/>
-                      <w:sz w:val="24"/>
-                      <w:szCs w:val="24"/>
-                    </w:rPr>
-                    <w:t>.</w:t>
-                  </w:r>
-                </w:p>
-                <w:p>
-                  <w:pPr>
-                    <w:pStyle w:val="ListParagraph"/>
-                    <w:numPr>
-                      <w:ilvl w:val="1"/>
-                      <w:numId w:val="3"/>
-                    </w:numPr>
-                    <w:ind w:left="1065"/>
-                    <w:rPr>
-                      <w:b/>
-                      <w:bCs/>
-                      <w:color w:val="2F3640"/>
-                      <w:sz w:val="24"/>
-                      <w:szCs w:val="24"/>
-                    </w:rPr>
-                  </w:pPr>
-                  <w:r>
-                    <w:rPr>
-                      <w:color w:val="2F3640"/>
-                      <w:sz w:val="24"/>
-                      <w:szCs w:val="24"/>
-                    </w:rPr>
-                    <w:t>Keeping the use of external libraries minimal - most styling and animation effects are achieved with plain CSS and JavaScript.</w:t>
-                  </w:r>
-                </w:p>
-                <w:p>
-                  <w:pPr>
-                    <w:rPr>
-                      <w:b/>
-                      <w:bCs/>
-                      <w:color w:val="2F3640"/>
-                      <w:sz w:val="24"/>
-                      <w:szCs w:val="24"/>
-                    </w:rPr>
-                  </w:pPr>
-                </w:p>
-                <w:p>
-                  <w:pPr>
-                    <w:rPr>
-                      <w:b/>
-                      <w:bCs/>
-                      <w:color w:val="2F3640"/>
-                      <w:sz w:val="24"/>
-                      <w:szCs w:val="24"/>
-                    </w:rPr>
-                  </w:pPr>
-                  <w:r>
-                    <w:rPr>
-                      <w:b/>
-                      <w:bCs/>
-                      <w:color w:val="2F3640"/>
-                      <w:sz w:val="24"/>
-                      <w:szCs w:val="24"/>
-                    </w:rPr>
-                    <w:t>Coursework</w:t>
-                  </w:r>
-                </w:p>
-                <w:p>
-                  <w:pPr>
-                    <w:rPr>
-                      <w:b/>
-                      <w:bCs/>
-                      <w:color w:val="2F3640"/>
-                      <w:sz w:val="24"/>
-                      <w:szCs w:val="24"/>
-                    </w:rPr>
-                  </w:pPr>
+                    <w:ind w:left="435"/>
+                    <w:rPr>
+                      <w:color w:val="2F3640"/>
+                      <w:sz w:val="24"/>
+                      <w:szCs w:val="24"/>
+                    </w:rPr>
+                  </w:pPr>
+                  <w:r>
+                    <w:rPr>
+                      <w:color w:val="2F3640"/>
+                      <w:sz w:val="24"/>
+                      <w:szCs w:val="24"/>
+                    </w:rPr>
+                    <w:t>Built with React, Node.js, Express and MongoDB on a RESTful API.</w:t>
+                  </w:r>
                 </w:p>
                 <w:p>
                   <w:pPr>
                     <w:pStyle w:val="ListParagraph"/>
                     <w:numPr>
                       <w:ilvl w:val="0"/>
-                      <w:numId w:val="5"/>
+                      <w:numId w:val="7"/>
                     </w:numPr>
+                    <w:ind w:left="435"/>
+                    <w:rPr>
+                      <w:color w:val="2F3640"/>
+                      <w:sz w:val="24"/>
+                      <w:szCs w:val="24"/>
+                    </w:rPr>
+                  </w:pPr>
+                  <w:r>
+                    <w:rPr>
+                      <w:color w:val="2F3640"/>
+                      <w:sz w:val="24"/>
+                      <w:szCs w:val="24"/>
+                    </w:rPr>
+                    <w:t>Increased reusability of components by abstracting application logic into higher order components.</w:t>
+                  </w:r>
+                </w:p>
+                <w:p>
+                  <w:pPr>
+                    <w:rPr>
+                      <w:color w:val="2F3640"/>
+                      <w:sz w:val="24"/>
+                      <w:szCs w:val="24"/>
+                    </w:rPr>
+                  </w:pPr>
+                </w:p>
+                <w:p>
+                  <w:pPr>
                     <w:rPr>
                       <w:b/>
                       <w:bCs/>
@@ -2172,61 +2523,53 @@
                   </w:pPr>
                   <w:r>
                     <w:rPr>
-                      <w:color w:val="2F3640"/>
-                      <w:sz w:val="24"/>
-                      <w:szCs w:val="24"/>
-                    </w:rPr>
-                    <w:t>Built interactive applications ranging from calculator to markdown previewer using SASS, React and Redux.</w:t>
-                  </w:r>
-                  <w:r>
-                    <w:rPr>
                       <w:b/>
                       <w:bCs/>
                       <w:color w:val="2F3640"/>
                       <w:sz w:val="24"/>
                       <w:szCs w:val="24"/>
                     </w:rPr>
+                    <w:t>P</w:t>
+                  </w:r>
+                  <w:r>
+                    <w:rPr>
+                      <w:b/>
+                      <w:bCs/>
+                      <w:color w:val="2F3640"/>
+                      <w:sz w:val="24"/>
+                      <w:szCs w:val="24"/>
+                    </w:rPr>
+                    <w:t>ortfolio site and coursework</w:t>
+                  </w:r>
+                  <w:r>
+                    <w:rPr>
+                      <w:b/>
+                      <w:bCs/>
+                      <w:color w:val="2F3640"/>
+                      <w:sz w:val="24"/>
+                      <w:szCs w:val="24"/>
+                    </w:rPr>
                     <w:br/>
                   </w:r>
-                </w:p>
-                <w:p>
-                  <w:pPr>
-                    <w:pStyle w:val="Heading2"/>
-                    <w:outlineLvl w:val="1"/>
-                    <w:rPr>
-                      <w:color w:val="2F3640"/>
-                    </w:rPr>
-                  </w:pPr>
-                  <w:r>
-                    <w:rPr>
-                      <w:color w:val="2F3640"/>
-                    </w:rPr>
-                    <w:t>Certificates</w:t>
-                  </w:r>
-                </w:p>
-                <w:p>
-                  <w:pPr>
-                    <w:rPr>
-                      <w:color w:val="2F3640"/>
-                      <w:sz w:val="24"/>
-                      <w:szCs w:val="24"/>
-                    </w:rPr>
-                  </w:pPr>
+                  <w:hyperlink r:id="rId17" w:history="1">
+                    <w:r>
+                      <w:rPr>
+                        <w:rStyle w:val="Hyperlink"/>
+                        <w:sz w:val="24"/>
+                        <w:szCs w:val="24"/>
+                      </w:rPr>
+                      <w:t>qwen-3108.github.io/my-portfolio</w:t>
+                    </w:r>
+                  </w:hyperlink>
                 </w:p>
                 <w:p>
                   <w:pPr>
                     <w:pStyle w:val="ListParagraph"/>
                     <w:numPr>
                       <w:ilvl w:val="0"/>
-                      <w:numId w:val="1"/>
+                      <w:numId w:val="10"/>
                     </w:numPr>
-                    <w:rPr>
-                      <w:color w:val="2F3640"/>
-                      <w:sz w:val="24"/>
-                      <w:szCs w:val="24"/>
-                    </w:rPr>
-                  </w:pPr>
-                  <w:r>
+                    <w:ind w:left="435"/>
                     <w:rPr>
                       <w:b/>
                       <w:bCs/>
@@ -2234,82 +2577,70 @@
                       <w:sz w:val="24"/>
                       <w:szCs w:val="24"/>
                     </w:rPr>
-                    <w:t>JavaScript Algorithm and Data Structures</w:t>
-                  </w:r>
-                  <w:r>
-                    <w:rPr>
-                      <w:color w:val="2F3640"/>
-                      <w:sz w:val="24"/>
-                      <w:szCs w:val="24"/>
-                    </w:rPr>
-                    <w:t xml:space="preserve">, </w:t>
-                  </w:r>
-                  <w:r>
-                    <w:rPr>
-                      <w:i/>
-                      <w:iCs/>
-                      <w:color w:val="2F3640"/>
-                      <w:sz w:val="24"/>
-                      <w:szCs w:val="24"/>
-                    </w:rPr>
-                    <w:t>Mar 2020</w:t>
-                  </w:r>
-                  <w:r>
-                    <w:rPr>
-                      <w:color w:val="2F3640"/>
-                      <w:sz w:val="24"/>
-                      <w:szCs w:val="24"/>
-                    </w:rPr>
-                    <w:br/>
-                    <w:t>Issue</w:t>
-                  </w:r>
-                  <w:r>
-                    <w:rPr>
-                      <w:color w:val="2F3640"/>
-                      <w:sz w:val="24"/>
-                      <w:szCs w:val="24"/>
-                    </w:rPr>
-                    <w:t>r</w:t>
-                  </w:r>
-                  <w:r>
-                    <w:rPr>
-                      <w:color w:val="2F3640"/>
-                      <w:sz w:val="24"/>
-                      <w:szCs w:val="24"/>
-                    </w:rPr>
-                    <w:t>: freeCodeCamp.org</w:t>
-                  </w:r>
-                  <w:r>
-                    <w:rPr>
-                      <w:color w:val="2F3640"/>
-                      <w:sz w:val="24"/>
-                      <w:szCs w:val="24"/>
-                    </w:rPr>
-                    <w:br/>
-                  </w:r>
-                  <w:r>
-                    <w:rPr>
-                      <w:color w:val="2F3640"/>
-                      <w:sz w:val="24"/>
-                      <w:szCs w:val="24"/>
-                    </w:rPr>
-                    <w:t xml:space="preserve">Developer certification, representing approximately 300 hours of coursework </w:t>
-                  </w:r>
-                  <w:r>
-                    <w:rPr>
-                      <w:color w:val="2F3640"/>
-                      <w:sz w:val="24"/>
-                      <w:szCs w:val="24"/>
-                    </w:rPr>
-                    <w:t>in coding vanilla JavaScript.</w:t>
-                  </w:r>
-                  <w:r>
-                    <w:rPr>
-                      <w:color w:val="2F3640"/>
-                      <w:sz w:val="24"/>
-                      <w:szCs w:val="24"/>
-                    </w:rPr>
-                    <w:br/>
+                  </w:pPr>
+                  <w:r>
+                    <w:rPr>
+                      <w:color w:val="2F3640"/>
+                      <w:sz w:val="24"/>
+                      <w:szCs w:val="24"/>
+                    </w:rPr>
+                    <w:t>A</w:t>
+                  </w:r>
+                  <w:r>
+                    <w:rPr>
+                      <w:color w:val="2F3640"/>
+                      <w:sz w:val="24"/>
+                      <w:szCs w:val="24"/>
+                    </w:rPr>
+                    <w:t xml:space="preserve"> </w:t>
+                  </w:r>
+                  <w:r>
+                    <w:rPr>
+                      <w:color w:val="2F3640"/>
+                      <w:sz w:val="24"/>
+                      <w:szCs w:val="24"/>
+                    </w:rPr>
+                    <w:t xml:space="preserve">fully </w:t>
+                  </w:r>
+                  <w:r>
+                    <w:rPr>
+                      <w:color w:val="2F3640"/>
+                      <w:sz w:val="24"/>
+                      <w:szCs w:val="24"/>
+                    </w:rPr>
+                    <w:t xml:space="preserve">responsive site to showcase </w:t>
+                  </w:r>
+                  <w:r>
+                    <w:rPr>
+                      <w:color w:val="2F3640"/>
+                      <w:sz w:val="24"/>
+                      <w:szCs w:val="24"/>
+                    </w:rPr>
+                    <w:t xml:space="preserve">mini </w:t>
+                  </w:r>
+                  <w:r>
+                    <w:rPr>
+                      <w:color w:val="2F3640"/>
+                      <w:sz w:val="24"/>
+                      <w:szCs w:val="24"/>
+                    </w:rPr>
+                    <w:t>React projects</w:t>
+                  </w:r>
+                  <w:r>
+                    <w:rPr>
+                      <w:color w:val="2F3640"/>
+                      <w:sz w:val="24"/>
+                      <w:szCs w:val="24"/>
+                    </w:rPr>
+                    <w:t xml:space="preserve"> from coursework</w:t>
+                  </w:r>
+                  <w:r>
+                    <w:rPr>
+                      <w:color w:val="2F3640"/>
+                      <w:sz w:val="24"/>
+                      <w:szCs w:val="24"/>
+                    </w:rPr>
+                    <w:t>.</w:t>
                   </w:r>
                 </w:p>
                 <w:p>
@@ -2317,15 +2648,44 @@
                     <w:pStyle w:val="ListParagraph"/>
                     <w:numPr>
                       <w:ilvl w:val="0"/>
-                      <w:numId w:val="1"/>
+                      <w:numId w:val="10"/>
                     </w:numPr>
-                    <w:rPr>
-                      <w:color w:val="2F3640"/>
-                      <w:sz w:val="24"/>
-                      <w:szCs w:val="24"/>
-                    </w:rPr>
-                  </w:pPr>
-                  <w:r>
+                    <w:ind w:left="435"/>
+                    <w:rPr>
+                      <w:color w:val="2F3640"/>
+                      <w:sz w:val="24"/>
+                      <w:szCs w:val="24"/>
+                    </w:rPr>
+                  </w:pPr>
+                  <w:r>
+                    <w:rPr>
+                      <w:color w:val="2F3640"/>
+                      <w:sz w:val="24"/>
+                      <w:szCs w:val="24"/>
+                    </w:rPr>
+                    <w:t>Minimized the use of external libraries to keep the site lightweight by harnessing native CSS features for layouts and animations whenever possible.</w:t>
+                  </w:r>
+                  <w:r>
+                    <w:rPr>
+                      <w:color w:val="2F3640"/>
+                      <w:sz w:val="24"/>
+                      <w:szCs w:val="24"/>
+                    </w:rPr>
+                    <w:br/>
+                  </w:r>
+                </w:p>
+                <w:p>
+                  <w:pPr>
+                    <w:pStyle w:val="Heading2"/>
+                    <w:outlineLvl w:val="1"/>
+                  </w:pPr>
+                  <w:r>
+                    <w:t>volunteer experiences</w:t>
+                  </w:r>
+                </w:p>
+                <w:p/>
+                <w:p>
+                  <w:pPr>
                     <w:rPr>
                       <w:b/>
                       <w:bCs/>
@@ -2333,17 +2693,42 @@
                       <w:sz w:val="24"/>
                       <w:szCs w:val="24"/>
                     </w:rPr>
-                    <w:t>Front End Libraries</w:t>
-                  </w:r>
-                  <w:r>
-                    <w:rPr>
-                      <w:color w:val="2F3640"/>
-                      <w:sz w:val="24"/>
-                      <w:szCs w:val="24"/>
-                    </w:rPr>
-                    <w:t xml:space="preserve">, </w:t>
-                  </w:r>
-                  <w:r>
+                  </w:pPr>
+                  <w:r>
+                    <w:rPr>
+                      <w:b/>
+                      <w:bCs/>
+                      <w:color w:val="2F3640"/>
+                      <w:sz w:val="24"/>
+                      <w:szCs w:val="24"/>
+                    </w:rPr>
+                    <w:t xml:space="preserve">Engineering Good Student Chapter’s Technology Development </w:t>
+                  </w:r>
+                  <w:proofErr w:type="spellStart"/>
+                  <w:r>
+                    <w:rPr>
+                      <w:b/>
+                      <w:bCs/>
+                      <w:color w:val="2F3640"/>
+                      <w:sz w:val="24"/>
+                      <w:szCs w:val="24"/>
+                    </w:rPr>
+                    <w:t>Programme</w:t>
+                  </w:r>
+                  <w:proofErr w:type="spellEnd"/>
+                  <w:r>
+                    <w:rPr>
+                      <w:b/>
+                      <w:bCs/>
+                      <w:color w:val="2F3640"/>
+                      <w:sz w:val="24"/>
+                      <w:szCs w:val="24"/>
+                    </w:rPr>
+                    <w:t xml:space="preserve"> 4.0</w:t>
+                  </w:r>
+                </w:p>
+                <w:p>
+                  <w:pPr>
                     <w:rPr>
                       <w:i/>
                       <w:iCs/>
@@ -2351,8 +2736,7 @@
                       <w:sz w:val="24"/>
                       <w:szCs w:val="24"/>
                     </w:rPr>
-                    <w:t>Apr</w:t>
-                  </w:r>
+                  </w:pPr>
                   <w:r>
                     <w:rPr>
                       <w:i/>
@@ -2361,71 +2745,590 @@
                       <w:sz w:val="24"/>
                       <w:szCs w:val="24"/>
                     </w:rPr>
-                    <w:t xml:space="preserve"> 2020</w:t>
-                  </w:r>
-                  <w:r>
-                    <w:rPr>
-                      <w:color w:val="2F3640"/>
-                      <w:sz w:val="24"/>
-                      <w:szCs w:val="24"/>
-                    </w:rPr>
-                    <w:br/>
-                    <w:t>Issue</w:t>
-                  </w:r>
-                  <w:r>
-                    <w:rPr>
-                      <w:color w:val="2F3640"/>
-                      <w:sz w:val="24"/>
-                      <w:szCs w:val="24"/>
-                    </w:rPr>
-                    <w:t>r</w:t>
-                  </w:r>
-                  <w:r>
-                    <w:rPr>
-                      <w:color w:val="2F3640"/>
-                      <w:sz w:val="24"/>
-                      <w:szCs w:val="24"/>
-                    </w:rPr>
-                    <w:t>: freeCodeCamp.org</w:t>
-                  </w:r>
-                  <w:r>
-                    <w:rPr>
-                      <w:color w:val="2F3640"/>
-                      <w:sz w:val="24"/>
-                      <w:szCs w:val="24"/>
-                    </w:rPr>
-                    <w:br/>
-                  </w:r>
-                  <w:r>
-                    <w:rPr>
-                      <w:color w:val="2F3640"/>
-                      <w:sz w:val="24"/>
-                      <w:szCs w:val="24"/>
-                    </w:rPr>
-                    <w:t>Developer certification, representing approximately 300 hours of coursework in libraries including jQuery, Bootstrap, SASS, React and Redux.</w:t>
-                  </w:r>
-                </w:p>
-                <w:p>
-                  <w:pPr>
-                    <w:rPr>
-                      <w:color w:val="2F3640"/>
-                      <w:sz w:val="24"/>
-                      <w:szCs w:val="24"/>
-                    </w:rPr>
-                  </w:pPr>
-                </w:p>
+                    <w:t xml:space="preserve">Participant, Jan 2018 </w:t>
+                  </w:r>
+                  <w:r>
+                    <w:rPr>
+                      <w:i/>
+                      <w:iCs/>
+                      <w:color w:val="2F3640"/>
+                      <w:sz w:val="24"/>
+                      <w:szCs w:val="24"/>
+                    </w:rPr>
+                    <w:t>-</w:t>
+                  </w:r>
+                  <w:r>
+                    <w:rPr>
+                      <w:i/>
+                      <w:iCs/>
+                      <w:color w:val="2F3640"/>
+                      <w:sz w:val="24"/>
+                      <w:szCs w:val="24"/>
+                    </w:rPr>
+                    <w:t xml:space="preserve"> May 2018</w:t>
+                  </w:r>
+                </w:p>
+                <w:p>
+                  <w:pPr>
+                    <w:pStyle w:val="ListParagraph"/>
+                    <w:numPr>
+                      <w:ilvl w:val="0"/>
+                      <w:numId w:val="10"/>
+                    </w:numPr>
+                    <w:ind w:left="435"/>
+                    <w:rPr>
+                      <w:b/>
+                      <w:bCs/>
+                      <w:color w:val="2F3640"/>
+                      <w:sz w:val="24"/>
+                      <w:szCs w:val="24"/>
+                    </w:rPr>
+                  </w:pPr>
+                  <w:r>
+                    <w:rPr>
+                      <w:color w:val="2F3640"/>
+                      <w:sz w:val="24"/>
+                      <w:szCs w:val="24"/>
+                    </w:rPr>
+                    <w:t xml:space="preserve">Interviewed </w:t>
+                  </w:r>
+                  <w:r>
+                    <w:rPr>
+                      <w:color w:val="2F3640"/>
+                      <w:sz w:val="24"/>
+                      <w:szCs w:val="24"/>
+                    </w:rPr>
+                    <w:t>wheelchair users to identify a design problem under the coordination of Disabled People Association (DPA)</w:t>
+                  </w:r>
+                  <w:r>
+                    <w:rPr>
+                      <w:color w:val="2F3640"/>
+                      <w:sz w:val="24"/>
+                      <w:szCs w:val="24"/>
+                    </w:rPr>
+                    <w:t>.</w:t>
+                  </w:r>
+                </w:p>
+                <w:p>
+                  <w:pPr>
+                    <w:pStyle w:val="ListParagraph"/>
+                    <w:numPr>
+                      <w:ilvl w:val="0"/>
+                      <w:numId w:val="10"/>
+                    </w:numPr>
+                    <w:ind w:left="435"/>
+                    <w:rPr>
+                      <w:color w:val="2F3640"/>
+                      <w:sz w:val="24"/>
+                      <w:szCs w:val="24"/>
+                    </w:rPr>
+                  </w:pPr>
+                  <w:r>
+                    <w:rPr>
+                      <w:color w:val="2F3640"/>
+                      <w:sz w:val="24"/>
+                      <w:szCs w:val="24"/>
+                    </w:rPr>
+                    <w:t>Designed</w:t>
+                  </w:r>
+                  <w:r>
+                    <w:rPr>
+                      <w:color w:val="2F3640"/>
+                      <w:sz w:val="24"/>
+                      <w:szCs w:val="24"/>
+                    </w:rPr>
+                    <w:t xml:space="preserve"> a seat cushion to alleviate the pressure under a wheelchair user to prevent the development of pressure sores</w:t>
+                  </w:r>
+                  <w:r>
+                    <w:rPr>
+                      <w:color w:val="2F3640"/>
+                      <w:sz w:val="24"/>
+                      <w:szCs w:val="24"/>
+                    </w:rPr>
+                    <w:t>.</w:t>
+                  </w:r>
+                </w:p>
+                <w:p>
+                  <w:pPr>
+                    <w:rPr>
+                      <w:color w:val="2F3640"/>
+                      <w:sz w:val="24"/>
+                      <w:szCs w:val="24"/>
+                    </w:rPr>
+                  </w:pPr>
+                </w:p>
+                <w:p>
+                  <w:pPr>
+                    <w:rPr>
+                      <w:b/>
+                      <w:bCs/>
+                      <w:color w:val="2F3640"/>
+                      <w:sz w:val="24"/>
+                      <w:szCs w:val="24"/>
+                    </w:rPr>
+                  </w:pPr>
+                  <w:r>
+                    <w:rPr>
+                      <w:b/>
+                      <w:bCs/>
+                      <w:color w:val="2F3640"/>
+                      <w:sz w:val="24"/>
+                      <w:szCs w:val="24"/>
+                    </w:rPr>
+                    <w:t xml:space="preserve">Overseas Community Involvement </w:t>
+                  </w:r>
+                  <w:proofErr w:type="spellStart"/>
+                  <w:r>
+                    <w:rPr>
+                      <w:b/>
+                      <w:bCs/>
+                      <w:color w:val="2F3640"/>
+                      <w:sz w:val="24"/>
+                      <w:szCs w:val="24"/>
+                    </w:rPr>
+                    <w:t>Programme</w:t>
+                  </w:r>
+                  <w:proofErr w:type="spellEnd"/>
+                </w:p>
+                <w:p>
+                  <w:pPr>
+                    <w:rPr>
+                      <w:i/>
+                      <w:iCs/>
+                      <w:color w:val="2F3640"/>
+                      <w:sz w:val="24"/>
+                      <w:szCs w:val="24"/>
+                    </w:rPr>
+                  </w:pPr>
+                  <w:r>
+                    <w:rPr>
+                      <w:i/>
+                      <w:iCs/>
+                      <w:color w:val="2F3640"/>
+                      <w:sz w:val="24"/>
+                      <w:szCs w:val="24"/>
+                    </w:rPr>
+                    <w:t xml:space="preserve">Programmer, Sep 2015 </w:t>
+                  </w:r>
+                  <w:r>
+                    <w:rPr>
+                      <w:i/>
+                      <w:iCs/>
+                      <w:color w:val="2F3640"/>
+                      <w:sz w:val="24"/>
+                      <w:szCs w:val="24"/>
+                    </w:rPr>
+                    <w:t>-</w:t>
+                  </w:r>
+                  <w:r>
+                    <w:rPr>
+                      <w:i/>
+                      <w:iCs/>
+                      <w:color w:val="2F3640"/>
+                      <w:sz w:val="24"/>
+                      <w:szCs w:val="24"/>
+                    </w:rPr>
+                    <w:t xml:space="preserve"> Jul 2016</w:t>
+                  </w:r>
+                </w:p>
+                <w:p>
+                  <w:pPr>
+                    <w:pStyle w:val="ListParagraph"/>
+                    <w:numPr>
+                      <w:ilvl w:val="0"/>
+                      <w:numId w:val="10"/>
+                    </w:numPr>
+                    <w:ind w:left="435"/>
+                    <w:rPr>
+                      <w:b/>
+                      <w:bCs/>
+                      <w:color w:val="2F3640"/>
+                      <w:sz w:val="24"/>
+                      <w:szCs w:val="24"/>
+                    </w:rPr>
+                  </w:pPr>
+                  <w:r>
+                    <w:rPr>
+                      <w:color w:val="2F3640"/>
+                      <w:sz w:val="24"/>
+                      <w:szCs w:val="24"/>
+                    </w:rPr>
+                    <w:t xml:space="preserve">Planned and conducted an art workshop for 20 students at a primary school in the rural area of </w:t>
+                  </w:r>
+                  <w:r>
+                    <w:rPr>
+                      <w:color w:val="2F3640"/>
+                      <w:sz w:val="24"/>
+                      <w:szCs w:val="24"/>
+                    </w:rPr>
+                    <w:t>Pangasinan, Philippines</w:t>
+                  </w:r>
+                  <w:r>
+                    <w:rPr>
+                      <w:color w:val="2F3640"/>
+                      <w:sz w:val="24"/>
+                      <w:szCs w:val="24"/>
+                    </w:rPr>
+                    <w:t xml:space="preserve"> and helped in the construction of the school library.</w:t>
+                  </w:r>
+                </w:p>
+                <w:p/>
                 <w:p>
                   <w:pPr>
                     <w:pStyle w:val="Heading2"/>
                     <w:outlineLvl w:val="1"/>
-                    <w:rPr>
-                      <w:color w:val="2F3640"/>
-                    </w:rPr>
-                  </w:pPr>
-                  <w:r>
-                    <w:rPr>
-                      <w:color w:val="2F3640"/>
-                    </w:rPr>
+                  </w:pPr>
+                  <w:r>
+                    <w:t>Others</w:t>
+                  </w:r>
+                </w:p>
+                <w:p/>
+                <w:p>
+                  <w:pPr>
+                    <w:rPr>
+                      <w:b/>
+                      <w:bCs/>
+                      <w:sz w:val="24"/>
+                      <w:szCs w:val="24"/>
+                    </w:rPr>
+                  </w:pPr>
+                  <w:r>
+                    <w:rPr>
+                      <w:b/>
+                      <w:bCs/>
+                      <w:sz w:val="24"/>
+                      <w:szCs w:val="24"/>
+                    </w:rPr>
+                    <w:t>NTU Materials Science and Engineering Alumni Association</w:t>
+                  </w:r>
+                </w:p>
+                <w:p>
+                  <w:pPr>
+                    <w:rPr>
+                      <w:sz w:val="24"/>
+                      <w:szCs w:val="24"/>
+                    </w:rPr>
+                  </w:pPr>
+                  <w:r>
+                    <w:rPr>
+                      <w:sz w:val="24"/>
+                      <w:szCs w:val="24"/>
+                    </w:rPr>
+                    <w:t>Secretariat, Aug 2017 - Jul 2018</w:t>
+                  </w:r>
+                </w:p>
+                <w:p>
+                  <w:pPr>
+                    <w:pStyle w:val="ListParagraph"/>
+                    <w:numPr>
+                      <w:ilvl w:val="0"/>
+                      <w:numId w:val="9"/>
+                    </w:numPr>
+                    <w:ind w:left="435"/>
+                  </w:pPr>
+                  <w:r>
+                    <w:rPr>
+                      <w:sz w:val="24"/>
+                      <w:szCs w:val="24"/>
+                    </w:rPr>
+                    <w:t xml:space="preserve">Engaged </w:t>
+                  </w:r>
+                  <w:r>
+                    <w:rPr>
+                      <w:sz w:val="24"/>
+                      <w:szCs w:val="24"/>
+                    </w:rPr>
+                    <w:t>alumni by</w:t>
+                  </w:r>
+                  <w:r>
+                    <w:rPr>
+                      <w:sz w:val="24"/>
+                      <w:szCs w:val="24"/>
+                    </w:rPr>
+                    <w:t xml:space="preserve"> sending event invitation</w:t>
+                  </w:r>
+                  <w:r>
+                    <w:rPr>
+                      <w:sz w:val="24"/>
+                      <w:szCs w:val="24"/>
+                    </w:rPr>
+                    <w:t>s</w:t>
+                  </w:r>
+                  <w:r>
+                    <w:rPr>
+                      <w:sz w:val="24"/>
+                      <w:szCs w:val="24"/>
+                    </w:rPr>
+                    <w:t xml:space="preserve"> through email and Facebook event pag</w:t>
+                  </w:r>
+                  <w:r>
+                    <w:rPr>
+                      <w:sz w:val="24"/>
+                      <w:szCs w:val="24"/>
+                    </w:rPr>
+                    <w:t>e.</w:t>
+                  </w:r>
+                </w:p>
+                <w:p>
+                  <w:pPr>
+                    <w:pStyle w:val="ListParagraph"/>
+                    <w:numPr>
+                      <w:ilvl w:val="0"/>
+                      <w:numId w:val="9"/>
+                    </w:numPr>
+                    <w:ind w:left="435"/>
+                  </w:pPr>
+                  <w:r>
+                    <w:rPr>
+                      <w:sz w:val="24"/>
+                      <w:szCs w:val="24"/>
+                    </w:rPr>
+                    <w:t xml:space="preserve">Managed alumni participation </w:t>
+                  </w:r>
+                  <w:r>
+                    <w:rPr>
+                      <w:sz w:val="24"/>
+                      <w:szCs w:val="24"/>
+                    </w:rPr>
+                    <w:t>which invo</w:t>
+                  </w:r>
+                  <w:r>
+                    <w:rPr>
+                      <w:sz w:val="24"/>
+                      <w:szCs w:val="24"/>
+                    </w:rPr>
+                    <w:t>lved</w:t>
+                  </w:r>
+                  <w:r>
+                    <w:rPr>
+                      <w:sz w:val="24"/>
+                      <w:szCs w:val="24"/>
+                    </w:rPr>
+                    <w:t xml:space="preserve"> </w:t>
+                  </w:r>
+                  <w:r>
+                    <w:rPr>
+                      <w:sz w:val="24"/>
+                      <w:szCs w:val="24"/>
+                    </w:rPr>
+                    <w:t xml:space="preserve">consolidating </w:t>
+                  </w:r>
+                  <w:r>
+                    <w:rPr>
+                      <w:sz w:val="24"/>
+                      <w:szCs w:val="24"/>
+                    </w:rPr>
+                    <w:t xml:space="preserve">event </w:t>
+                  </w:r>
+                  <w:r>
+                    <w:rPr>
+                      <w:sz w:val="24"/>
+                      <w:szCs w:val="24"/>
+                    </w:rPr>
+                    <w:t xml:space="preserve">attendees list and taking attendance on the event day. </w:t>
+                  </w:r>
+                </w:p>
+              </w:tc>
+            </w:tr>
+            <w:tr>
+              <w:trPr>
+                <w:trHeight w:val="14310"/>
+              </w:trPr>
+              <w:tc>
+                <w:tcPr>
+                  <w:tcW w:w="5000" w:type="pct"/>
+                  <w:tcBorders>
+                    <w:top w:val="nil"/>
+                    <w:left w:val="nil"/>
+                    <w:bottom w:val="nil"/>
+                    <w:right w:val="nil"/>
+                  </w:tcBorders>
+                </w:tcPr>
+                <w:p>
+                  <w:pPr>
+                    <w:pStyle w:val="Heading2"/>
+                    <w:outlineLvl w:val="1"/>
+                  </w:pPr>
+                  <w:r>
+                    <w:lastRenderedPageBreak/>
+                    <w:t>Certificates</w:t>
+                  </w:r>
+                </w:p>
+                <w:p>
+                  <w:pPr>
+                    <w:rPr>
+                      <w:color w:val="2F3640"/>
+                      <w:sz w:val="24"/>
+                      <w:szCs w:val="24"/>
+                    </w:rPr>
+                  </w:pPr>
+                </w:p>
+                <w:p>
+                  <w:pPr>
+                    <w:pStyle w:val="ListParagraph"/>
+                    <w:numPr>
+                      <w:ilvl w:val="0"/>
+                      <w:numId w:val="8"/>
+                    </w:numPr>
+                    <w:ind w:left="435"/>
+                    <w:rPr>
+                      <w:color w:val="2F3640"/>
+                      <w:sz w:val="24"/>
+                      <w:szCs w:val="24"/>
+                    </w:rPr>
+                  </w:pPr>
+                  <w:hyperlink r:id="rId18" w:history="1">
+                    <w:r>
+                      <w:rPr>
+                        <w:rStyle w:val="Hyperlink"/>
+                        <w:b/>
+                        <w:bCs/>
+                        <w:sz w:val="24"/>
+                        <w:szCs w:val="24"/>
+                      </w:rPr>
+                      <w:t>Front End Libraries</w:t>
+                    </w:r>
+                  </w:hyperlink>
+                  <w:r>
+                    <w:rPr>
+                      <w:color w:val="2F3640"/>
+                      <w:sz w:val="24"/>
+                      <w:szCs w:val="24"/>
+                    </w:rPr>
+                    <w:t xml:space="preserve">, </w:t>
+                  </w:r>
+                  <w:r>
+                    <w:rPr>
+                      <w:i/>
+                      <w:iCs/>
+                      <w:color w:val="2F3640"/>
+                      <w:sz w:val="24"/>
+                      <w:szCs w:val="24"/>
+                    </w:rPr>
+                    <w:t>Apr 2020</w:t>
+                  </w:r>
+                  <w:r>
+                    <w:rPr>
+                      <w:color w:val="2F3640"/>
+                      <w:sz w:val="24"/>
+                      <w:szCs w:val="24"/>
+                    </w:rPr>
+                    <w:br/>
+                    <w:t>Issuer: freeCodeCamp.org</w:t>
+                  </w:r>
+                  <w:r>
+                    <w:rPr>
+                      <w:color w:val="2F3640"/>
+                      <w:sz w:val="24"/>
+                      <w:szCs w:val="24"/>
+                    </w:rPr>
+                    <w:br/>
+                    <w:t>Developer certification, representing approximately 300 hours of coursework in libraries including jQuery, Bootstrap, SASS, React and Redux.</w:t>
+                  </w:r>
+                </w:p>
+                <w:p>
+                  <w:pPr>
+                    <w:ind w:left="75"/>
+                    <w:rPr>
+                      <w:color w:val="2F3640"/>
+                      <w:sz w:val="24"/>
+                      <w:szCs w:val="24"/>
+                    </w:rPr>
+                  </w:pPr>
+                </w:p>
+                <w:p>
+                  <w:pPr>
+                    <w:pStyle w:val="ListParagraph"/>
+                    <w:numPr>
+                      <w:ilvl w:val="0"/>
+                      <w:numId w:val="8"/>
+                    </w:numPr>
+                    <w:ind w:left="435"/>
+                    <w:rPr>
+                      <w:color w:val="2F3640"/>
+                      <w:sz w:val="24"/>
+                      <w:szCs w:val="24"/>
+                    </w:rPr>
+                  </w:pPr>
+                  <w:hyperlink r:id="rId19" w:history="1">
+                    <w:r>
+                      <w:rPr>
+                        <w:rStyle w:val="Hyperlink"/>
+                        <w:b/>
+                        <w:bCs/>
+                        <w:sz w:val="24"/>
+                        <w:szCs w:val="24"/>
+                      </w:rPr>
+                      <w:t>JavaScript Algorithm and Data Structures</w:t>
+                    </w:r>
+                  </w:hyperlink>
+                  <w:r>
+                    <w:rPr>
+                      <w:color w:val="2F3640"/>
+                      <w:sz w:val="24"/>
+                      <w:szCs w:val="24"/>
+                    </w:rPr>
+                    <w:t xml:space="preserve">, </w:t>
+                  </w:r>
+                  <w:r>
+                    <w:rPr>
+                      <w:i/>
+                      <w:iCs/>
+                      <w:color w:val="2F3640"/>
+                      <w:sz w:val="24"/>
+                      <w:szCs w:val="24"/>
+                    </w:rPr>
+                    <w:t>Mar 2020</w:t>
+                  </w:r>
+                  <w:r>
+                    <w:rPr>
+                      <w:color w:val="2F3640"/>
+                      <w:sz w:val="24"/>
+                      <w:szCs w:val="24"/>
+                    </w:rPr>
+                    <w:br/>
+                    <w:t>Issuer: freeCodeCamp.org</w:t>
+                  </w:r>
+                  <w:r>
+                    <w:rPr>
+                      <w:color w:val="2F3640"/>
+                      <w:sz w:val="24"/>
+                      <w:szCs w:val="24"/>
+                    </w:rPr>
+                    <w:br/>
+                    <w:t xml:space="preserve">Developer certification, representing approximately 300 hours of coursework in coding </w:t>
+                  </w:r>
+                  <w:r>
+                    <w:rPr>
+                      <w:color w:val="2F3640"/>
+                      <w:sz w:val="24"/>
+                      <w:szCs w:val="24"/>
+                    </w:rPr>
+                    <w:t>plain</w:t>
+                  </w:r>
+                  <w:r>
+                    <w:rPr>
+                      <w:color w:val="2F3640"/>
+                      <w:sz w:val="24"/>
+                      <w:szCs w:val="24"/>
+                    </w:rPr>
+                    <w:t xml:space="preserve"> JavaScript.</w:t>
+                  </w:r>
+                  <w:r>
+                    <w:rPr>
+                      <w:color w:val="2F3640"/>
+                      <w:sz w:val="24"/>
+                      <w:szCs w:val="24"/>
+                    </w:rPr>
+                    <w:br/>
+                  </w:r>
+                </w:p>
+                <w:p>
+                  <w:pPr>
+                    <w:pStyle w:val="Heading2"/>
+                    <w:outlineLvl w:val="1"/>
+                  </w:pPr>
+                  <w:r>
                     <w:t>Background</w:t>
                   </w:r>
                 </w:p>
@@ -2497,7 +3400,25 @@
                             <w:sz w:val="24"/>
                             <w:szCs w:val="24"/>
                           </w:rPr>
-                          <w:t xml:space="preserve">Research Engineer, </w:t>
+                          <w:t>Research Engineer</w:t>
+                        </w:r>
+                        <w:r>
+                          <w:rPr>
+                            <w:color w:val="2F3640"/>
+                            <w:sz w:val="24"/>
+                            <w:szCs w:val="24"/>
+                          </w:rPr>
+                          <w:t>,</w:t>
+                        </w:r>
+                        <w:r>
+                          <w:rPr>
+                            <w:b/>
+                            <w:bCs/>
+                            <w:color w:val="2F3640"/>
+                            <w:sz w:val="24"/>
+                            <w:szCs w:val="24"/>
+                          </w:rPr>
+                          <w:t xml:space="preserve"> </w:t>
                         </w:r>
                         <w:r>
                           <w:rPr>
@@ -2636,13 +3557,21 @@
                         </w:r>
                         <w:r>
                           <w:rPr>
+                            <w:color w:val="2F3640"/>
+                            <w:sz w:val="24"/>
+                            <w:szCs w:val="24"/>
+                          </w:rPr>
+                          <w:t xml:space="preserve"> </w:t>
+                        </w:r>
+                        <w:r>
+                          <w:rPr>
                             <w:i/>
                             <w:iCs/>
                             <w:color w:val="2F3640"/>
                             <w:sz w:val="24"/>
                             <w:szCs w:val="24"/>
                           </w:rPr>
-                          <w:t xml:space="preserve"> 2018</w:t>
+                          <w:t>2018</w:t>
                         </w:r>
                       </w:p>
                       <w:p>
@@ -2665,11 +3594,8 @@
                 </w:tbl>
                 <w:p>
                   <w:pPr>
-                    <w:rPr>
-                      <w:color w:val="2F3640"/>
-                      <w:sz w:val="24"/>
-                      <w:szCs w:val="24"/>
-                    </w:rPr>
+                    <w:pStyle w:val="Heading2"/>
+                    <w:outlineLvl w:val="1"/>
                   </w:pPr>
                 </w:p>
               </w:tc>
@@ -2693,10 +3619,96 @@
           <w:szCs w:val="24"/>
         </w:rPr>
       </w:pPr>
+      <w:r>
+        <w:rPr>
+          <w:noProof/>
+          <w:color w:val="FFFFFF" w:themeColor="background1"/>
+          <w:sz w:val="24"/>
+          <w:szCs w:val="24"/>
+        </w:rPr>
+        <w:lastRenderedPageBreak/>
+        <mc:AlternateContent>
+          <mc:Choice Requires="wps">
+            <w:drawing>
+              <wp:anchor distT="0" distB="0" distL="114300" distR="114300" simplePos="0" relativeHeight="251661312" behindDoc="1" locked="0" layoutInCell="1" allowOverlap="1" wp14:anchorId="4B650FE9" wp14:editId="29CA0866">
+                <wp:simplePos x="0" y="0"/>
+                <wp:positionH relativeFrom="page">
+                  <wp:posOffset>0</wp:posOffset>
+                </wp:positionH>
+                <wp:positionV relativeFrom="paragraph">
+                  <wp:posOffset>-9552940</wp:posOffset>
+                </wp:positionV>
+                <wp:extent cx="2552700" cy="10401300"/>
+                <wp:effectExtent l="0" t="0" r="0" b="0"/>
+                <wp:wrapNone/>
+                <wp:docPr id="5" name="Rectangle 5"/>
+                <wp:cNvGraphicFramePr/>
+                <a:graphic xmlns:a="http://schemas.openxmlformats.org/drawingml/2006/main">
+                  <a:graphicData uri="http://schemas.microsoft.com/office/word/2010/wordprocessingShape">
+                    <wps:wsp>
+                      <wps:cNvSpPr/>
+                      <wps:spPr>
+                        <a:xfrm>
+                          <a:off x="0" y="0"/>
+                          <a:ext cx="2552700" cy="10401300"/>
+                        </a:xfrm>
+                        <a:prstGeom prst="rect">
+                          <a:avLst/>
+                        </a:prstGeom>
+                        <a:solidFill>
+                          <a:srgbClr val="2F3640"/>
+                        </a:solidFill>
+                        <a:ln>
+                          <a:noFill/>
+                        </a:ln>
+                      </wps:spPr>
+                      <wps:style>
+                        <a:lnRef idx="2">
+                          <a:schemeClr val="accent1">
+                            <a:shade val="50000"/>
+                          </a:schemeClr>
+                        </a:lnRef>
+                        <a:fillRef idx="1">
+                          <a:schemeClr val="accent1"/>
+                        </a:fillRef>
+                        <a:effectRef idx="0">
+                          <a:schemeClr val="accent1"/>
+                        </a:effectRef>
+                        <a:fontRef idx="minor">
+                          <a:schemeClr val="lt1"/>
+                        </a:fontRef>
+                      </wps:style>
+                      <wps:bodyPr rot="0" spcFirstLastPara="0" vertOverflow="overflow" horzOverflow="overflow" vert="horz" wrap="square" lIns="91440" tIns="45720" rIns="91440" bIns="45720" numCol="1" spcCol="0" rtlCol="0" fromWordArt="0" anchor="ctr" anchorCtr="0" forceAA="0" compatLnSpc="1">
+                        <a:prstTxWarp prst="textNoShape">
+                          <a:avLst/>
+                        </a:prstTxWarp>
+                        <a:noAutofit/>
+                      </wps:bodyPr>
+                    </wps:wsp>
+                  </a:graphicData>
+                </a:graphic>
+                <wp14:sizeRelH relativeFrom="margin">
+                  <wp14:pctWidth>0</wp14:pctWidth>
+                </wp14:sizeRelH>
+                <wp14:sizeRelV relativeFrom="margin">
+                  <wp14:pctHeight>0</wp14:pctHeight>
+                </wp14:sizeRelV>
+              </wp:anchor>
+            </w:drawing>
+          </mc:Choice>
+          <mc:Fallback>
+            <w:pict>
+              <v:rect w14:anchorId="6C220902" id="Rectangle 5" o:spid="_x0000_s1026" style="position:absolute;margin-left:0;margin-top:-752.2pt;width:201pt;height:819pt;z-index:-251655168;visibility:visible;mso-wrap-style:square;mso-width-percent:0;mso-height-percent:0;mso-wrap-distance-left:9pt;mso-wrap-distance-top:0;mso-wrap-distance-right:9pt;mso-wrap-distance-bottom:0;mso-position-horizontal:absolute;mso-position-horizontal-relative:page;mso-position-vertical:absolute;mso-position-vertical-relative:text;mso-width-percent:0;mso-height-percent:0;mso-width-relative:margin;mso-height-relative:margin;v-text-anchor:middle" o:gfxdata="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" fillcolor="#2f3640" stroked="f" strokeweight="1pt">
+                <w10:wrap anchorx="page"/>
+              </v:rect>
+            </w:pict>
+          </mc:Fallback>
+        </mc:AlternateContent>
+      </w:r>
     </w:p>
     <w:sectPr>
       <w:pgSz w:w="12240" w:h="15840"/>
-      <w:pgMar w:top="540" w:right="720" w:bottom="540" w:left="720" w:header="720" w:footer="720" w:gutter="0"/>
+      <w:pgMar w:top="432" w:right="432" w:bottom="547" w:left="432" w:header="720" w:footer="720" w:gutter="0"/>
       <w:cols w:space="720"/>
       <w:docGrid w:linePitch="360"/>
     </w:sectPr>
@@ -2705,7 +3717,7 @@
 </file>
 
 <file path=word/numbering.xml><?xml version="1.0" encoding="utf-8"?>
-<w:numbering xmlns:wpc="http://schemas.microsoft.com/office/word/2010/wordprocessingCanvas" xmlns:cx="http://schemas.microsoft.com/office/drawing/2014/chartex" xmlns:cx1="http://schemas.microsoft.com/office/drawing/2015/9/8/chartex" xmlns:cx2="http://schemas.microsoft.com/office/drawing/2015/10/21/chartex" xmlns:cx3="http://schemas.microsoft.com/office/drawing/2016/5/9/chartex" xmlns:cx4="http://schemas.microsoft.com/office/drawing/2016/5/10/chartex" xmlns:cx5="http://schemas.microsoft.com/office/drawing/2016/5/11/chartex" xmlns:cx6="http://schemas.microsoft.com/office/drawing/2016/5/12/chartex" xmlns:cx7="http://schemas.microsoft.com/office/drawing/2016/5/13/chartex" xmlns:cx8="http://schemas.microsoft.com/office/drawing/2016/5/14/chartex" xmlns:mc="http://schemas.openxmlformats.org/markup-compatibility/2006" xmlns:aink="http://schemas.microsoft.com/office/drawing/2016/ink" xmlns:am3d="http://schemas.microsoft.com/office/drawing/2017/model3d" xmlns:o="urn:schemas-microsoft-com:office:office" xmlns:r="http://schemas.openxmlformats.org/officeDocument/2006/relationships" xmlns:m="http://schemas.openxmlformats.org/officeDocument/2006/math" xmlns:v="urn:schemas-microsoft-com:vml" xmlns:wp14="http://schemas.microsoft.com/office/word/2010/wordprocessingDrawing" xmlns:wp="http://schemas.openxmlformats.org/drawingml/2006/wordprocessingDrawing" xmlns:w10="urn:schemas-microsoft-com:office:word" xmlns:w="http://schemas.openxmlformats.org/wordprocessingml/2006/main" xmlns:w14="http://schemas.microsoft.com/office/word/2010/wordml" xmlns:w15="http://schemas.microsoft.com/office/word/2012/wordml" xmlns:w16cid="http://schemas.microsoft.com/office/word/2016/wordml/cid" xmlns:w16se="http://schemas.microsoft.com/office/word/2015/wordml/symex" xmlns:wpg="http://schemas.microsoft.com/office/word/2010/wordprocessingGroup" xmlns:wpi="http://schemas.microsoft.com/office/word/2010/wordprocessingInk" xmlns:wne="http://schemas.microsoft.com/office/word/2006/wordml" xmlns:wps="http://schemas.microsoft.com/office/word/2010/wordprocessingShape" mc:Ignorable="w14 w15 w16se w16cid wp14">
+<w:numbering xmlns:wpc="http://schemas.microsoft.com/office/word/2010/wordprocessingCanvas" xmlns:cx="http://schemas.microsoft.com/office/drawing/2014/chartex" xmlns:cx1="http://schemas.microsoft.com/office/drawing/2015/9/8/chartex" xmlns:cx2="http://schemas.microsoft.com/office/drawing/2015/10/21/chartex" xmlns:cx3="http://schemas.microsoft.com/office/drawing/2016/5/9/chartex" xmlns:cx4="http://schemas.microsoft.com/office/drawing/2016/5/10/chartex" xmlns:cx5="http://schemas.microsoft.com/office/drawing/2016/5/11/chartex" xmlns:cx6="http://schemas.microsoft.com/office/drawing/2016/5/12/chartex" xmlns:cx7="http://schemas.microsoft.com/office/drawing/2016/5/13/chartex" xmlns:cx8="http://schemas.microsoft.com/office/drawing/2016/5/14/chartex" xmlns:mc="http://schemas.openxmlformats.org/markup-compatibility/2006" xmlns:aink="http://schemas.microsoft.com/office/drawing/2016/ink" xmlns:am3d="http://schemas.microsoft.com/office/drawing/2017/model3d" xmlns:o="urn:schemas-microsoft-com:office:office" xmlns:r="http://schemas.openxmlformats.org/officeDocument/2006/relationships" xmlns:m="http://schemas.openxmlformats.org/officeDocument/2006/math" xmlns:v="urn:schemas-microsoft-com:vml" xmlns:wp14="http://schemas.microsoft.com/office/word/2010/wordprocessingDrawing" xmlns:wp="http://schemas.openxmlformats.org/drawingml/2006/wordprocessingDrawing" xmlns:w10="urn:schemas-microsoft-com:office:word" xmlns:w="http://schemas.openxmlformats.org/wordprocessingml/2006/main" xmlns:w14="http://schemas.microsoft.com/office/word/2010/wordml" xmlns:w15="http://schemas.microsoft.com/office/word/2012/wordml" xmlns:w16cex="http://schemas.microsoft.com/office/word/2018/wordml/cex" xmlns:w16cid="http://schemas.microsoft.com/office/word/2016/wordml/cid" xmlns:w16="http://schemas.microsoft.com/office/word/2018/wordml" xmlns:w16se="http://schemas.microsoft.com/office/word/2015/wordml/symex" xmlns:wpg="http://schemas.microsoft.com/office/word/2010/wordprocessingGroup" xmlns:wpi="http://schemas.microsoft.com/office/word/2010/wordprocessingInk" xmlns:wne="http://schemas.microsoft.com/office/word/2006/wordml" xmlns:wps="http://schemas.microsoft.com/office/word/2010/wordprocessingShape" mc:Ignorable="w14 w15 w16se w16cid w16 w16cex wp14">
   <w:abstractNum w:abstractNumId="0" w15:restartNumberingAfterBreak="0">
     <w:nsid w:val="039E7006"/>
     <w:multiLevelType w:val="hybridMultilevel"/>
@@ -2820,6 +3832,119 @@
     </w:lvl>
   </w:abstractNum>
   <w:abstractNum w:abstractNumId="1" w15:restartNumberingAfterBreak="0">
+    <w:nsid w:val="0A6032DC"/>
+    <w:multiLevelType w:val="hybridMultilevel"/>
+    <w:tmpl w:val="CDE09C92"/>
+    <w:lvl w:ilvl="0" w:tplc="04090005">
+      <w:start w:val="1"/>
+      <w:numFmt w:val="bullet"/>
+      <w:lvlText w:val=""/>
+      <w:lvlJc w:val="left"/>
+      <w:pPr>
+        <w:ind w:left="720" w:hanging="360"/>
+      </w:pPr>
+      <w:rPr>
+        <w:rFonts w:ascii="Wingdings" w:hAnsi="Wingdings" w:hint="default"/>
+      </w:rPr>
+    </w:lvl>
+    <w:lvl w:ilvl="1" w:tplc="04090003">
+      <w:start w:val="1"/>
+      <w:numFmt w:val="bullet"/>
+      <w:lvlText w:val="o"/>
+      <w:lvlJc w:val="left"/>
+      <w:pPr>
+        <w:ind w:left="1440" w:hanging="360"/>
+      </w:pPr>
+      <w:rPr>
+        <w:rFonts w:ascii="Courier New" w:hAnsi="Courier New" w:cs="Courier New" w:hint="default"/>
+      </w:rPr>
+    </w:lvl>
+    <w:lvl w:ilvl="2" w:tplc="04090005" w:tentative="1">
+      <w:start w:val="1"/>
+      <w:numFmt w:val="bullet"/>
+      <w:lvlText w:val=""/>
+      <w:lvlJc w:val="left"/>
+      <w:pPr>
+        <w:ind w:left="2160" w:hanging="360"/>
+      </w:pPr>
+      <w:rPr>
+        <w:rFonts w:ascii="Wingdings" w:hAnsi="Wingdings" w:hint="default"/>
+      </w:rPr>
+    </w:lvl>
+    <w:lvl w:ilvl="3" w:tplc="04090001" w:tentative="1">
+      <w:start w:val="1"/>
+      <w:numFmt w:val="bullet"/>
+      <w:lvlText w:val=""/>
+      <w:lvlJc w:val="left"/>
+      <w:pPr>
+        <w:ind w:left="2880" w:hanging="360"/>
+      </w:pPr>
+      <w:rPr>
+        <w:rFonts w:ascii="Symbol" w:hAnsi="Symbol" w:hint="default"/>
+      </w:rPr>
+    </w:lvl>
+    <w:lvl w:ilvl="4" w:tplc="04090003" w:tentative="1">
+      <w:start w:val="1"/>
+      <w:numFmt w:val="bullet"/>
+      <w:lvlText w:val="o"/>
+      <w:lvlJc w:val="left"/>
+      <w:pPr>
+        <w:ind w:left="3600" w:hanging="360"/>
+      </w:pPr>
+      <w:rPr>
+        <w:rFonts w:ascii="Courier New" w:hAnsi="Courier New" w:cs="Courier New" w:hint="default"/>
+      </w:rPr>
+    </w:lvl>
+    <w:lvl w:ilvl="5" w:tplc="04090005" w:tentative="1">
+      <w:start w:val="1"/>
+      <w:numFmt w:val="bullet"/>
+      <w:lvlText w:val=""/>
+      <w:lvlJc w:val="left"/>
+      <w:pPr>
+        <w:ind w:left="4320" w:hanging="360"/>
+      </w:pPr>
+      <w:rPr>
+        <w:rFonts w:ascii="Wingdings" w:hAnsi="Wingdings" w:hint="default"/>
+      </w:rPr>
+    </w:lvl>
+    <w:lvl w:ilvl="6" w:tplc="04090001" w:tentative="1">
+      <w:start w:val="1"/>
+      <w:numFmt w:val="bullet"/>
+      <w:lvlText w:val=""/>
+      <w:lvlJc w:val="left"/>
+      <w:pPr>
+        <w:ind w:left="5040" w:hanging="360"/>
+      </w:pPr>
+      <w:rPr>
+        <w:rFonts w:ascii="Symbol" w:hAnsi="Symbol" w:hint="default"/>
+      </w:rPr>
+    </w:lvl>
+    <w:lvl w:ilvl="7" w:tplc="04090003" w:tentative="1">
+      <w:start w:val="1"/>
+      <w:numFmt w:val="bullet"/>
+      <w:lvlText w:val="o"/>
+      <w:lvlJc w:val="left"/>
+      <w:pPr>
+        <w:ind w:left="5760" w:hanging="360"/>
+      </w:pPr>
+      <w:rPr>
+        <w:rFonts w:ascii="Courier New" w:hAnsi="Courier New" w:cs="Courier New" w:hint="default"/>
+      </w:rPr>
+    </w:lvl>
+    <w:lvl w:ilvl="8" w:tplc="04090005" w:tentative="1">
+      <w:start w:val="1"/>
+      <w:numFmt w:val="bullet"/>
+      <w:lvlText w:val=""/>
+      <w:lvlJc w:val="left"/>
+      <w:pPr>
+        <w:ind w:left="6480" w:hanging="360"/>
+      </w:pPr>
+      <w:rPr>
+        <w:rFonts w:ascii="Wingdings" w:hAnsi="Wingdings" w:hint="default"/>
+      </w:rPr>
+    </w:lvl>
+  </w:abstractNum>
+  <w:abstractNum w:abstractNumId="2" w15:restartNumberingAfterBreak="0">
     <w:nsid w:val="10E67C30"/>
     <w:multiLevelType w:val="hybridMultilevel"/>
     <w:tmpl w:val="4192F2CC"/>
@@ -2932,7 +4057,7 @@
       </w:rPr>
     </w:lvl>
   </w:abstractNum>
-  <w:abstractNum w:abstractNumId="2" w15:restartNumberingAfterBreak="0">
+  <w:abstractNum w:abstractNumId="3" w15:restartNumberingAfterBreak="0">
     <w:nsid w:val="142A4BEE"/>
     <w:multiLevelType w:val="hybridMultilevel"/>
     <w:tmpl w:val="19145B86"/>
@@ -3045,7 +4170,319 @@
       </w:rPr>
     </w:lvl>
   </w:abstractNum>
-  <w:abstractNum w:abstractNumId="3" w15:restartNumberingAfterBreak="0">
+  <w:abstractNum w:abstractNumId="4" w15:restartNumberingAfterBreak="0">
+    <w:nsid w:val="1A7D5F40"/>
+    <w:multiLevelType w:val="hybridMultilevel"/>
+    <w:tmpl w:val="E6BC7F5E"/>
+    <w:lvl w:ilvl="0" w:tplc="04090005">
+      <w:start w:val="1"/>
+      <w:numFmt w:val="bullet"/>
+      <w:lvlText w:val=""/>
+      <w:lvlJc w:val="left"/>
+      <w:pPr>
+        <w:ind w:left="720" w:hanging="360"/>
+      </w:pPr>
+      <w:rPr>
+        <w:rFonts w:ascii="Wingdings" w:hAnsi="Wingdings" w:hint="default"/>
+      </w:rPr>
+    </w:lvl>
+    <w:lvl w:ilvl="1" w:tplc="04090003" w:tentative="1">
+      <w:start w:val="1"/>
+      <w:numFmt w:val="bullet"/>
+      <w:lvlText w:val="o"/>
+      <w:lvlJc w:val="left"/>
+      <w:pPr>
+        <w:ind w:left="1440" w:hanging="360"/>
+      </w:pPr>
+      <w:rPr>
+        <w:rFonts w:ascii="Courier New" w:hAnsi="Courier New" w:cs="Courier New" w:hint="default"/>
+      </w:rPr>
+    </w:lvl>
+    <w:lvl w:ilvl="2" w:tplc="04090005" w:tentative="1">
+      <w:start w:val="1"/>
+      <w:numFmt w:val="bullet"/>
+      <w:lvlText w:val=""/>
+      <w:lvlJc w:val="left"/>
+      <w:pPr>
+        <w:ind w:left="2160" w:hanging="360"/>
+      </w:pPr>
+      <w:rPr>
+        <w:rFonts w:ascii="Wingdings" w:hAnsi="Wingdings" w:hint="default"/>
+      </w:rPr>
+    </w:lvl>
+    <w:lvl w:ilvl="3" w:tplc="04090001" w:tentative="1">
+      <w:start w:val="1"/>
+      <w:numFmt w:val="bullet"/>
+      <w:lvlText w:val=""/>
+      <w:lvlJc w:val="left"/>
+      <w:pPr>
+        <w:ind w:left="2880" w:hanging="360"/>
+      </w:pPr>
+      <w:rPr>
+        <w:rFonts w:ascii="Symbol" w:hAnsi="Symbol" w:hint="default"/>
+      </w:rPr>
+    </w:lvl>
+    <w:lvl w:ilvl="4" w:tplc="04090003" w:tentative="1">
+      <w:start w:val="1"/>
+      <w:numFmt w:val="bullet"/>
+      <w:lvlText w:val="o"/>
+      <w:lvlJc w:val="left"/>
+      <w:pPr>
+        <w:ind w:left="3600" w:hanging="360"/>
+      </w:pPr>
+      <w:rPr>
+        <w:rFonts w:ascii="Courier New" w:hAnsi="Courier New" w:cs="Courier New" w:hint="default"/>
+      </w:rPr>
+    </w:lvl>
+    <w:lvl w:ilvl="5" w:tplc="04090005" w:tentative="1">
+      <w:start w:val="1"/>
+      <w:numFmt w:val="bullet"/>
+      <w:lvlText w:val=""/>
+      <w:lvlJc w:val="left"/>
+      <w:pPr>
+        <w:ind w:left="4320" w:hanging="360"/>
+      </w:pPr>
+      <w:rPr>
+        <w:rFonts w:ascii="Wingdings" w:hAnsi="Wingdings" w:hint="default"/>
+      </w:rPr>
+    </w:lvl>
+    <w:lvl w:ilvl="6" w:tplc="04090001" w:tentative="1">
+      <w:start w:val="1"/>
+      <w:numFmt w:val="bullet"/>
+      <w:lvlText w:val=""/>
+      <w:lvlJc w:val="left"/>
+      <w:pPr>
+        <w:ind w:left="5040" w:hanging="360"/>
+      </w:pPr>
+      <w:rPr>
+        <w:rFonts w:ascii="Symbol" w:hAnsi="Symbol" w:hint="default"/>
+      </w:rPr>
+    </w:lvl>
+    <w:lvl w:ilvl="7" w:tplc="04090003" w:tentative="1">
+      <w:start w:val="1"/>
+      <w:numFmt w:val="bullet"/>
+      <w:lvlText w:val="o"/>
+      <w:lvlJc w:val="left"/>
+      <w:pPr>
+        <w:ind w:left="5760" w:hanging="360"/>
+      </w:pPr>
+      <w:rPr>
+        <w:rFonts w:ascii="Courier New" w:hAnsi="Courier New" w:cs="Courier New" w:hint="default"/>
+      </w:rPr>
+    </w:lvl>
+    <w:lvl w:ilvl="8" w:tplc="04090005" w:tentative="1">
+      <w:start w:val="1"/>
+      <w:numFmt w:val="bullet"/>
+      <w:lvlText w:val=""/>
+      <w:lvlJc w:val="left"/>
+      <w:pPr>
+        <w:ind w:left="6480" w:hanging="360"/>
+      </w:pPr>
+      <w:rPr>
+        <w:rFonts w:ascii="Wingdings" w:hAnsi="Wingdings" w:hint="default"/>
+      </w:rPr>
+    </w:lvl>
+  </w:abstractNum>
+  <w:abstractNum w:abstractNumId="5" w15:restartNumberingAfterBreak="0">
+    <w:nsid w:val="60207CB6"/>
+    <w:multiLevelType w:val="hybridMultilevel"/>
+    <w:tmpl w:val="52B41CEE"/>
+    <w:lvl w:ilvl="0" w:tplc="04090005">
+      <w:start w:val="1"/>
+      <w:numFmt w:val="bullet"/>
+      <w:lvlText w:val=""/>
+      <w:lvlJc w:val="left"/>
+      <w:pPr>
+        <w:ind w:left="720" w:hanging="360"/>
+      </w:pPr>
+      <w:rPr>
+        <w:rFonts w:ascii="Wingdings" w:hAnsi="Wingdings" w:hint="default"/>
+      </w:rPr>
+    </w:lvl>
+    <w:lvl w:ilvl="1" w:tplc="04090003" w:tentative="1">
+      <w:start w:val="1"/>
+      <w:numFmt w:val="bullet"/>
+      <w:lvlText w:val="o"/>
+      <w:lvlJc w:val="left"/>
+      <w:pPr>
+        <w:ind w:left="1440" w:hanging="360"/>
+      </w:pPr>
+      <w:rPr>
+        <w:rFonts w:ascii="Courier New" w:hAnsi="Courier New" w:cs="Courier New" w:hint="default"/>
+      </w:rPr>
+    </w:lvl>
+    <w:lvl w:ilvl="2" w:tplc="04090005" w:tentative="1">
+      <w:start w:val="1"/>
+      <w:numFmt w:val="bullet"/>
+      <w:lvlText w:val=""/>
+      <w:lvlJc w:val="left"/>
+      <w:pPr>
+        <w:ind w:left="2160" w:hanging="360"/>
+      </w:pPr>
+      <w:rPr>
+        <w:rFonts w:ascii="Wingdings" w:hAnsi="Wingdings" w:hint="default"/>
+      </w:rPr>
+    </w:lvl>
+    <w:lvl w:ilvl="3" w:tplc="04090001" w:tentative="1">
+      <w:start w:val="1"/>
+      <w:numFmt w:val="bullet"/>
+      <w:lvlText w:val=""/>
+      <w:lvlJc w:val="left"/>
+      <w:pPr>
+        <w:ind w:left="2880" w:hanging="360"/>
+      </w:pPr>
+      <w:rPr>
+        <w:rFonts w:ascii="Symbol" w:hAnsi="Symbol" w:hint="default"/>
+      </w:rPr>
+    </w:lvl>
+    <w:lvl w:ilvl="4" w:tplc="04090003" w:tentative="1">
+      <w:start w:val="1"/>
+      <w:numFmt w:val="bullet"/>
+      <w:lvlText w:val="o"/>
+      <w:lvlJc w:val="left"/>
+      <w:pPr>
+        <w:ind w:left="3600" w:hanging="360"/>
+      </w:pPr>
+      <w:rPr>
+        <w:rFonts w:ascii="Courier New" w:hAnsi="Courier New" w:cs="Courier New" w:hint="default"/>
+      </w:rPr>
+    </w:lvl>
+    <w:lvl w:ilvl="5" w:tplc="04090005" w:tentative="1">
+      <w:start w:val="1"/>
+      <w:numFmt w:val="bullet"/>
+      <w:lvlText w:val=""/>
+      <w:lvlJc w:val="left"/>
+      <w:pPr>
+        <w:ind w:left="4320" w:hanging="360"/>
+      </w:pPr>
+      <w:rPr>
+        <w:rFonts w:ascii="Wingdings" w:hAnsi="Wingdings" w:hint="default"/>
+      </w:rPr>
+    </w:lvl>
+    <w:lvl w:ilvl="6" w:tplc="04090001" w:tentative="1">
+      <w:start w:val="1"/>
+      <w:numFmt w:val="bullet"/>
+      <w:lvlText w:val=""/>
+      <w:lvlJc w:val="left"/>
+      <w:pPr>
+        <w:ind w:left="5040" w:hanging="360"/>
+      </w:pPr>
+      <w:rPr>
+        <w:rFonts w:ascii="Symbol" w:hAnsi="Symbol" w:hint="default"/>
+      </w:rPr>
+    </w:lvl>
+    <w:lvl w:ilvl="7" w:tplc="04090003" w:tentative="1">
+      <w:start w:val="1"/>
+      <w:numFmt w:val="bullet"/>
+      <w:lvlText w:val="o"/>
+      <w:lvlJc w:val="left"/>
+      <w:pPr>
+        <w:ind w:left="5760" w:hanging="360"/>
+      </w:pPr>
+      <w:rPr>
+        <w:rFonts w:ascii="Courier New" w:hAnsi="Courier New" w:cs="Courier New" w:hint="default"/>
+      </w:rPr>
+    </w:lvl>
+    <w:lvl w:ilvl="8" w:tplc="04090005" w:tentative="1">
+      <w:start w:val="1"/>
+      <w:numFmt w:val="bullet"/>
+      <w:lvlText w:val=""/>
+      <w:lvlJc w:val="left"/>
+      <w:pPr>
+        <w:ind w:left="6480" w:hanging="360"/>
+      </w:pPr>
+      <w:rPr>
+        <w:rFonts w:ascii="Wingdings" w:hAnsi="Wingdings" w:hint="default"/>
+      </w:rPr>
+    </w:lvl>
+  </w:abstractNum>
+  <w:abstractNum w:abstractNumId="6" w15:restartNumberingAfterBreak="0">
+    <w:nsid w:val="66ED5C33"/>
+    <w:multiLevelType w:val="hybridMultilevel"/>
+    <w:tmpl w:val="C9766118"/>
+    <w:lvl w:ilvl="0" w:tplc="0409000F">
+      <w:start w:val="1"/>
+      <w:numFmt w:val="decimal"/>
+      <w:lvlText w:val="%1."/>
+      <w:lvlJc w:val="left"/>
+      <w:pPr>
+        <w:ind w:left="720" w:hanging="360"/>
+      </w:pPr>
+    </w:lvl>
+    <w:lvl w:ilvl="1" w:tplc="04090019" w:tentative="1">
+      <w:start w:val="1"/>
+      <w:numFmt w:val="lowerLetter"/>
+      <w:lvlText w:val="%2."/>
+      <w:lvlJc w:val="left"/>
+      <w:pPr>
+        <w:ind w:left="1440" w:hanging="360"/>
+      </w:pPr>
+    </w:lvl>
+    <w:lvl w:ilvl="2" w:tplc="0409001B" w:tentative="1">
+      <w:start w:val="1"/>
+      <w:numFmt w:val="lowerRoman"/>
+      <w:lvlText w:val="%3."/>
+      <w:lvlJc w:val="right"/>
+      <w:pPr>
+        <w:ind w:left="2160" w:hanging="180"/>
+      </w:pPr>
+    </w:lvl>
+    <w:lvl w:ilvl="3" w:tplc="0409000F" w:tentative="1">
+      <w:start w:val="1"/>
+      <w:numFmt w:val="decimal"/>
+      <w:lvlText w:val="%4."/>
+      <w:lvlJc w:val="left"/>
+      <w:pPr>
+        <w:ind w:left="2880" w:hanging="360"/>
+      </w:pPr>
+    </w:lvl>
+    <w:lvl w:ilvl="4" w:tplc="04090019" w:tentative="1">
+      <w:start w:val="1"/>
+      <w:numFmt w:val="lowerLetter"/>
+      <w:lvlText w:val="%5."/>
+      <w:lvlJc w:val="left"/>
+      <w:pPr>
+        <w:ind w:left="3600" w:hanging="360"/>
+      </w:pPr>
+    </w:lvl>
+    <w:lvl w:ilvl="5" w:tplc="0409001B" w:tentative="1">
+      <w:start w:val="1"/>
+      <w:numFmt w:val="lowerRoman"/>
+      <w:lvlText w:val="%6."/>
+      <w:lvlJc w:val="right"/>
+      <w:pPr>
+        <w:ind w:left="4320" w:hanging="180"/>
+      </w:pPr>
+    </w:lvl>
+    <w:lvl w:ilvl="6" w:tplc="0409000F" w:tentative="1">
+      <w:start w:val="1"/>
+      <w:numFmt w:val="decimal"/>
+      <w:lvlText w:val="%7."/>
+      <w:lvlJc w:val="left"/>
+      <w:pPr>
+        <w:ind w:left="5040" w:hanging="360"/>
+      </w:pPr>
+    </w:lvl>
+    <w:lvl w:ilvl="7" w:tplc="04090019" w:tentative="1">
+      <w:start w:val="1"/>
+      <w:numFmt w:val="lowerLetter"/>
+      <w:lvlText w:val="%8."/>
+      <w:lvlJc w:val="left"/>
+      <w:pPr>
+        <w:ind w:left="5760" w:hanging="360"/>
+      </w:pPr>
+    </w:lvl>
+    <w:lvl w:ilvl="8" w:tplc="0409001B" w:tentative="1">
+      <w:start w:val="1"/>
+      <w:numFmt w:val="lowerRoman"/>
+      <w:lvlText w:val="%9."/>
+      <w:lvlJc w:val="right"/>
+      <w:pPr>
+        <w:ind w:left="6480" w:hanging="180"/>
+      </w:pPr>
+    </w:lvl>
+  </w:abstractNum>
+  <w:abstractNum w:abstractNumId="7" w15:restartNumberingAfterBreak="0">
     <w:nsid w:val="6794601C"/>
     <w:multiLevelType w:val="hybridMultilevel"/>
     <w:tmpl w:val="A9C80826"/>
@@ -3158,7 +4595,120 @@
       </w:rPr>
     </w:lvl>
   </w:abstractNum>
-  <w:abstractNum w:abstractNumId="4" w15:restartNumberingAfterBreak="0">
+  <w:abstractNum w:abstractNumId="8" w15:restartNumberingAfterBreak="0">
+    <w:nsid w:val="6B1E3028"/>
+    <w:multiLevelType w:val="hybridMultilevel"/>
+    <w:tmpl w:val="5482674C"/>
+    <w:lvl w:ilvl="0" w:tplc="04090005">
+      <w:start w:val="1"/>
+      <w:numFmt w:val="bullet"/>
+      <w:lvlText w:val=""/>
+      <w:lvlJc w:val="left"/>
+      <w:pPr>
+        <w:ind w:left="720" w:hanging="360"/>
+      </w:pPr>
+      <w:rPr>
+        <w:rFonts w:ascii="Wingdings" w:hAnsi="Wingdings" w:hint="default"/>
+      </w:rPr>
+    </w:lvl>
+    <w:lvl w:ilvl="1" w:tplc="04090003" w:tentative="1">
+      <w:start w:val="1"/>
+      <w:numFmt w:val="bullet"/>
+      <w:lvlText w:val="o"/>
+      <w:lvlJc w:val="left"/>
+      <w:pPr>
+        <w:ind w:left="1440" w:hanging="360"/>
+      </w:pPr>
+      <w:rPr>
+        <w:rFonts w:ascii="Courier New" w:hAnsi="Courier New" w:cs="Courier New" w:hint="default"/>
+      </w:rPr>
+    </w:lvl>
+    <w:lvl w:ilvl="2" w:tplc="04090005" w:tentative="1">
+      <w:start w:val="1"/>
+      <w:numFmt w:val="bullet"/>
+      <w:lvlText w:val=""/>
+      <w:lvlJc w:val="left"/>
+      <w:pPr>
+        <w:ind w:left="2160" w:hanging="360"/>
+      </w:pPr>
+      <w:rPr>
+        <w:rFonts w:ascii="Wingdings" w:hAnsi="Wingdings" w:hint="default"/>
+      </w:rPr>
+    </w:lvl>
+    <w:lvl w:ilvl="3" w:tplc="04090001" w:tentative="1">
+      <w:start w:val="1"/>
+      <w:numFmt w:val="bullet"/>
+      <w:lvlText w:val=""/>
+      <w:lvlJc w:val="left"/>
+      <w:pPr>
+        <w:ind w:left="2880" w:hanging="360"/>
+      </w:pPr>
+      <w:rPr>
+        <w:rFonts w:ascii="Symbol" w:hAnsi="Symbol" w:hint="default"/>
+      </w:rPr>
+    </w:lvl>
+    <w:lvl w:ilvl="4" w:tplc="04090003" w:tentative="1">
+      <w:start w:val="1"/>
+      <w:numFmt w:val="bullet"/>
+      <w:lvlText w:val="o"/>
+      <w:lvlJc w:val="left"/>
+      <w:pPr>
+        <w:ind w:left="3600" w:hanging="360"/>
+      </w:pPr>
+      <w:rPr>
+        <w:rFonts w:ascii="Courier New" w:hAnsi="Courier New" w:cs="Courier New" w:hint="default"/>
+      </w:rPr>
+    </w:lvl>
+    <w:lvl w:ilvl="5" w:tplc="04090005" w:tentative="1">
+      <w:start w:val="1"/>
+      <w:numFmt w:val="bullet"/>
+      <w:lvlText w:val=""/>
+      <w:lvlJc w:val="left"/>
+      <w:pPr>
+        <w:ind w:left="4320" w:hanging="360"/>
+      </w:pPr>
+      <w:rPr>
+        <w:rFonts w:ascii="Wingdings" w:hAnsi="Wingdings" w:hint="default"/>
+      </w:rPr>
+    </w:lvl>
+    <w:lvl w:ilvl="6" w:tplc="04090001" w:tentative="1">
+      <w:start w:val="1"/>
+      <w:numFmt w:val="bullet"/>
+      <w:lvlText w:val=""/>
+      <w:lvlJc w:val="left"/>
+      <w:pPr>
+        <w:ind w:left="5040" w:hanging="360"/>
+      </w:pPr>
+      <w:rPr>
+        <w:rFonts w:ascii="Symbol" w:hAnsi="Symbol" w:hint="default"/>
+      </w:rPr>
+    </w:lvl>
+    <w:lvl w:ilvl="7" w:tplc="04090003" w:tentative="1">
+      <w:start w:val="1"/>
+      <w:numFmt w:val="bullet"/>
+      <w:lvlText w:val="o"/>
+      <w:lvlJc w:val="left"/>
+      <w:pPr>
+        <w:ind w:left="5760" w:hanging="360"/>
+      </w:pPr>
+      <w:rPr>
+        <w:rFonts w:ascii="Courier New" w:hAnsi="Courier New" w:cs="Courier New" w:hint="default"/>
+      </w:rPr>
+    </w:lvl>
+    <w:lvl w:ilvl="8" w:tplc="04090005" w:tentative="1">
+      <w:start w:val="1"/>
+      <w:numFmt w:val="bullet"/>
+      <w:lvlText w:val=""/>
+      <w:lvlJc w:val="left"/>
+      <w:pPr>
+        <w:ind w:left="6480" w:hanging="360"/>
+      </w:pPr>
+      <w:rPr>
+        <w:rFonts w:ascii="Wingdings" w:hAnsi="Wingdings" w:hint="default"/>
+      </w:rPr>
+    </w:lvl>
+  </w:abstractNum>
+  <w:abstractNum w:abstractNumId="9" w15:restartNumberingAfterBreak="0">
     <w:nsid w:val="7F083902"/>
     <w:multiLevelType w:val="hybridMultilevel"/>
     <w:tmpl w:val="9E407F44"/>
@@ -3272,25 +4822,40 @@
     </w:lvl>
   </w:abstractNum>
   <w:num w:numId="1">
-    <w:abstractNumId w:val="1"/>
+    <w:abstractNumId w:val="2"/>
   </w:num>
   <w:num w:numId="2">
+    <w:abstractNumId w:val="7"/>
+  </w:num>
+  <w:num w:numId="3">
     <w:abstractNumId w:val="3"/>
   </w:num>
-  <w:num w:numId="3">
-    <w:abstractNumId w:val="2"/>
-  </w:num>
   <w:num w:numId="4">
-    <w:abstractNumId w:val="4"/>
+    <w:abstractNumId w:val="9"/>
   </w:num>
   <w:num w:numId="5">
     <w:abstractNumId w:val="0"/>
+  </w:num>
+  <w:num w:numId="6">
+    <w:abstractNumId w:val="6"/>
+  </w:num>
+  <w:num w:numId="7">
+    <w:abstractNumId w:val="4"/>
+  </w:num>
+  <w:num w:numId="8">
+    <w:abstractNumId w:val="8"/>
+  </w:num>
+  <w:num w:numId="9">
+    <w:abstractNumId w:val="5"/>
+  </w:num>
+  <w:num w:numId="10">
+    <w:abstractNumId w:val="1"/>
   </w:num>
 </w:numbering>
 </file>
 
 <file path=word/styles.xml><?xml version="1.0" encoding="utf-8"?>
-<w:styles xmlns:mc="http://schemas.openxmlformats.org/markup-compatibility/2006" xmlns:r="http://schemas.openxmlformats.org/officeDocument/2006/relationships" xmlns:w="http://schemas.openxmlformats.org/wordprocessingml/2006/main" xmlns:w14="http://schemas.microsoft.com/office/word/2010/wordml" xmlns:w15="http://schemas.microsoft.com/office/word/2012/wordml" xmlns:w16cid="http://schemas.microsoft.com/office/word/2016/wordml/cid" xmlns:w16se="http://schemas.microsoft.com/office/word/2015/wordml/symex" mc:Ignorable="w14 w15 w16se w16cid">
+<w:styles xmlns:mc="http://schemas.openxmlformats.org/markup-compatibility/2006" xmlns:r="http://schemas.openxmlformats.org/officeDocument/2006/relationships" xmlns:w="http://schemas.openxmlformats.org/wordprocessingml/2006/main" xmlns:w14="http://schemas.microsoft.com/office/word/2010/wordml" xmlns:w15="http://schemas.microsoft.com/office/word/2012/wordml" xmlns:w16cex="http://schemas.microsoft.com/office/word/2018/wordml/cex" xmlns:w16cid="http://schemas.microsoft.com/office/word/2016/wordml/cid" xmlns:w16="http://schemas.microsoft.com/office/word/2018/wordml" xmlns:w16se="http://schemas.microsoft.com/office/word/2015/wordml/symex" mc:Ignorable="w14 w15 w16se w16cid w16 w16cex">
   <w:docDefaults>
     <w:rPrDefault>
       <w:rPr>
@@ -3722,7 +5287,7 @@
     <w:uiPriority w:val="9"/>
     <w:unhideWhenUsed/>
     <w:qFormat/>
-    <w:rsid w:val="00434E1F"/>
+    <w:rsid w:val="004C5CEA"/>
     <w:pPr>
       <w:keepNext/>
       <w:keepLines/>
@@ -3731,9 +5296,9 @@
     </w:pPr>
     <w:rPr>
       <w:rFonts w:eastAsiaTheme="majorEastAsia" w:cstheme="majorBidi"/>
-      <w:b/>
-      <w:color w:val="2F5496" w:themeColor="accent1" w:themeShade="BF"/>
-      <w:sz w:val="28"/>
+      <w:caps/>
+      <w:color w:val="718093"/>
+      <w:spacing w:val="20"/>
       <w:szCs w:val="26"/>
     </w:rPr>
   </w:style>
@@ -3811,12 +5376,12 @@
     <w:basedOn w:val="DefaultParagraphFont"/>
     <w:link w:val="Heading2"/>
     <w:uiPriority w:val="9"/>
-    <w:rsid w:val="00434E1F"/>
+    <w:rsid w:val="004C5CEA"/>
     <w:rPr>
-      <w:rFonts w:eastAsiaTheme="majorEastAsia" w:cstheme="majorBidi"/>
-      <w:b/>
-      <w:color w:val="2F5496" w:themeColor="accent1" w:themeShade="BF"/>
-      <w:sz w:val="28"/>
+      <w:rFonts w:ascii="Calibri Light" w:eastAsiaTheme="majorEastAsia" w:hAnsi="Calibri Light" w:cstheme="majorBidi"/>
+      <w:caps/>
+      <w:color w:val="718093"/>
+      <w:spacing w:val="20"/>
       <w:szCs w:val="26"/>
     </w:rPr>
   </w:style>

</xml_diff>

<commit_message>
Rectify wrong text color in resume
</commit_message>
<xml_diff>
--- a/docs/assets/Resume.docx
+++ b/docs/assets/Resume.docx
@@ -3005,12 +3005,14 @@
                 <w:p>
                   <w:pPr>
                     <w:rPr>
-                      <w:sz w:val="24"/>
-                      <w:szCs w:val="24"/>
-                    </w:rPr>
-                  </w:pPr>
-                  <w:r>
-                    <w:rPr>
+                      <w:color w:val="2F3640"/>
+                      <w:sz w:val="24"/>
+                      <w:szCs w:val="24"/>
+                    </w:rPr>
+                  </w:pPr>
+                  <w:r>
+                    <w:rPr>
+                      <w:color w:val="2F3640"/>
                       <w:sz w:val="24"/>
                       <w:szCs w:val="24"/>
                     </w:rPr>
@@ -3025,9 +3027,13 @@
                       <w:numId w:val="9"/>
                     </w:numPr>
                     <w:ind w:left="435"/>
-                  </w:pPr>
-                  <w:r>
-                    <w:rPr>
+                    <w:rPr>
+                      <w:color w:val="2F3640"/>
+                    </w:rPr>
+                  </w:pPr>
+                  <w:r>
+                    <w:rPr>
+                      <w:color w:val="2F3640"/>
                       <w:sz w:val="24"/>
                       <w:szCs w:val="24"/>
                     </w:rPr>
@@ -3035,6 +3041,7 @@
                   </w:r>
                   <w:r>
                     <w:rPr>
+                      <w:color w:val="2F3640"/>
                       <w:sz w:val="24"/>
                       <w:szCs w:val="24"/>
                     </w:rPr>
@@ -3042,6 +3049,7 @@
                   </w:r>
                   <w:r>
                     <w:rPr>
+                      <w:color w:val="2F3640"/>
                       <w:sz w:val="24"/>
                       <w:szCs w:val="24"/>
                     </w:rPr>
@@ -3049,6 +3057,7 @@
                   </w:r>
                   <w:r>
                     <w:rPr>
+                      <w:color w:val="2F3640"/>
                       <w:sz w:val="24"/>
                       <w:szCs w:val="24"/>
                     </w:rPr>
@@ -3056,6 +3065,7 @@
                   </w:r>
                   <w:r>
                     <w:rPr>
+                      <w:color w:val="2F3640"/>
                       <w:sz w:val="24"/>
                       <w:szCs w:val="24"/>
                     </w:rPr>
@@ -3063,6 +3073,7 @@
                   </w:r>
                   <w:r>
                     <w:rPr>
+                      <w:color w:val="2F3640"/>
                       <w:sz w:val="24"/>
                       <w:szCs w:val="24"/>
                     </w:rPr>
@@ -3080,6 +3091,7 @@
                   </w:pPr>
                   <w:r>
                     <w:rPr>
+                      <w:color w:val="2F3640"/>
                       <w:sz w:val="24"/>
                       <w:szCs w:val="24"/>
                     </w:rPr>
@@ -3087,6 +3099,7 @@
                   </w:r>
                   <w:r>
                     <w:rPr>
+                      <w:color w:val="2F3640"/>
                       <w:sz w:val="24"/>
                       <w:szCs w:val="24"/>
                     </w:rPr>
@@ -3094,6 +3107,7 @@
                   </w:r>
                   <w:r>
                     <w:rPr>
+                      <w:color w:val="2F3640"/>
                       <w:sz w:val="24"/>
                       <w:szCs w:val="24"/>
                     </w:rPr>
@@ -3101,6 +3115,7 @@
                   </w:r>
                   <w:r>
                     <w:rPr>
+                      <w:color w:val="2F3640"/>
                       <w:sz w:val="24"/>
                       <w:szCs w:val="24"/>
                     </w:rPr>
@@ -3108,6 +3123,7 @@
                   </w:r>
                   <w:r>
                     <w:rPr>
+                      <w:color w:val="2F3640"/>
                       <w:sz w:val="24"/>
                       <w:szCs w:val="24"/>
                     </w:rPr>
@@ -3115,6 +3131,7 @@
                   </w:r>
                   <w:r>
                     <w:rPr>
+                      <w:color w:val="2F3640"/>
                       <w:sz w:val="24"/>
                       <w:szCs w:val="24"/>
                     </w:rPr>
@@ -3122,10 +3139,18 @@
                   </w:r>
                   <w:r>
                     <w:rPr>
-                      <w:sz w:val="24"/>
-                      <w:szCs w:val="24"/>
-                    </w:rPr>
-                    <w:t xml:space="preserve">attendees list and taking attendance on the event day. </w:t>
+                      <w:color w:val="2F3640"/>
+                      <w:sz w:val="24"/>
+                      <w:szCs w:val="24"/>
+                    </w:rPr>
+                    <w:t>attendees list and taking attendance on the event day.</w:t>
+                  </w:r>
+                  <w:r>
+                    <w:rPr>
+                      <w:sz w:val="24"/>
+                      <w:szCs w:val="24"/>
+                    </w:rPr>
+                    <w:t xml:space="preserve"> </w:t>
                   </w:r>
                 </w:p>
               </w:tc>

</xml_diff>

<commit_message>
1. Updated resume font
</commit_message>
<xml_diff>
--- a/docs/assets/Resume.docx
+++ b/docs/assets/Resume.docx
@@ -33,11 +33,13 @@
               <w:pStyle w:val="Heading1"/>
               <w:outlineLvl w:val="0"/>
               <w:rPr>
+                <w:rFonts w:asciiTheme="majorHAnsi" w:hAnsiTheme="majorHAnsi" w:cstheme="majorHAnsi"/>
                 <w:color w:val="FFFFFF" w:themeColor="background1"/>
               </w:rPr>
             </w:pPr>
             <w:r>
               <w:rPr>
+                <w:rFonts w:asciiTheme="majorHAnsi" w:hAnsiTheme="majorHAnsi" w:cstheme="majorHAnsi"/>
                 <w:noProof/>
                 <w:color w:val="FFFFFF" w:themeColor="background1"/>
                 <w:sz w:val="24"/>
@@ -127,6 +129,9 @@
               <w:pStyle w:val="Heading1"/>
               <w:outlineLvl w:val="0"/>
               <w:rPr>
+                <w:rFonts w:asciiTheme="minorHAnsi" w:hAnsiTheme="minorHAnsi" w:cstheme="minorHAnsi"/>
+                <w:b w:val="0"/>
+                <w:bCs/>
                 <w:color w:val="FFFFFF" w:themeColor="background1"/>
                 <w:sz w:val="52"/>
                 <w:szCs w:val="36"/>
@@ -135,6 +140,9 @@
             <w:proofErr w:type="spellStart"/>
             <w:r>
               <w:rPr>
+                <w:rFonts w:asciiTheme="minorHAnsi" w:hAnsiTheme="minorHAnsi" w:cstheme="minorHAnsi"/>
+                <w:b w:val="0"/>
+                <w:bCs/>
                 <w:color w:val="FFFFFF" w:themeColor="background1"/>
                 <w:sz w:val="52"/>
                 <w:szCs w:val="36"/>
@@ -144,6 +152,9 @@
             <w:proofErr w:type="spellEnd"/>
             <w:r>
               <w:rPr>
+                <w:rFonts w:asciiTheme="minorHAnsi" w:hAnsiTheme="minorHAnsi" w:cstheme="minorHAnsi"/>
+                <w:b w:val="0"/>
+                <w:bCs/>
                 <w:color w:val="FFFFFF" w:themeColor="background1"/>
                 <w:sz w:val="52"/>
                 <w:szCs w:val="36"/>
@@ -152,6 +163,9 @@
             </w:r>
             <w:r>
               <w:rPr>
+                <w:rFonts w:asciiTheme="minorHAnsi" w:hAnsiTheme="minorHAnsi" w:cstheme="minorHAnsi"/>
+                <w:b w:val="0"/>
+                <w:bCs/>
                 <w:color w:val="FFFFFF" w:themeColor="background1"/>
                 <w:sz w:val="52"/>
                 <w:szCs w:val="36"/>
@@ -164,6 +178,9 @@
               <w:pStyle w:val="Heading1"/>
               <w:outlineLvl w:val="0"/>
               <w:rPr>
+                <w:rFonts w:asciiTheme="minorHAnsi" w:hAnsiTheme="minorHAnsi" w:cstheme="minorHAnsi"/>
+                <w:b w:val="0"/>
+                <w:bCs/>
                 <w:color w:val="FFFFFF" w:themeColor="background1"/>
                 <w:sz w:val="52"/>
                 <w:szCs w:val="36"/>
@@ -172,6 +189,9 @@
             <w:proofErr w:type="spellStart"/>
             <w:r>
               <w:rPr>
+                <w:rFonts w:asciiTheme="minorHAnsi" w:hAnsiTheme="minorHAnsi" w:cstheme="minorHAnsi"/>
+                <w:b w:val="0"/>
+                <w:bCs/>
                 <w:color w:val="FFFFFF" w:themeColor="background1"/>
                 <w:sz w:val="52"/>
                 <w:szCs w:val="36"/>
@@ -183,6 +203,7 @@
           <w:p>
             <w:pPr>
               <w:rPr>
+                <w:rFonts w:asciiTheme="majorHAnsi" w:hAnsiTheme="majorHAnsi" w:cstheme="majorHAnsi"/>
                 <w:color w:val="FFFFFF" w:themeColor="background1"/>
               </w:rPr>
             </w:pPr>
@@ -190,6 +211,7 @@
           <w:p>
             <w:pPr>
               <w:rPr>
+                <w:rFonts w:asciiTheme="majorHAnsi" w:hAnsiTheme="majorHAnsi" w:cstheme="majorHAnsi"/>
                 <w:color w:val="FFFFFF" w:themeColor="background1"/>
                 <w:sz w:val="24"/>
                 <w:szCs w:val="24"/>
@@ -227,13 +249,15 @@
                 <w:p>
                   <w:pPr>
                     <w:rPr>
-                      <w:color w:val="FFFFFF" w:themeColor="background1"/>
-                      <w:sz w:val="24"/>
-                      <w:szCs w:val="24"/>
-                    </w:rPr>
-                  </w:pPr>
-                  <w:r>
-                    <w:rPr>
+                      <w:rFonts w:asciiTheme="majorHAnsi" w:hAnsiTheme="majorHAnsi" w:cstheme="majorHAnsi"/>
+                      <w:color w:val="FFFFFF" w:themeColor="background1"/>
+                      <w:sz w:val="24"/>
+                      <w:szCs w:val="24"/>
+                    </w:rPr>
+                  </w:pPr>
+                  <w:r>
+                    <w:rPr>
+                      <w:rFonts w:asciiTheme="majorHAnsi" w:hAnsiTheme="majorHAnsi" w:cstheme="majorHAnsi"/>
                       <w:noProof/>
                       <w:color w:val="FFFFFF" w:themeColor="background1"/>
                       <w:sz w:val="24"/>
@@ -294,11 +318,13 @@
                 <w:p>
                   <w:pPr>
                     <w:rPr>
-                      <w:color w:val="FFFFFF" w:themeColor="background1"/>
-                    </w:rPr>
-                  </w:pPr>
-                  <w:r>
-                    <w:rPr>
+                      <w:rFonts w:asciiTheme="majorHAnsi" w:hAnsiTheme="majorHAnsi" w:cstheme="majorHAnsi"/>
+                      <w:color w:val="FFFFFF" w:themeColor="background1"/>
+                    </w:rPr>
+                  </w:pPr>
+                  <w:r>
+                    <w:rPr>
+                      <w:rFonts w:asciiTheme="majorHAnsi" w:hAnsiTheme="majorHAnsi" w:cstheme="majorHAnsi"/>
                       <w:color w:val="FFFFFF" w:themeColor="background1"/>
                     </w:rPr>
                     <w:t>Clementi, Singapore</w:t>
@@ -312,6 +338,7 @@
                 <w:p>
                   <w:pPr>
                     <w:rPr>
+                      <w:rFonts w:asciiTheme="majorHAnsi" w:hAnsiTheme="majorHAnsi" w:cstheme="majorHAnsi"/>
                       <w:color w:val="FFFFFF" w:themeColor="background1"/>
                       <w:sz w:val="24"/>
                       <w:szCs w:val="24"/>
@@ -332,13 +359,15 @@
                 <w:p>
                   <w:pPr>
                     <w:rPr>
-                      <w:color w:val="FFFFFF" w:themeColor="background1"/>
-                      <w:sz w:val="24"/>
-                      <w:szCs w:val="24"/>
-                    </w:rPr>
-                  </w:pPr>
-                  <w:r>
-                    <w:rPr>
+                      <w:rFonts w:asciiTheme="majorHAnsi" w:hAnsiTheme="majorHAnsi" w:cstheme="majorHAnsi"/>
+                      <w:color w:val="FFFFFF" w:themeColor="background1"/>
+                      <w:sz w:val="24"/>
+                      <w:szCs w:val="24"/>
+                    </w:rPr>
+                  </w:pPr>
+                  <w:r>
+                    <w:rPr>
+                      <w:rFonts w:asciiTheme="majorHAnsi" w:hAnsiTheme="majorHAnsi" w:cstheme="majorHAnsi"/>
                       <w:noProof/>
                       <w:color w:val="FFFFFF" w:themeColor="background1"/>
                       <w:sz w:val="24"/>
@@ -399,11 +428,13 @@
                 <w:p>
                   <w:pPr>
                     <w:rPr>
-                      <w:color w:val="FFFFFF" w:themeColor="background1"/>
-                    </w:rPr>
-                  </w:pPr>
-                  <w:r>
-                    <w:rPr>
+                      <w:rFonts w:asciiTheme="majorHAnsi" w:hAnsiTheme="majorHAnsi" w:cstheme="majorHAnsi"/>
+                      <w:color w:val="FFFFFF" w:themeColor="background1"/>
+                    </w:rPr>
+                  </w:pPr>
+                  <w:r>
+                    <w:rPr>
+                      <w:rFonts w:asciiTheme="majorHAnsi" w:hAnsiTheme="majorHAnsi" w:cstheme="majorHAnsi"/>
                       <w:color w:val="FFFFFF" w:themeColor="background1"/>
                     </w:rPr>
                     <w:t>+65 8388 6548</w:t>
@@ -417,6 +448,7 @@
                 <w:p>
                   <w:pPr>
                     <w:rPr>
+                      <w:rFonts w:asciiTheme="majorHAnsi" w:hAnsiTheme="majorHAnsi" w:cstheme="majorHAnsi"/>
                       <w:color w:val="FFFFFF" w:themeColor="background1"/>
                       <w:sz w:val="24"/>
                       <w:szCs w:val="24"/>
@@ -437,13 +469,15 @@
                 <w:p>
                   <w:pPr>
                     <w:rPr>
-                      <w:color w:val="FFFFFF" w:themeColor="background1"/>
-                      <w:sz w:val="24"/>
-                      <w:szCs w:val="24"/>
-                    </w:rPr>
-                  </w:pPr>
-                  <w:r>
-                    <w:rPr>
+                      <w:rFonts w:asciiTheme="majorHAnsi" w:hAnsiTheme="majorHAnsi" w:cstheme="majorHAnsi"/>
+                      <w:color w:val="FFFFFF" w:themeColor="background1"/>
+                      <w:sz w:val="24"/>
+                      <w:szCs w:val="24"/>
+                    </w:rPr>
+                  </w:pPr>
+                  <w:r>
+                    <w:rPr>
+                      <w:rFonts w:asciiTheme="majorHAnsi" w:hAnsiTheme="majorHAnsi" w:cstheme="majorHAnsi"/>
                       <w:noProof/>
                       <w:color w:val="FFFFFF" w:themeColor="background1"/>
                       <w:sz w:val="24"/>
@@ -504,6 +538,7 @@
                 <w:p>
                   <w:pPr>
                     <w:rPr>
+                      <w:rFonts w:asciiTheme="majorHAnsi" w:hAnsiTheme="majorHAnsi" w:cstheme="majorHAnsi"/>
                       <w:color w:val="FFFFFF" w:themeColor="background1"/>
                     </w:rPr>
                   </w:pPr>
@@ -511,6 +546,7 @@
                     <w:r>
                       <w:rPr>
                         <w:rStyle w:val="Hyperlink"/>
+                        <w:rFonts w:asciiTheme="majorHAnsi" w:hAnsiTheme="majorHAnsi" w:cstheme="majorHAnsi"/>
                         <w:color w:val="FFFFFF" w:themeColor="background1"/>
                         <w:u w:val="none"/>
                       </w:rPr>
@@ -526,6 +562,7 @@
                 <w:p>
                   <w:pPr>
                     <w:rPr>
+                      <w:rFonts w:asciiTheme="majorHAnsi" w:hAnsiTheme="majorHAnsi" w:cstheme="majorHAnsi"/>
                       <w:color w:val="FFFFFF" w:themeColor="background1"/>
                       <w:sz w:val="24"/>
                       <w:szCs w:val="24"/>
@@ -546,6 +583,7 @@
                 <w:p>
                   <w:pPr>
                     <w:rPr>
+                      <w:rFonts w:asciiTheme="majorHAnsi" w:hAnsiTheme="majorHAnsi" w:cstheme="majorHAnsi"/>
                       <w:color w:val="FFFFFF" w:themeColor="background1"/>
                       <w:sz w:val="24"/>
                       <w:szCs w:val="24"/>
@@ -561,6 +599,7 @@
                 <w:p>
                   <w:pPr>
                     <w:rPr>
+                      <w:rFonts w:asciiTheme="majorHAnsi" w:hAnsiTheme="majorHAnsi" w:cstheme="majorHAnsi"/>
                       <w:color w:val="FFFFFF" w:themeColor="background1"/>
                     </w:rPr>
                   </w:pPr>
@@ -573,6 +612,7 @@
                 <w:p>
                   <w:pPr>
                     <w:rPr>
+                      <w:rFonts w:asciiTheme="majorHAnsi" w:hAnsiTheme="majorHAnsi" w:cstheme="majorHAnsi"/>
                       <w:color w:val="FFFFFF" w:themeColor="background1"/>
                       <w:sz w:val="24"/>
                       <w:szCs w:val="24"/>
@@ -593,13 +633,15 @@
                 <w:p>
                   <w:pPr>
                     <w:rPr>
-                      <w:color w:val="FFFFFF" w:themeColor="background1"/>
-                      <w:sz w:val="24"/>
-                      <w:szCs w:val="24"/>
-                    </w:rPr>
-                  </w:pPr>
-                  <w:r>
-                    <w:rPr>
+                      <w:rFonts w:asciiTheme="majorHAnsi" w:hAnsiTheme="majorHAnsi" w:cstheme="majorHAnsi"/>
+                      <w:color w:val="FFFFFF" w:themeColor="background1"/>
+                      <w:sz w:val="24"/>
+                      <w:szCs w:val="24"/>
+                    </w:rPr>
+                  </w:pPr>
+                  <w:r>
+                    <w:rPr>
+                      <w:rFonts w:asciiTheme="majorHAnsi" w:hAnsiTheme="majorHAnsi" w:cstheme="majorHAnsi"/>
                       <w:noProof/>
                       <w:color w:val="FFFFFF" w:themeColor="background1"/>
                       <w:sz w:val="24"/>
@@ -657,12 +699,14 @@
                 <w:p>
                   <w:pPr>
                     <w:rPr>
+                      <w:rFonts w:asciiTheme="majorHAnsi" w:hAnsiTheme="majorHAnsi" w:cstheme="majorHAnsi"/>
                       <w:color w:val="FFFFFF" w:themeColor="background1"/>
                     </w:rPr>
                   </w:pPr>
                   <w:proofErr w:type="spellStart"/>
                   <w:r>
                     <w:rPr>
+                      <w:rFonts w:asciiTheme="majorHAnsi" w:hAnsiTheme="majorHAnsi" w:cstheme="majorHAnsi"/>
                       <w:color w:val="FFFFFF" w:themeColor="background1"/>
                     </w:rPr>
                     <w:t>github</w:t>
@@ -670,6 +714,7 @@
                   <w:proofErr w:type="spellEnd"/>
                   <w:r>
                     <w:rPr>
+                      <w:rFonts w:asciiTheme="majorHAnsi" w:hAnsiTheme="majorHAnsi" w:cstheme="majorHAnsi"/>
                       <w:color w:val="FFFFFF" w:themeColor="background1"/>
                     </w:rPr>
                     <w:t>/qwen-3108</w:t>
@@ -683,6 +728,7 @@
                 <w:p>
                   <w:pPr>
                     <w:rPr>
+                      <w:rFonts w:asciiTheme="majorHAnsi" w:hAnsiTheme="majorHAnsi" w:cstheme="majorHAnsi"/>
                       <w:color w:val="FFFFFF" w:themeColor="background1"/>
                       <w:sz w:val="24"/>
                       <w:szCs w:val="24"/>
@@ -703,6 +749,7 @@
                 <w:p>
                   <w:pPr>
                     <w:rPr>
+                      <w:rFonts w:asciiTheme="majorHAnsi" w:hAnsiTheme="majorHAnsi" w:cstheme="majorHAnsi"/>
                       <w:noProof/>
                       <w:color w:val="FFFFFF" w:themeColor="background1"/>
                       <w:sz w:val="24"/>
@@ -711,6 +758,7 @@
                   </w:pPr>
                   <w:r>
                     <w:rPr>
+                      <w:rFonts w:asciiTheme="majorHAnsi" w:hAnsiTheme="majorHAnsi" w:cstheme="majorHAnsi"/>
                       <w:noProof/>
                       <w:color w:val="FFFFFF" w:themeColor="background1"/>
                       <w:sz w:val="24"/>
@@ -768,11 +816,13 @@
                 <w:p>
                   <w:pPr>
                     <w:rPr>
-                      <w:color w:val="FFFFFF" w:themeColor="background1"/>
-                    </w:rPr>
-                  </w:pPr>
-                  <w:r>
-                    <w:rPr>
+                      <w:rFonts w:asciiTheme="majorHAnsi" w:hAnsiTheme="majorHAnsi" w:cstheme="majorHAnsi"/>
+                      <w:color w:val="FFFFFF" w:themeColor="background1"/>
+                    </w:rPr>
+                  </w:pPr>
+                  <w:r>
+                    <w:rPr>
+                      <w:rFonts w:asciiTheme="majorHAnsi" w:hAnsiTheme="majorHAnsi" w:cstheme="majorHAnsi"/>
                       <w:color w:val="FFFFFF" w:themeColor="background1"/>
                     </w:rPr>
                     <w:t>codepen.io/</w:t>
@@ -780,6 +830,7 @@
                   <w:proofErr w:type="spellStart"/>
                   <w:r>
                     <w:rPr>
+                      <w:rFonts w:asciiTheme="majorHAnsi" w:hAnsiTheme="majorHAnsi" w:cstheme="majorHAnsi"/>
                       <w:color w:val="FFFFFF" w:themeColor="background1"/>
                     </w:rPr>
                     <w:t>qwenloh</w:t>
@@ -794,6 +845,7 @@
                 <w:p>
                   <w:pPr>
                     <w:rPr>
+                      <w:rFonts w:asciiTheme="majorHAnsi" w:hAnsiTheme="majorHAnsi" w:cstheme="majorHAnsi"/>
                       <w:color w:val="FFFFFF" w:themeColor="background1"/>
                       <w:sz w:val="24"/>
                       <w:szCs w:val="24"/>
@@ -814,13 +866,15 @@
                 <w:p>
                   <w:pPr>
                     <w:rPr>
-                      <w:color w:val="FFFFFF" w:themeColor="background1"/>
-                      <w:sz w:val="24"/>
-                      <w:szCs w:val="24"/>
-                    </w:rPr>
-                  </w:pPr>
-                  <w:r>
-                    <w:rPr>
+                      <w:rFonts w:asciiTheme="majorHAnsi" w:hAnsiTheme="majorHAnsi" w:cstheme="majorHAnsi"/>
+                      <w:color w:val="FFFFFF" w:themeColor="background1"/>
+                      <w:sz w:val="24"/>
+                      <w:szCs w:val="24"/>
+                    </w:rPr>
+                  </w:pPr>
+                  <w:r>
+                    <w:rPr>
+                      <w:rFonts w:asciiTheme="majorHAnsi" w:hAnsiTheme="majorHAnsi" w:cstheme="majorHAnsi"/>
                       <w:noProof/>
                       <w:color w:val="FFFFFF" w:themeColor="background1"/>
                       <w:sz w:val="24"/>
@@ -878,6 +932,7 @@
                 <w:p>
                   <w:pPr>
                     <w:rPr>
+                      <w:rFonts w:asciiTheme="majorHAnsi" w:hAnsiTheme="majorHAnsi" w:cstheme="majorHAnsi"/>
                       <w:color w:val="FFFFFF" w:themeColor="background1"/>
                     </w:rPr>
                   </w:pPr>
@@ -885,6 +940,7 @@
                     <w:r>
                       <w:rPr>
                         <w:rStyle w:val="Hyperlink"/>
+                        <w:rFonts w:asciiTheme="majorHAnsi" w:hAnsiTheme="majorHAnsi" w:cstheme="majorHAnsi"/>
                         <w:color w:val="FFFFFF" w:themeColor="background1"/>
                         <w:u w:val="none"/>
                       </w:rPr>
@@ -894,6 +950,7 @@
                     <w:r>
                       <w:rPr>
                         <w:rStyle w:val="Hyperlink"/>
+                        <w:rFonts w:asciiTheme="majorHAnsi" w:hAnsiTheme="majorHAnsi" w:cstheme="majorHAnsi"/>
                         <w:color w:val="FFFFFF" w:themeColor="background1"/>
                         <w:u w:val="none"/>
                       </w:rPr>
@@ -910,6 +967,7 @@
                 <w:p>
                   <w:pPr>
                     <w:rPr>
+                      <w:rFonts w:asciiTheme="majorHAnsi" w:hAnsiTheme="majorHAnsi" w:cstheme="majorHAnsi"/>
                       <w:color w:val="FFFFFF" w:themeColor="background1"/>
                     </w:rPr>
                   </w:pPr>
@@ -920,6 +978,7 @@
           <w:p>
             <w:pPr>
               <w:rPr>
+                <w:rFonts w:asciiTheme="majorHAnsi" w:hAnsiTheme="majorHAnsi" w:cstheme="majorHAnsi"/>
                 <w:color w:val="FFFFFF" w:themeColor="background1"/>
                 <w:sz w:val="24"/>
                 <w:szCs w:val="24"/>
@@ -929,6 +988,7 @@
           <w:p>
             <w:pPr>
               <w:rPr>
+                <w:rFonts w:asciiTheme="majorHAnsi" w:hAnsiTheme="majorHAnsi" w:cstheme="majorHAnsi"/>
                 <w:color w:val="FFFFFF" w:themeColor="background1"/>
                 <w:sz w:val="24"/>
                 <w:szCs w:val="24"/>
@@ -940,11 +1000,13 @@
               <w:pStyle w:val="Heading2"/>
               <w:outlineLvl w:val="1"/>
               <w:rPr>
+                <w:rFonts w:asciiTheme="majorHAnsi" w:hAnsiTheme="majorHAnsi" w:cstheme="majorHAnsi"/>
                 <w:color w:val="FFFFFF" w:themeColor="background1"/>
               </w:rPr>
             </w:pPr>
             <w:r>
               <w:rPr>
+                <w:rFonts w:asciiTheme="majorHAnsi" w:hAnsiTheme="majorHAnsi" w:cstheme="majorHAnsi"/>
                 <w:color w:val="FFFFFF" w:themeColor="background1"/>
               </w:rPr>
               <w:t>Skills</w:t>
@@ -953,6 +1015,7 @@
           <w:p>
             <w:pPr>
               <w:rPr>
+                <w:rFonts w:asciiTheme="majorHAnsi" w:hAnsiTheme="majorHAnsi" w:cstheme="majorHAnsi"/>
                 <w:color w:val="FFFFFF" w:themeColor="background1"/>
                 <w:sz w:val="24"/>
                 <w:szCs w:val="24"/>
@@ -989,15 +1052,13 @@
                 <w:p>
                   <w:pPr>
                     <w:rPr>
-                      <w:b/>
-                      <w:bCs/>
-                      <w:color w:val="FFFFFF" w:themeColor="background1"/>
-                    </w:rPr>
-                  </w:pPr>
-                  <w:r>
-                    <w:rPr>
-                      <w:b/>
-                      <w:bCs/>
+                      <w:rFonts w:asciiTheme="minorHAnsi" w:hAnsiTheme="minorHAnsi" w:cstheme="minorHAnsi"/>
+                      <w:color w:val="FFFFFF" w:themeColor="background1"/>
+                    </w:rPr>
+                  </w:pPr>
+                  <w:r>
+                    <w:rPr>
+                      <w:rFonts w:asciiTheme="minorHAnsi" w:hAnsiTheme="minorHAnsi" w:cstheme="minorHAnsi"/>
                       <w:color w:val="FFFFFF" w:themeColor="background1"/>
                     </w:rPr>
                     <w:t>HTML5</w:t>
@@ -1078,15 +1139,13 @@
                 <w:p>
                   <w:pPr>
                     <w:rPr>
-                      <w:b/>
-                      <w:bCs/>
-                      <w:color w:val="FFFFFF" w:themeColor="background1"/>
-                    </w:rPr>
-                  </w:pPr>
-                  <w:r>
-                    <w:rPr>
-                      <w:b/>
-                      <w:bCs/>
+                      <w:rFonts w:asciiTheme="minorHAnsi" w:hAnsiTheme="minorHAnsi" w:cstheme="minorHAnsi"/>
+                      <w:color w:val="FFFFFF" w:themeColor="background1"/>
+                    </w:rPr>
+                  </w:pPr>
+                  <w:r>
+                    <w:rPr>
+                      <w:rFonts w:asciiTheme="minorHAnsi" w:hAnsiTheme="minorHAnsi" w:cstheme="minorHAnsi"/>
                       <w:color w:val="FFFFFF" w:themeColor="background1"/>
                     </w:rPr>
                     <w:t>CSS3</w:t>
@@ -1167,39 +1226,34 @@
                 <w:p>
                   <w:pPr>
                     <w:rPr>
-                      <w:b/>
-                      <w:bCs/>
-                      <w:color w:val="FFFFFF" w:themeColor="background1"/>
-                    </w:rPr>
-                  </w:pPr>
-                  <w:r>
-                    <w:rPr>
-                      <w:b/>
-                      <w:bCs/>
+                      <w:rFonts w:asciiTheme="minorHAnsi" w:hAnsiTheme="minorHAnsi" w:cstheme="minorHAnsi"/>
+                      <w:color w:val="FFFFFF" w:themeColor="background1"/>
+                    </w:rPr>
+                  </w:pPr>
+                  <w:r>
+                    <w:rPr>
+                      <w:rFonts w:asciiTheme="minorHAnsi" w:hAnsiTheme="minorHAnsi" w:cstheme="minorHAnsi"/>
                       <w:color w:val="FFFFFF" w:themeColor="background1"/>
                     </w:rPr>
                     <w:t>S</w:t>
                   </w:r>
                   <w:r>
                     <w:rPr>
-                      <w:b/>
-                      <w:bCs/>
+                      <w:rFonts w:asciiTheme="minorHAnsi" w:hAnsiTheme="minorHAnsi" w:cstheme="minorHAnsi"/>
                       <w:color w:val="FFFFFF" w:themeColor="background1"/>
                     </w:rPr>
                     <w:t>C</w:t>
                   </w:r>
                   <w:r>
                     <w:rPr>
-                      <w:b/>
-                      <w:bCs/>
+                      <w:rFonts w:asciiTheme="minorHAnsi" w:hAnsiTheme="minorHAnsi" w:cstheme="minorHAnsi"/>
                       <w:color w:val="FFFFFF" w:themeColor="background1"/>
                     </w:rPr>
                     <w:t>SS</w:t>
                   </w:r>
                   <w:r>
                     <w:rPr>
-                      <w:b/>
-                      <w:bCs/>
+                      <w:rFonts w:asciiTheme="minorHAnsi" w:hAnsiTheme="minorHAnsi" w:cstheme="minorHAnsi"/>
                       <w:color w:val="FFFFFF" w:themeColor="background1"/>
                     </w:rPr>
                     <w:t>/SASS</w:t>
@@ -1271,15 +1325,13 @@
                 <w:p>
                   <w:pPr>
                     <w:rPr>
-                      <w:b/>
-                      <w:bCs/>
-                      <w:color w:val="FFFFFF" w:themeColor="background1"/>
-                    </w:rPr>
-                  </w:pPr>
-                  <w:r>
-                    <w:rPr>
-                      <w:b/>
-                      <w:bCs/>
+                      <w:rFonts w:asciiTheme="minorHAnsi" w:hAnsiTheme="minorHAnsi" w:cstheme="minorHAnsi"/>
+                      <w:color w:val="FFFFFF" w:themeColor="background1"/>
+                    </w:rPr>
+                  </w:pPr>
+                  <w:r>
+                    <w:rPr>
+                      <w:rFonts w:asciiTheme="minorHAnsi" w:hAnsiTheme="minorHAnsi" w:cstheme="minorHAnsi"/>
                       <w:color w:val="FFFFFF" w:themeColor="background1"/>
                     </w:rPr>
                     <w:t>JavaScript (ES6)</w:t>
@@ -1360,15 +1412,13 @@
                 <w:p>
                   <w:pPr>
                     <w:rPr>
-                      <w:b/>
-                      <w:bCs/>
-                      <w:color w:val="FFFFFF" w:themeColor="background1"/>
-                    </w:rPr>
-                  </w:pPr>
-                  <w:r>
-                    <w:rPr>
-                      <w:b/>
-                      <w:bCs/>
+                      <w:rFonts w:asciiTheme="minorHAnsi" w:hAnsiTheme="minorHAnsi" w:cstheme="minorHAnsi"/>
+                      <w:color w:val="FFFFFF" w:themeColor="background1"/>
+                    </w:rPr>
+                  </w:pPr>
+                  <w:r>
+                    <w:rPr>
+                      <w:rFonts w:asciiTheme="minorHAnsi" w:hAnsiTheme="minorHAnsi" w:cstheme="minorHAnsi"/>
                       <w:color w:val="FFFFFF" w:themeColor="background1"/>
                     </w:rPr>
                     <w:t>React</w:t>
@@ -1449,15 +1499,13 @@
                 <w:p>
                   <w:pPr>
                     <w:rPr>
-                      <w:b/>
-                      <w:bCs/>
-                      <w:color w:val="FFFFFF" w:themeColor="background1"/>
-                    </w:rPr>
-                  </w:pPr>
-                  <w:r>
-                    <w:rPr>
-                      <w:b/>
-                      <w:bCs/>
+                      <w:rFonts w:asciiTheme="minorHAnsi" w:hAnsiTheme="minorHAnsi" w:cstheme="minorHAnsi"/>
+                      <w:color w:val="FFFFFF" w:themeColor="background1"/>
+                    </w:rPr>
+                  </w:pPr>
+                  <w:r>
+                    <w:rPr>
+                      <w:rFonts w:asciiTheme="minorHAnsi" w:hAnsiTheme="minorHAnsi" w:cstheme="minorHAnsi"/>
                       <w:color w:val="FFFFFF" w:themeColor="background1"/>
                     </w:rPr>
                     <w:t>Redux</w:t>
@@ -1529,15 +1577,13 @@
                 <w:p>
                   <w:pPr>
                     <w:rPr>
-                      <w:b/>
-                      <w:bCs/>
-                      <w:color w:val="FFFFFF" w:themeColor="background1"/>
-                    </w:rPr>
-                  </w:pPr>
-                  <w:r>
-                    <w:rPr>
-                      <w:b/>
-                      <w:bCs/>
+                      <w:rFonts w:asciiTheme="minorHAnsi" w:hAnsiTheme="minorHAnsi" w:cstheme="minorHAnsi"/>
+                      <w:color w:val="FFFFFF" w:themeColor="background1"/>
+                    </w:rPr>
+                  </w:pPr>
+                  <w:r>
+                    <w:rPr>
+                      <w:rFonts w:asciiTheme="minorHAnsi" w:hAnsiTheme="minorHAnsi" w:cstheme="minorHAnsi"/>
                       <w:color w:val="FFFFFF" w:themeColor="background1"/>
                     </w:rPr>
                     <w:t>Webpack</w:t>
@@ -1609,15 +1655,13 @@
                 <w:p>
                   <w:pPr>
                     <w:rPr>
-                      <w:b/>
-                      <w:bCs/>
-                      <w:color w:val="FFFFFF" w:themeColor="background1"/>
-                    </w:rPr>
-                  </w:pPr>
-                  <w:r>
-                    <w:rPr>
-                      <w:b/>
-                      <w:bCs/>
+                      <w:rFonts w:asciiTheme="minorHAnsi" w:hAnsiTheme="minorHAnsi" w:cstheme="minorHAnsi"/>
+                      <w:color w:val="FFFFFF" w:themeColor="background1"/>
+                    </w:rPr>
+                  </w:pPr>
+                  <w:r>
+                    <w:rPr>
+                      <w:rFonts w:asciiTheme="minorHAnsi" w:hAnsiTheme="minorHAnsi" w:cstheme="minorHAnsi"/>
                       <w:color w:val="FFFFFF" w:themeColor="background1"/>
                     </w:rPr>
                     <w:t>PHP</w:t>
@@ -1671,15 +1715,13 @@
                 <w:p>
                   <w:pPr>
                     <w:rPr>
-                      <w:b/>
-                      <w:bCs/>
-                      <w:color w:val="FFFFFF" w:themeColor="background1"/>
-                    </w:rPr>
-                  </w:pPr>
-                  <w:r>
-                    <w:rPr>
-                      <w:b/>
-                      <w:bCs/>
+                      <w:rFonts w:asciiTheme="minorHAnsi" w:hAnsiTheme="minorHAnsi" w:cstheme="minorHAnsi"/>
+                      <w:color w:val="FFFFFF" w:themeColor="background1"/>
+                    </w:rPr>
+                  </w:pPr>
+                  <w:r>
+                    <w:rPr>
+                      <w:rFonts w:asciiTheme="minorHAnsi" w:hAnsiTheme="minorHAnsi" w:cstheme="minorHAnsi"/>
                       <w:color w:val="FFFFFF" w:themeColor="background1"/>
                     </w:rPr>
                     <w:t>D3.js</w:t>
@@ -1751,15 +1793,13 @@
                 <w:p>
                   <w:pPr>
                     <w:rPr>
-                      <w:b/>
-                      <w:bCs/>
+                      <w:rFonts w:asciiTheme="minorHAnsi" w:hAnsiTheme="minorHAnsi" w:cstheme="minorHAnsi"/>
                       <w:color w:val="718093"/>
                     </w:rPr>
                   </w:pPr>
                   <w:r>
                     <w:rPr>
-                      <w:b/>
-                      <w:bCs/>
+                      <w:rFonts w:asciiTheme="minorHAnsi" w:hAnsiTheme="minorHAnsi" w:cstheme="minorHAnsi"/>
                       <w:color w:val="718093"/>
                     </w:rPr>
                     <w:t>Node.js</w:t>
@@ -1822,15 +1862,13 @@
                 <w:p>
                   <w:pPr>
                     <w:rPr>
-                      <w:b/>
-                      <w:bCs/>
+                      <w:rFonts w:asciiTheme="minorHAnsi" w:hAnsiTheme="minorHAnsi" w:cstheme="minorHAnsi"/>
                       <w:color w:val="718093"/>
                     </w:rPr>
                   </w:pPr>
                   <w:r>
                     <w:rPr>
-                      <w:b/>
-                      <w:bCs/>
+                      <w:rFonts w:asciiTheme="minorHAnsi" w:hAnsiTheme="minorHAnsi" w:cstheme="minorHAnsi"/>
                       <w:color w:val="718093"/>
                     </w:rPr>
                     <w:t>Express</w:t>
@@ -1893,15 +1931,13 @@
                 <w:p>
                   <w:pPr>
                     <w:rPr>
-                      <w:b/>
-                      <w:bCs/>
+                      <w:rFonts w:asciiTheme="minorHAnsi" w:hAnsiTheme="minorHAnsi" w:cstheme="minorHAnsi"/>
                       <w:color w:val="718093"/>
                     </w:rPr>
                   </w:pPr>
                   <w:r>
                     <w:rPr>
-                      <w:b/>
-                      <w:bCs/>
+                      <w:rFonts w:asciiTheme="minorHAnsi" w:hAnsiTheme="minorHAnsi" w:cstheme="minorHAnsi"/>
                       <w:color w:val="718093"/>
                     </w:rPr>
                     <w:t>MongoDB</w:t>
@@ -1964,16 +2000,14 @@
                 <w:p>
                   <w:pPr>
                     <w:rPr>
-                      <w:b/>
-                      <w:bCs/>
+                      <w:rFonts w:asciiTheme="minorHAnsi" w:hAnsiTheme="minorHAnsi" w:cstheme="minorHAnsi"/>
                       <w:color w:val="718093"/>
                     </w:rPr>
                   </w:pPr>
                   <w:proofErr w:type="spellStart"/>
                   <w:r>
                     <w:rPr>
-                      <w:b/>
-                      <w:bCs/>
+                      <w:rFonts w:asciiTheme="minorHAnsi" w:hAnsiTheme="minorHAnsi" w:cstheme="minorHAnsi"/>
                       <w:color w:val="718093"/>
                     </w:rPr>
                     <w:t>GraphQL</w:t>
@@ -2020,6 +2054,7 @@
           <w:p>
             <w:pPr>
               <w:rPr>
+                <w:rFonts w:asciiTheme="majorHAnsi" w:hAnsiTheme="majorHAnsi" w:cstheme="majorHAnsi"/>
                 <w:color w:val="FFFFFF" w:themeColor="background1"/>
                 <w:sz w:val="24"/>
                 <w:szCs w:val="24"/>
@@ -2031,11 +2066,13 @@
               <w:pStyle w:val="Heading2"/>
               <w:outlineLvl w:val="1"/>
               <w:rPr>
+                <w:rFonts w:asciiTheme="majorHAnsi" w:hAnsiTheme="majorHAnsi" w:cstheme="majorHAnsi"/>
                 <w:color w:val="FFFFFF" w:themeColor="background1"/>
               </w:rPr>
             </w:pPr>
             <w:r>
               <w:rPr>
+                <w:rFonts w:asciiTheme="majorHAnsi" w:hAnsiTheme="majorHAnsi" w:cstheme="majorHAnsi"/>
                 <w:color w:val="FFFFFF" w:themeColor="background1"/>
               </w:rPr>
               <w:t>Languages</w:t>
@@ -2044,6 +2081,7 @@
           <w:p>
             <w:pPr>
               <w:rPr>
+                <w:rFonts w:asciiTheme="majorHAnsi" w:hAnsiTheme="majorHAnsi" w:cstheme="majorHAnsi"/>
                 <w:color w:val="FFFFFF" w:themeColor="background1"/>
               </w:rPr>
             </w:pPr>
@@ -2077,13 +2115,15 @@
                 <w:p>
                   <w:pPr>
                     <w:rPr>
-                      <w:color w:val="FFFFFF" w:themeColor="background1"/>
-                      <w:sz w:val="24"/>
-                      <w:szCs w:val="24"/>
-                    </w:rPr>
-                  </w:pPr>
-                  <w:r>
-                    <w:rPr>
+                      <w:rFonts w:asciiTheme="majorHAnsi" w:hAnsiTheme="majorHAnsi" w:cstheme="majorHAnsi"/>
+                      <w:color w:val="FFFFFF" w:themeColor="background1"/>
+                      <w:sz w:val="24"/>
+                      <w:szCs w:val="24"/>
+                    </w:rPr>
+                  </w:pPr>
+                  <w:r>
+                    <w:rPr>
+                      <w:rFonts w:asciiTheme="majorHAnsi" w:hAnsiTheme="majorHAnsi" w:cstheme="majorHAnsi"/>
                       <w:color w:val="FFFFFF" w:themeColor="background1"/>
                       <w:sz w:val="24"/>
                       <w:szCs w:val="24"/>
@@ -2105,13 +2145,15 @@
                 <w:p>
                   <w:pPr>
                     <w:rPr>
-                      <w:color w:val="FFFFFF" w:themeColor="background1"/>
-                      <w:sz w:val="24"/>
-                      <w:szCs w:val="24"/>
-                    </w:rPr>
-                  </w:pPr>
-                  <w:r>
-                    <w:rPr>
+                      <w:rFonts w:asciiTheme="majorHAnsi" w:hAnsiTheme="majorHAnsi" w:cstheme="majorHAnsi"/>
+                      <w:color w:val="FFFFFF" w:themeColor="background1"/>
+                      <w:sz w:val="24"/>
+                      <w:szCs w:val="24"/>
+                    </w:rPr>
+                  </w:pPr>
+                  <w:r>
+                    <w:rPr>
+                      <w:rFonts w:asciiTheme="majorHAnsi" w:hAnsiTheme="majorHAnsi" w:cstheme="majorHAnsi"/>
                       <w:color w:val="FFFFFF" w:themeColor="background1"/>
                       <w:sz w:val="24"/>
                       <w:szCs w:val="24"/>
@@ -2133,13 +2175,15 @@
                 <w:p>
                   <w:pPr>
                     <w:rPr>
-                      <w:color w:val="FFFFFF" w:themeColor="background1"/>
-                      <w:sz w:val="24"/>
-                      <w:szCs w:val="24"/>
-                    </w:rPr>
-                  </w:pPr>
-                  <w:r>
-                    <w:rPr>
+                      <w:rFonts w:asciiTheme="majorHAnsi" w:hAnsiTheme="majorHAnsi" w:cstheme="majorHAnsi"/>
+                      <w:color w:val="FFFFFF" w:themeColor="background1"/>
+                      <w:sz w:val="24"/>
+                      <w:szCs w:val="24"/>
+                    </w:rPr>
+                  </w:pPr>
+                  <w:r>
+                    <w:rPr>
+                      <w:rFonts w:asciiTheme="majorHAnsi" w:hAnsiTheme="majorHAnsi" w:cstheme="majorHAnsi"/>
                       <w:color w:val="FFFFFF" w:themeColor="background1"/>
                       <w:sz w:val="24"/>
                       <w:szCs w:val="24"/>
@@ -2153,6 +2197,7 @@
           <w:p>
             <w:pPr>
               <w:rPr>
+                <w:rFonts w:asciiTheme="majorHAnsi" w:hAnsiTheme="majorHAnsi" w:cstheme="majorHAnsi"/>
                 <w:color w:val="FFFFFF" w:themeColor="background1"/>
                 <w:sz w:val="24"/>
                 <w:szCs w:val="24"/>
@@ -2164,17 +2209,20 @@
               <w:pStyle w:val="Heading2"/>
               <w:outlineLvl w:val="1"/>
               <w:rPr>
+                <w:rFonts w:asciiTheme="majorHAnsi" w:hAnsiTheme="majorHAnsi" w:cstheme="majorHAnsi"/>
                 <w:color w:val="FFFFFF" w:themeColor="background1"/>
               </w:rPr>
             </w:pPr>
             <w:r>
               <w:rPr>
+                <w:rFonts w:asciiTheme="majorHAnsi" w:hAnsiTheme="majorHAnsi" w:cstheme="majorHAnsi"/>
                 <w:color w:val="FFFFFF" w:themeColor="background1"/>
               </w:rPr>
               <w:t>Hobb</w:t>
             </w:r>
             <w:r>
               <w:rPr>
+                <w:rFonts w:asciiTheme="majorHAnsi" w:hAnsiTheme="majorHAnsi" w:cstheme="majorHAnsi"/>
                 <w:color w:val="FFFFFF" w:themeColor="background1"/>
               </w:rPr>
               <w:t>y</w:t>
@@ -2183,6 +2231,7 @@
           <w:p>
             <w:pPr>
               <w:rPr>
+                <w:rFonts w:asciiTheme="majorHAnsi" w:hAnsiTheme="majorHAnsi" w:cstheme="majorHAnsi"/>
                 <w:color w:val="FFFFFF" w:themeColor="background1"/>
               </w:rPr>
             </w:pPr>
@@ -2216,13 +2265,15 @@
                 <w:p>
                   <w:pPr>
                     <w:rPr>
-                      <w:color w:val="FFFFFF" w:themeColor="background1"/>
-                      <w:sz w:val="24"/>
-                      <w:szCs w:val="24"/>
-                    </w:rPr>
-                  </w:pPr>
-                  <w:r>
-                    <w:rPr>
+                      <w:rFonts w:asciiTheme="majorHAnsi" w:hAnsiTheme="majorHAnsi" w:cstheme="majorHAnsi"/>
+                      <w:color w:val="FFFFFF" w:themeColor="background1"/>
+                      <w:sz w:val="24"/>
+                      <w:szCs w:val="24"/>
+                    </w:rPr>
+                  </w:pPr>
+                  <w:r>
+                    <w:rPr>
+                      <w:rFonts w:asciiTheme="majorHAnsi" w:hAnsiTheme="majorHAnsi" w:cstheme="majorHAnsi"/>
                       <w:color w:val="FFFFFF" w:themeColor="background1"/>
                       <w:sz w:val="24"/>
                       <w:szCs w:val="24"/>
@@ -2236,6 +2287,7 @@
           <w:p>
             <w:pPr>
               <w:rPr>
+                <w:rFonts w:asciiTheme="majorHAnsi" w:hAnsiTheme="majorHAnsi" w:cstheme="majorHAnsi"/>
                 <w:color w:val="FFFFFF" w:themeColor="background1"/>
                 <w:sz w:val="24"/>
                 <w:szCs w:val="24"/>
@@ -2245,6 +2297,7 @@
           <w:p>
             <w:pPr>
               <w:rPr>
+                <w:rFonts w:asciiTheme="majorHAnsi" w:hAnsiTheme="majorHAnsi" w:cstheme="majorHAnsi"/>
                 <w:color w:val="FFFFFF" w:themeColor="background1"/>
                 <w:sz w:val="24"/>
                 <w:szCs w:val="24"/>
@@ -2285,30 +2338,39 @@
                   <w:pPr>
                     <w:pStyle w:val="Heading2"/>
                     <w:outlineLvl w:val="1"/>
-                  </w:pPr>
-                  <w:r>
+                    <w:rPr>
+                      <w:rFonts w:asciiTheme="majorHAnsi" w:hAnsiTheme="majorHAnsi" w:cstheme="majorHAnsi"/>
+                    </w:rPr>
+                  </w:pPr>
+                  <w:r>
+                    <w:rPr>
+                      <w:rFonts w:asciiTheme="majorHAnsi" w:hAnsiTheme="majorHAnsi" w:cstheme="majorHAnsi"/>
+                    </w:rPr>
                     <w:t>Professional Summary</w:t>
                   </w:r>
                 </w:p>
                 <w:p>
                   <w:pPr>
                     <w:rPr>
-                      <w:color w:val="2F3640"/>
-                      <w:sz w:val="24"/>
-                      <w:szCs w:val="24"/>
-                    </w:rPr>
-                  </w:pPr>
-                </w:p>
-                <w:p>
-                  <w:pPr>
-                    <w:rPr>
-                      <w:color w:val="2F3640"/>
-                      <w:sz w:val="24"/>
-                      <w:szCs w:val="24"/>
-                    </w:rPr>
-                  </w:pPr>
-                  <w:r>
-                    <w:rPr>
+                      <w:rFonts w:asciiTheme="majorHAnsi" w:hAnsiTheme="majorHAnsi" w:cstheme="majorHAnsi"/>
+                      <w:color w:val="2F3640"/>
+                      <w:sz w:val="24"/>
+                      <w:szCs w:val="24"/>
+                    </w:rPr>
+                  </w:pPr>
+                </w:p>
+                <w:p>
+                  <w:pPr>
+                    <w:rPr>
+                      <w:rFonts w:asciiTheme="majorHAnsi" w:hAnsiTheme="majorHAnsi" w:cstheme="majorHAnsi"/>
+                      <w:color w:val="2F3640"/>
+                      <w:sz w:val="24"/>
+                      <w:szCs w:val="24"/>
+                    </w:rPr>
+                  </w:pPr>
+                  <w:r>
+                    <w:rPr>
+                      <w:rFonts w:asciiTheme="majorHAnsi" w:hAnsiTheme="majorHAnsi" w:cstheme="majorHAnsi"/>
                       <w:color w:val="2F3640"/>
                       <w:sz w:val="24"/>
                       <w:szCs w:val="24"/>
@@ -2317,6 +2379,7 @@
                   </w:r>
                   <w:r>
                     <w:rPr>
+                      <w:rFonts w:asciiTheme="majorHAnsi" w:hAnsiTheme="majorHAnsi" w:cstheme="majorHAnsi"/>
                       <w:color w:val="2F3640"/>
                       <w:sz w:val="24"/>
                       <w:szCs w:val="24"/>
@@ -2325,6 +2388,7 @@
                   </w:r>
                   <w:r>
                     <w:rPr>
+                      <w:rFonts w:asciiTheme="majorHAnsi" w:hAnsiTheme="majorHAnsi" w:cstheme="majorHAnsi"/>
                       <w:color w:val="2F3640"/>
                       <w:sz w:val="24"/>
                       <w:szCs w:val="24"/>
@@ -2333,6 +2397,7 @@
                   </w:r>
                   <w:r>
                     <w:rPr>
+                      <w:rFonts w:asciiTheme="majorHAnsi" w:hAnsiTheme="majorHAnsi" w:cstheme="majorHAnsi"/>
                       <w:color w:val="2F3640"/>
                       <w:sz w:val="24"/>
                       <w:szCs w:val="24"/>
@@ -2341,6 +2406,7 @@
                   </w:r>
                   <w:r>
                     <w:rPr>
+                      <w:rFonts w:asciiTheme="majorHAnsi" w:hAnsiTheme="majorHAnsi" w:cstheme="majorHAnsi"/>
                       <w:color w:val="2F3640"/>
                       <w:sz w:val="24"/>
                       <w:szCs w:val="24"/>
@@ -2349,6 +2415,7 @@
                   </w:r>
                   <w:r>
                     <w:rPr>
+                      <w:rFonts w:asciiTheme="majorHAnsi" w:hAnsiTheme="majorHAnsi" w:cstheme="majorHAnsi"/>
                       <w:color w:val="2F3640"/>
                       <w:sz w:val="24"/>
                       <w:szCs w:val="24"/>
@@ -2359,6 +2426,7 @@
                 <w:p>
                   <w:pPr>
                     <w:rPr>
+                      <w:rFonts w:asciiTheme="majorHAnsi" w:hAnsiTheme="majorHAnsi" w:cstheme="majorHAnsi"/>
                       <w:color w:val="2F3640"/>
                       <w:sz w:val="24"/>
                       <w:szCs w:val="24"/>
@@ -2369,44 +2437,48 @@
                   <w:pPr>
                     <w:pStyle w:val="Heading2"/>
                     <w:outlineLvl w:val="1"/>
-                  </w:pPr>
-                  <w:r>
+                    <w:rPr>
+                      <w:rFonts w:asciiTheme="majorHAnsi" w:hAnsiTheme="majorHAnsi" w:cstheme="majorHAnsi"/>
+                    </w:rPr>
+                  </w:pPr>
+                  <w:r>
+                    <w:rPr>
+                      <w:rFonts w:asciiTheme="majorHAnsi" w:hAnsiTheme="majorHAnsi" w:cstheme="majorHAnsi"/>
+                    </w:rPr>
                     <w:t>Projects</w:t>
                   </w:r>
                 </w:p>
                 <w:p>
                   <w:pPr>
                     <w:rPr>
-                      <w:color w:val="2F3640"/>
-                      <w:sz w:val="24"/>
-                      <w:szCs w:val="24"/>
-                    </w:rPr>
-                  </w:pPr>
-                </w:p>
-                <w:p>
-                  <w:pPr>
-                    <w:rPr>
-                      <w:b/>
-                      <w:bCs/>
-                      <w:color w:val="2F3640"/>
-                      <w:sz w:val="24"/>
-                      <w:szCs w:val="24"/>
-                    </w:rPr>
-                  </w:pPr>
-                  <w:r>
-                    <w:rPr>
-                      <w:b/>
-                      <w:bCs/>
-                      <w:color w:val="2F3640"/>
-                      <w:sz w:val="24"/>
-                      <w:szCs w:val="24"/>
-                    </w:rPr>
-                    <w:t>Full-stack application: A book reflection documenting app</w:t>
-                  </w:r>
-                </w:p>
-                <w:p>
-                  <w:pPr>
-                    <w:rPr>
+                      <w:rFonts w:asciiTheme="majorHAnsi" w:hAnsiTheme="majorHAnsi" w:cstheme="majorHAnsi"/>
+                      <w:color w:val="2F3640"/>
+                      <w:sz w:val="24"/>
+                      <w:szCs w:val="24"/>
+                    </w:rPr>
+                  </w:pPr>
+                </w:p>
+                <w:p>
+                  <w:pPr>
+                    <w:pStyle w:val="Heading3"/>
+                  </w:pPr>
+                  <w:r>
+                    <w:t>Full-stack application: A book reflection doc</w:t>
+                  </w:r>
+                  <w:r>
+                    <w:rPr>
+                      <w:rStyle w:val="Heading3Char"/>
+                    </w:rPr>
+                    <w:t>umenting</w:t>
+                  </w:r>
+                  <w:r>
+                    <w:t xml:space="preserve"> app</w:t>
+                  </w:r>
+                </w:p>
+                <w:p>
+                  <w:pPr>
+                    <w:rPr>
+                      <w:rFonts w:asciiTheme="majorHAnsi" w:hAnsiTheme="majorHAnsi" w:cstheme="majorHAnsi"/>
                       <w:b/>
                       <w:bCs/>
                       <w:color w:val="2F3640"/>
@@ -2418,16 +2490,20 @@
                     <w:r>
                       <w:rPr>
                         <w:rStyle w:val="Hyperlink"/>
+                        <w:rFonts w:asciiTheme="majorHAnsi" w:hAnsiTheme="majorHAnsi" w:cstheme="majorHAnsi"/>
                         <w:sz w:val="24"/>
                         <w:szCs w:val="24"/>
+                        <w:u w:val="none"/>
                       </w:rPr>
                       <w:t>r</w:t>
                     </w:r>
                     <w:r>
                       <w:rPr>
                         <w:rStyle w:val="Hyperlink"/>
+                        <w:rFonts w:asciiTheme="majorHAnsi" w:hAnsiTheme="majorHAnsi" w:cstheme="majorHAnsi"/>
                         <w:sz w:val="24"/>
                         <w:szCs w:val="24"/>
+                        <w:u w:val="none"/>
                       </w:rPr>
                       <w:t>eflection-io.herokuapp.com</w:t>
                     </w:r>
@@ -2442,13 +2518,15 @@
                     </w:numPr>
                     <w:ind w:left="435"/>
                     <w:rPr>
-                      <w:color w:val="2F3640"/>
-                      <w:sz w:val="24"/>
-                      <w:szCs w:val="24"/>
-                    </w:rPr>
-                  </w:pPr>
-                  <w:r>
-                    <w:rPr>
+                      <w:rFonts w:asciiTheme="majorHAnsi" w:hAnsiTheme="majorHAnsi" w:cstheme="majorHAnsi"/>
+                      <w:color w:val="2F3640"/>
+                      <w:sz w:val="24"/>
+                      <w:szCs w:val="24"/>
+                    </w:rPr>
+                  </w:pPr>
+                  <w:r>
+                    <w:rPr>
+                      <w:rFonts w:asciiTheme="majorHAnsi" w:hAnsiTheme="majorHAnsi" w:cstheme="majorHAnsi"/>
                       <w:color w:val="2F3640"/>
                       <w:sz w:val="24"/>
                       <w:szCs w:val="24"/>
@@ -2465,13 +2543,15 @@
                     </w:numPr>
                     <w:ind w:left="435"/>
                     <w:rPr>
-                      <w:color w:val="2F3640"/>
-                      <w:sz w:val="24"/>
-                      <w:szCs w:val="24"/>
-                    </w:rPr>
-                  </w:pPr>
-                  <w:r>
-                    <w:rPr>
+                      <w:rFonts w:asciiTheme="majorHAnsi" w:hAnsiTheme="majorHAnsi" w:cstheme="majorHAnsi"/>
+                      <w:color w:val="2F3640"/>
+                      <w:sz w:val="24"/>
+                      <w:szCs w:val="24"/>
+                    </w:rPr>
+                  </w:pPr>
+                  <w:r>
+                    <w:rPr>
+                      <w:rFonts w:asciiTheme="majorHAnsi" w:hAnsiTheme="majorHAnsi" w:cstheme="majorHAnsi"/>
                       <w:color w:val="2F3640"/>
                       <w:sz w:val="24"/>
                       <w:szCs w:val="24"/>
@@ -2488,13 +2568,15 @@
                     </w:numPr>
                     <w:ind w:left="435"/>
                     <w:rPr>
-                      <w:color w:val="2F3640"/>
-                      <w:sz w:val="24"/>
-                      <w:szCs w:val="24"/>
-                    </w:rPr>
-                  </w:pPr>
-                  <w:r>
-                    <w:rPr>
+                      <w:rFonts w:asciiTheme="majorHAnsi" w:hAnsiTheme="majorHAnsi" w:cstheme="majorHAnsi"/>
+                      <w:color w:val="2F3640"/>
+                      <w:sz w:val="24"/>
+                      <w:szCs w:val="24"/>
+                    </w:rPr>
+                  </w:pPr>
+                  <w:r>
+                    <w:rPr>
+                      <w:rFonts w:asciiTheme="majorHAnsi" w:hAnsiTheme="majorHAnsi" w:cstheme="majorHAnsi"/>
                       <w:color w:val="2F3640"/>
                       <w:sz w:val="24"/>
                       <w:szCs w:val="24"/>
@@ -2505,15 +2587,17 @@
                 <w:p>
                   <w:pPr>
                     <w:rPr>
-                      <w:color w:val="2F3640"/>
-                      <w:sz w:val="24"/>
-                      <w:szCs w:val="24"/>
-                    </w:rPr>
-                  </w:pPr>
-                </w:p>
-                <w:p>
-                  <w:pPr>
-                    <w:rPr>
+                      <w:rFonts w:asciiTheme="majorHAnsi" w:hAnsiTheme="majorHAnsi" w:cstheme="majorHAnsi"/>
+                      <w:color w:val="2F3640"/>
+                      <w:sz w:val="24"/>
+                      <w:szCs w:val="24"/>
+                    </w:rPr>
+                  </w:pPr>
+                </w:p>
+                <w:p>
+                  <w:pPr>
+                    <w:rPr>
+                      <w:rFonts w:asciiTheme="majorHAnsi" w:hAnsiTheme="majorHAnsi" w:cstheme="majorHAnsi"/>
                       <w:b/>
                       <w:bCs/>
                       <w:color w:val="2F3640"/>
@@ -2523,26 +2607,21 @@
                   </w:pPr>
                   <w:r>
                     <w:rPr>
-                      <w:b/>
-                      <w:bCs/>
-                      <w:color w:val="2F3640"/>
-                      <w:sz w:val="24"/>
-                      <w:szCs w:val="24"/>
+                      <w:rStyle w:val="Heading3Char"/>
+                      <w:rFonts w:asciiTheme="minorHAnsi" w:hAnsiTheme="minorHAnsi"/>
                     </w:rPr>
                     <w:t>P</w:t>
                   </w:r>
                   <w:r>
                     <w:rPr>
-                      <w:b/>
-                      <w:bCs/>
-                      <w:color w:val="2F3640"/>
-                      <w:sz w:val="24"/>
-                      <w:szCs w:val="24"/>
+                      <w:rStyle w:val="Heading3Char"/>
+                      <w:rFonts w:asciiTheme="minorHAnsi" w:hAnsiTheme="minorHAnsi"/>
                     </w:rPr>
                     <w:t>ortfolio site and coursework</w:t>
                   </w:r>
                   <w:r>
                     <w:rPr>
+                      <w:rFonts w:asciiTheme="majorHAnsi" w:hAnsiTheme="majorHAnsi" w:cstheme="majorHAnsi"/>
                       <w:b/>
                       <w:bCs/>
                       <w:color w:val="2F3640"/>
@@ -2555,8 +2634,10 @@
                     <w:r>
                       <w:rPr>
                         <w:rStyle w:val="Hyperlink"/>
+                        <w:rFonts w:asciiTheme="majorHAnsi" w:hAnsiTheme="majorHAnsi" w:cstheme="majorHAnsi"/>
                         <w:sz w:val="24"/>
                         <w:szCs w:val="24"/>
+                        <w:u w:val="none"/>
                       </w:rPr>
                       <w:t>qwen-3108.github.io/my-portfolio</w:t>
                     </w:r>
@@ -2571,6 +2652,7 @@
                     </w:numPr>
                     <w:ind w:left="435"/>
                     <w:rPr>
+                      <w:rFonts w:asciiTheme="majorHAnsi" w:hAnsiTheme="majorHAnsi" w:cstheme="majorHAnsi"/>
                       <w:b/>
                       <w:bCs/>
                       <w:color w:val="2F3640"/>
@@ -2580,6 +2662,7 @@
                   </w:pPr>
                   <w:r>
                     <w:rPr>
+                      <w:rFonts w:asciiTheme="majorHAnsi" w:hAnsiTheme="majorHAnsi" w:cstheme="majorHAnsi"/>
                       <w:color w:val="2F3640"/>
                       <w:sz w:val="24"/>
                       <w:szCs w:val="24"/>
@@ -2588,6 +2671,7 @@
                   </w:r>
                   <w:r>
                     <w:rPr>
+                      <w:rFonts w:asciiTheme="majorHAnsi" w:hAnsiTheme="majorHAnsi" w:cstheme="majorHAnsi"/>
                       <w:color w:val="2F3640"/>
                       <w:sz w:val="24"/>
                       <w:szCs w:val="24"/>
@@ -2596,6 +2680,7 @@
                   </w:r>
                   <w:r>
                     <w:rPr>
+                      <w:rFonts w:asciiTheme="majorHAnsi" w:hAnsiTheme="majorHAnsi" w:cstheme="majorHAnsi"/>
                       <w:color w:val="2F3640"/>
                       <w:sz w:val="24"/>
                       <w:szCs w:val="24"/>
@@ -2604,6 +2689,7 @@
                   </w:r>
                   <w:r>
                     <w:rPr>
+                      <w:rFonts w:asciiTheme="majorHAnsi" w:hAnsiTheme="majorHAnsi" w:cstheme="majorHAnsi"/>
                       <w:color w:val="2F3640"/>
                       <w:sz w:val="24"/>
                       <w:szCs w:val="24"/>
@@ -2612,6 +2698,7 @@
                   </w:r>
                   <w:r>
                     <w:rPr>
+                      <w:rFonts w:asciiTheme="majorHAnsi" w:hAnsiTheme="majorHAnsi" w:cstheme="majorHAnsi"/>
                       <w:color w:val="2F3640"/>
                       <w:sz w:val="24"/>
                       <w:szCs w:val="24"/>
@@ -2620,6 +2707,7 @@
                   </w:r>
                   <w:r>
                     <w:rPr>
+                      <w:rFonts w:asciiTheme="majorHAnsi" w:hAnsiTheme="majorHAnsi" w:cstheme="majorHAnsi"/>
                       <w:color w:val="2F3640"/>
                       <w:sz w:val="24"/>
                       <w:szCs w:val="24"/>
@@ -2628,6 +2716,7 @@
                   </w:r>
                   <w:r>
                     <w:rPr>
+                      <w:rFonts w:asciiTheme="majorHAnsi" w:hAnsiTheme="majorHAnsi" w:cstheme="majorHAnsi"/>
                       <w:color w:val="2F3640"/>
                       <w:sz w:val="24"/>
                       <w:szCs w:val="24"/>
@@ -2636,6 +2725,7 @@
                   </w:r>
                   <w:r>
                     <w:rPr>
+                      <w:rFonts w:asciiTheme="majorHAnsi" w:hAnsiTheme="majorHAnsi" w:cstheme="majorHAnsi"/>
                       <w:color w:val="2F3640"/>
                       <w:sz w:val="24"/>
                       <w:szCs w:val="24"/>
@@ -2652,13 +2742,15 @@
                     </w:numPr>
                     <w:ind w:left="435"/>
                     <w:rPr>
-                      <w:color w:val="2F3640"/>
-                      <w:sz w:val="24"/>
-                      <w:szCs w:val="24"/>
-                    </w:rPr>
-                  </w:pPr>
-                  <w:r>
-                    <w:rPr>
+                      <w:rFonts w:asciiTheme="majorHAnsi" w:hAnsiTheme="majorHAnsi" w:cstheme="majorHAnsi"/>
+                      <w:color w:val="2F3640"/>
+                      <w:sz w:val="24"/>
+                      <w:szCs w:val="24"/>
+                    </w:rPr>
+                  </w:pPr>
+                  <w:r>
+                    <w:rPr>
+                      <w:rFonts w:asciiTheme="majorHAnsi" w:hAnsiTheme="majorHAnsi" w:cstheme="majorHAnsi"/>
                       <w:color w:val="2F3640"/>
                       <w:sz w:val="24"/>
                       <w:szCs w:val="24"/>
@@ -2667,6 +2759,7 @@
                   </w:r>
                   <w:r>
                     <w:rPr>
+                      <w:rFonts w:asciiTheme="majorHAnsi" w:hAnsiTheme="majorHAnsi" w:cstheme="majorHAnsi"/>
                       <w:color w:val="2F3640"/>
                       <w:sz w:val="24"/>
                       <w:szCs w:val="24"/>
@@ -2678,58 +2771,44 @@
                   <w:pPr>
                     <w:pStyle w:val="Heading2"/>
                     <w:outlineLvl w:val="1"/>
-                  </w:pPr>
-                  <w:r>
+                    <w:rPr>
+                      <w:rFonts w:asciiTheme="majorHAnsi" w:hAnsiTheme="majorHAnsi" w:cstheme="majorHAnsi"/>
+                    </w:rPr>
+                  </w:pPr>
+                  <w:r>
+                    <w:rPr>
+                      <w:rFonts w:asciiTheme="majorHAnsi" w:hAnsiTheme="majorHAnsi" w:cstheme="majorHAnsi"/>
+                    </w:rPr>
                     <w:t>volunteer experiences</w:t>
                   </w:r>
                 </w:p>
-                <w:p/>
-                <w:p>
-                  <w:pPr>
-                    <w:rPr>
-                      <w:b/>
-                      <w:bCs/>
-                      <w:color w:val="2F3640"/>
-                      <w:sz w:val="24"/>
-                      <w:szCs w:val="24"/>
-                    </w:rPr>
-                  </w:pPr>
-                  <w:r>
-                    <w:rPr>
-                      <w:b/>
-                      <w:bCs/>
-                      <w:color w:val="2F3640"/>
-                      <w:sz w:val="24"/>
-                      <w:szCs w:val="24"/>
-                    </w:rPr>
+                <w:p>
+                  <w:pPr>
+                    <w:rPr>
+                      <w:rFonts w:asciiTheme="majorHAnsi" w:hAnsiTheme="majorHAnsi" w:cstheme="majorHAnsi"/>
+                    </w:rPr>
+                  </w:pPr>
+                </w:p>
+                <w:p>
+                  <w:pPr>
+                    <w:pStyle w:val="Heading3"/>
+                  </w:pPr>
+                  <w:r>
                     <w:t xml:space="preserve">Engineering Good Student Chapter’s Technology Development </w:t>
                   </w:r>
                   <w:proofErr w:type="spellStart"/>
                   <w:r>
-                    <w:rPr>
-                      <w:b/>
-                      <w:bCs/>
-                      <w:color w:val="2F3640"/>
-                      <w:sz w:val="24"/>
-                      <w:szCs w:val="24"/>
-                    </w:rPr>
                     <w:t>Programme</w:t>
                   </w:r>
                   <w:proofErr w:type="spellEnd"/>
                   <w:r>
-                    <w:rPr>
-                      <w:b/>
-                      <w:bCs/>
-                      <w:color w:val="2F3640"/>
-                      <w:sz w:val="24"/>
-                      <w:szCs w:val="24"/>
-                    </w:rPr>
                     <w:t xml:space="preserve"> 4.0</w:t>
                   </w:r>
                 </w:p>
                 <w:p>
                   <w:pPr>
                     <w:rPr>
+                      <w:rFonts w:asciiTheme="majorHAnsi" w:hAnsiTheme="majorHAnsi" w:cstheme="majorHAnsi"/>
                       <w:i/>
                       <w:iCs/>
                       <w:color w:val="2F3640"/>
@@ -2739,33 +2818,14 @@
                   </w:pPr>
                   <w:r>
                     <w:rPr>
+                      <w:rFonts w:asciiTheme="majorHAnsi" w:hAnsiTheme="majorHAnsi" w:cstheme="majorHAnsi"/>
                       <w:i/>
                       <w:iCs/>
                       <w:color w:val="2F3640"/>
                       <w:sz w:val="24"/>
                       <w:szCs w:val="24"/>
                     </w:rPr>
-                    <w:t xml:space="preserve">Participant, Jan 2018 </w:t>
-                  </w:r>
-                  <w:r>
-                    <w:rPr>
-                      <w:i/>
-                      <w:iCs/>
-                      <w:color w:val="2F3640"/>
-                      <w:sz w:val="24"/>
-                      <w:szCs w:val="24"/>
-                    </w:rPr>
-                    <w:t>-</w:t>
-                  </w:r>
-                  <w:r>
-                    <w:rPr>
-                      <w:i/>
-                      <w:iCs/>
-                      <w:color w:val="2F3640"/>
-                      <w:sz w:val="24"/>
-                      <w:szCs w:val="24"/>
-                    </w:rPr>
-                    <w:t xml:space="preserve"> May 2018</w:t>
+                    <w:t>Participant, Jan 2018 - May 2018</w:t>
                   </w:r>
                 </w:p>
                 <w:p>
@@ -2777,6 +2837,7 @@
                     </w:numPr>
                     <w:ind w:left="435"/>
                     <w:rPr>
+                      <w:rFonts w:asciiTheme="majorHAnsi" w:hAnsiTheme="majorHAnsi" w:cstheme="majorHAnsi"/>
                       <w:b/>
                       <w:bCs/>
                       <w:color w:val="2F3640"/>
@@ -2786,6 +2847,7 @@
                   </w:pPr>
                   <w:r>
                     <w:rPr>
+                      <w:rFonts w:asciiTheme="majorHAnsi" w:hAnsiTheme="majorHAnsi" w:cstheme="majorHAnsi"/>
                       <w:color w:val="2F3640"/>
                       <w:sz w:val="24"/>
                       <w:szCs w:val="24"/>
@@ -2794,6 +2856,7 @@
                   </w:r>
                   <w:r>
                     <w:rPr>
+                      <w:rFonts w:asciiTheme="majorHAnsi" w:hAnsiTheme="majorHAnsi" w:cstheme="majorHAnsi"/>
                       <w:color w:val="2F3640"/>
                       <w:sz w:val="24"/>
                       <w:szCs w:val="24"/>
@@ -2802,6 +2865,7 @@
                   </w:r>
                   <w:r>
                     <w:rPr>
+                      <w:rFonts w:asciiTheme="majorHAnsi" w:hAnsiTheme="majorHAnsi" w:cstheme="majorHAnsi"/>
                       <w:color w:val="2F3640"/>
                       <w:sz w:val="24"/>
                       <w:szCs w:val="24"/>
@@ -2818,29 +2882,24 @@
                     </w:numPr>
                     <w:ind w:left="435"/>
                     <w:rPr>
-                      <w:color w:val="2F3640"/>
-                      <w:sz w:val="24"/>
-                      <w:szCs w:val="24"/>
-                    </w:rPr>
-                  </w:pPr>
-                  <w:r>
-                    <w:rPr>
-                      <w:color w:val="2F3640"/>
-                      <w:sz w:val="24"/>
-                      <w:szCs w:val="24"/>
-                    </w:rPr>
-                    <w:t>Designed</w:t>
-                  </w:r>
-                  <w:r>
-                    <w:rPr>
-                      <w:color w:val="2F3640"/>
-                      <w:sz w:val="24"/>
-                      <w:szCs w:val="24"/>
-                    </w:rPr>
-                    <w:t xml:space="preserve"> a seat cushion to alleviate the pressure under a wheelchair user to prevent the development of pressure sores</w:t>
-                  </w:r>
-                  <w:r>
-                    <w:rPr>
+                      <w:rFonts w:asciiTheme="majorHAnsi" w:hAnsiTheme="majorHAnsi" w:cstheme="majorHAnsi"/>
+                      <w:color w:val="2F3640"/>
+                      <w:sz w:val="24"/>
+                      <w:szCs w:val="24"/>
+                    </w:rPr>
+                  </w:pPr>
+                  <w:r>
+                    <w:rPr>
+                      <w:rFonts w:asciiTheme="majorHAnsi" w:hAnsiTheme="majorHAnsi" w:cstheme="majorHAnsi"/>
+                      <w:color w:val="2F3640"/>
+                      <w:sz w:val="24"/>
+                      <w:szCs w:val="24"/>
+                    </w:rPr>
+                    <w:t>Designed a seat cushion to alleviate the pressure under a wheelchair user to prevent the development of pressure sores</w:t>
+                  </w:r>
+                  <w:r>
+                    <w:rPr>
+                      <w:rFonts w:asciiTheme="majorHAnsi" w:hAnsiTheme="majorHAnsi" w:cstheme="majorHAnsi"/>
                       <w:color w:val="2F3640"/>
                       <w:sz w:val="24"/>
                       <w:szCs w:val="24"/>
@@ -2851,41 +2910,22 @@
                 <w:p>
                   <w:pPr>
                     <w:rPr>
-                      <w:color w:val="2F3640"/>
-                      <w:sz w:val="24"/>
-                      <w:szCs w:val="24"/>
-                    </w:rPr>
-                  </w:pPr>
-                </w:p>
-                <w:p>
-                  <w:pPr>
-                    <w:rPr>
-                      <w:b/>
-                      <w:bCs/>
-                      <w:color w:val="2F3640"/>
-                      <w:sz w:val="24"/>
-                      <w:szCs w:val="24"/>
-                    </w:rPr>
-                  </w:pPr>
-                  <w:r>
-                    <w:rPr>
-                      <w:b/>
-                      <w:bCs/>
-                      <w:color w:val="2F3640"/>
-                      <w:sz w:val="24"/>
-                      <w:szCs w:val="24"/>
-                    </w:rPr>
+                      <w:rFonts w:asciiTheme="majorHAnsi" w:hAnsiTheme="majorHAnsi" w:cstheme="majorHAnsi"/>
+                      <w:color w:val="2F3640"/>
+                      <w:sz w:val="24"/>
+                      <w:szCs w:val="24"/>
+                    </w:rPr>
+                  </w:pPr>
+                </w:p>
+                <w:p>
+                  <w:pPr>
+                    <w:pStyle w:val="Heading3"/>
+                  </w:pPr>
+                  <w:r>
                     <w:t xml:space="preserve">Overseas Community Involvement </w:t>
                   </w:r>
                   <w:proofErr w:type="spellStart"/>
                   <w:r>
-                    <w:rPr>
-                      <w:b/>
-                      <w:bCs/>
-                      <w:color w:val="2F3640"/>
-                      <w:sz w:val="24"/>
-                      <w:szCs w:val="24"/>
-                    </w:rPr>
                     <w:t>Programme</w:t>
                   </w:r>
                   <w:proofErr w:type="spellEnd"/>
@@ -2893,6 +2933,7 @@
                 <w:p>
                   <w:pPr>
                     <w:rPr>
+                      <w:rFonts w:asciiTheme="majorHAnsi" w:hAnsiTheme="majorHAnsi" w:cstheme="majorHAnsi"/>
                       <w:i/>
                       <w:iCs/>
                       <w:color w:val="2F3640"/>
@@ -2902,33 +2943,14 @@
                   </w:pPr>
                   <w:r>
                     <w:rPr>
+                      <w:rFonts w:asciiTheme="majorHAnsi" w:hAnsiTheme="majorHAnsi" w:cstheme="majorHAnsi"/>
                       <w:i/>
                       <w:iCs/>
                       <w:color w:val="2F3640"/>
                       <w:sz w:val="24"/>
                       <w:szCs w:val="24"/>
                     </w:rPr>
-                    <w:t xml:space="preserve">Programmer, Sep 2015 </w:t>
-                  </w:r>
-                  <w:r>
-                    <w:rPr>
-                      <w:i/>
-                      <w:iCs/>
-                      <w:color w:val="2F3640"/>
-                      <w:sz w:val="24"/>
-                      <w:szCs w:val="24"/>
-                    </w:rPr>
-                    <w:t>-</w:t>
-                  </w:r>
-                  <w:r>
-                    <w:rPr>
-                      <w:i/>
-                      <w:iCs/>
-                      <w:color w:val="2F3640"/>
-                      <w:sz w:val="24"/>
-                      <w:szCs w:val="24"/>
-                    </w:rPr>
-                    <w:t xml:space="preserve"> Jul 2016</w:t>
+                    <w:t>Programmer, Sep 2015 - Jul 2016</w:t>
                   </w:r>
                 </w:p>
                 <w:p>
@@ -2940,6 +2962,7 @@
                     </w:numPr>
                     <w:ind w:left="435"/>
                     <w:rPr>
+                      <w:rFonts w:asciiTheme="majorHAnsi" w:hAnsiTheme="majorHAnsi" w:cstheme="majorHAnsi"/>
                       <w:b/>
                       <w:bCs/>
                       <w:color w:val="2F3640"/>
@@ -2949,6 +2972,7 @@
                   </w:pPr>
                   <w:r>
                     <w:rPr>
+                      <w:rFonts w:asciiTheme="majorHAnsi" w:hAnsiTheme="majorHAnsi" w:cstheme="majorHAnsi"/>
                       <w:color w:val="2F3640"/>
                       <w:sz w:val="24"/>
                       <w:szCs w:val="24"/>
@@ -2957,6 +2981,7 @@
                   </w:r>
                   <w:r>
                     <w:rPr>
+                      <w:rFonts w:asciiTheme="majorHAnsi" w:hAnsiTheme="majorHAnsi" w:cstheme="majorHAnsi"/>
                       <w:color w:val="2F3640"/>
                       <w:sz w:val="24"/>
                       <w:szCs w:val="24"/>
@@ -2965,6 +2990,7 @@
                   </w:r>
                   <w:r>
                     <w:rPr>
+                      <w:rFonts w:asciiTheme="majorHAnsi" w:hAnsiTheme="majorHAnsi" w:cstheme="majorHAnsi"/>
                       <w:color w:val="2F3640"/>
                       <w:sz w:val="24"/>
                       <w:szCs w:val="24"/>
@@ -2972,46 +2998,55 @@
                     <w:t xml:space="preserve"> and helped in the construction of the school library.</w:t>
                   </w:r>
                 </w:p>
-                <w:p/>
+                <w:p>
+                  <w:pPr>
+                    <w:rPr>
+                      <w:rFonts w:asciiTheme="majorHAnsi" w:hAnsiTheme="majorHAnsi" w:cstheme="majorHAnsi"/>
+                    </w:rPr>
+                  </w:pPr>
+                </w:p>
                 <w:p>
                   <w:pPr>
                     <w:pStyle w:val="Heading2"/>
                     <w:outlineLvl w:val="1"/>
-                  </w:pPr>
-                  <w:r>
+                    <w:rPr>
+                      <w:rFonts w:asciiTheme="majorHAnsi" w:hAnsiTheme="majorHAnsi" w:cstheme="majorHAnsi"/>
+                    </w:rPr>
+                  </w:pPr>
+                  <w:r>
+                    <w:rPr>
+                      <w:rFonts w:asciiTheme="majorHAnsi" w:hAnsiTheme="majorHAnsi" w:cstheme="majorHAnsi"/>
+                    </w:rPr>
                     <w:t>Others</w:t>
                   </w:r>
                 </w:p>
-                <w:p/>
-                <w:p>
-                  <w:pPr>
-                    <w:rPr>
-                      <w:b/>
-                      <w:bCs/>
-                      <w:sz w:val="24"/>
-                      <w:szCs w:val="24"/>
-                    </w:rPr>
-                  </w:pPr>
-                  <w:r>
-                    <w:rPr>
-                      <w:b/>
-                      <w:bCs/>
-                      <w:sz w:val="24"/>
-                      <w:szCs w:val="24"/>
-                    </w:rPr>
+                <w:p>
+                  <w:pPr>
+                    <w:rPr>
+                      <w:rFonts w:asciiTheme="majorHAnsi" w:hAnsiTheme="majorHAnsi" w:cstheme="majorHAnsi"/>
+                    </w:rPr>
+                  </w:pPr>
+                </w:p>
+                <w:p>
+                  <w:pPr>
+                    <w:pStyle w:val="Heading3"/>
+                  </w:pPr>
+                  <w:r>
                     <w:t>NTU Materials Science and Engineering Alumni Association</w:t>
                   </w:r>
                 </w:p>
                 <w:p>
                   <w:pPr>
                     <w:rPr>
-                      <w:color w:val="2F3640"/>
-                      <w:sz w:val="24"/>
-                      <w:szCs w:val="24"/>
-                    </w:rPr>
-                  </w:pPr>
-                  <w:r>
-                    <w:rPr>
+                      <w:rFonts w:asciiTheme="majorHAnsi" w:hAnsiTheme="majorHAnsi" w:cstheme="majorHAnsi"/>
+                      <w:color w:val="2F3640"/>
+                      <w:sz w:val="24"/>
+                      <w:szCs w:val="24"/>
+                    </w:rPr>
+                  </w:pPr>
+                  <w:r>
+                    <w:rPr>
+                      <w:rFonts w:asciiTheme="majorHAnsi" w:hAnsiTheme="majorHAnsi" w:cstheme="majorHAnsi"/>
                       <w:color w:val="2F3640"/>
                       <w:sz w:val="24"/>
                       <w:szCs w:val="24"/>
@@ -3028,11 +3063,13 @@
                     </w:numPr>
                     <w:ind w:left="435"/>
                     <w:rPr>
-                      <w:color w:val="2F3640"/>
-                    </w:rPr>
-                  </w:pPr>
-                  <w:r>
-                    <w:rPr>
+                      <w:rFonts w:asciiTheme="majorHAnsi" w:hAnsiTheme="majorHAnsi" w:cstheme="majorHAnsi"/>
+                      <w:color w:val="2F3640"/>
+                    </w:rPr>
+                  </w:pPr>
+                  <w:r>
+                    <w:rPr>
+                      <w:rFonts w:asciiTheme="majorHAnsi" w:hAnsiTheme="majorHAnsi" w:cstheme="majorHAnsi"/>
                       <w:color w:val="2F3640"/>
                       <w:sz w:val="24"/>
                       <w:szCs w:val="24"/>
@@ -3041,6 +3078,7 @@
                   </w:r>
                   <w:r>
                     <w:rPr>
+                      <w:rFonts w:asciiTheme="majorHAnsi" w:hAnsiTheme="majorHAnsi" w:cstheme="majorHAnsi"/>
                       <w:color w:val="2F3640"/>
                       <w:sz w:val="24"/>
                       <w:szCs w:val="24"/>
@@ -3049,6 +3087,7 @@
                   </w:r>
                   <w:r>
                     <w:rPr>
+                      <w:rFonts w:asciiTheme="majorHAnsi" w:hAnsiTheme="majorHAnsi" w:cstheme="majorHAnsi"/>
                       <w:color w:val="2F3640"/>
                       <w:sz w:val="24"/>
                       <w:szCs w:val="24"/>
@@ -3057,6 +3096,7 @@
                   </w:r>
                   <w:r>
                     <w:rPr>
+                      <w:rFonts w:asciiTheme="majorHAnsi" w:hAnsiTheme="majorHAnsi" w:cstheme="majorHAnsi"/>
                       <w:color w:val="2F3640"/>
                       <w:sz w:val="24"/>
                       <w:szCs w:val="24"/>
@@ -3065,6 +3105,7 @@
                   </w:r>
                   <w:r>
                     <w:rPr>
+                      <w:rFonts w:asciiTheme="majorHAnsi" w:hAnsiTheme="majorHAnsi" w:cstheme="majorHAnsi"/>
                       <w:color w:val="2F3640"/>
                       <w:sz w:val="24"/>
                       <w:szCs w:val="24"/>
@@ -3073,6 +3114,7 @@
                   </w:r>
                   <w:r>
                     <w:rPr>
+                      <w:rFonts w:asciiTheme="majorHAnsi" w:hAnsiTheme="majorHAnsi" w:cstheme="majorHAnsi"/>
                       <w:color w:val="2F3640"/>
                       <w:sz w:val="24"/>
                       <w:szCs w:val="24"/>
@@ -3088,9 +3130,13 @@
                       <w:numId w:val="9"/>
                     </w:numPr>
                     <w:ind w:left="435"/>
-                  </w:pPr>
-                  <w:r>
-                    <w:rPr>
+                    <w:rPr>
+                      <w:rFonts w:asciiTheme="majorHAnsi" w:hAnsiTheme="majorHAnsi" w:cstheme="majorHAnsi"/>
+                    </w:rPr>
+                  </w:pPr>
+                  <w:r>
+                    <w:rPr>
+                      <w:rFonts w:asciiTheme="majorHAnsi" w:hAnsiTheme="majorHAnsi" w:cstheme="majorHAnsi"/>
                       <w:color w:val="2F3640"/>
                       <w:sz w:val="24"/>
                       <w:szCs w:val="24"/>
@@ -3099,6 +3145,7 @@
                   </w:r>
                   <w:r>
                     <w:rPr>
+                      <w:rFonts w:asciiTheme="majorHAnsi" w:hAnsiTheme="majorHAnsi" w:cstheme="majorHAnsi"/>
                       <w:color w:val="2F3640"/>
                       <w:sz w:val="24"/>
                       <w:szCs w:val="24"/>
@@ -3107,6 +3154,7 @@
                   </w:r>
                   <w:r>
                     <w:rPr>
+                      <w:rFonts w:asciiTheme="majorHAnsi" w:hAnsiTheme="majorHAnsi" w:cstheme="majorHAnsi"/>
                       <w:color w:val="2F3640"/>
                       <w:sz w:val="24"/>
                       <w:szCs w:val="24"/>
@@ -3115,6 +3163,7 @@
                   </w:r>
                   <w:r>
                     <w:rPr>
+                      <w:rFonts w:asciiTheme="majorHAnsi" w:hAnsiTheme="majorHAnsi" w:cstheme="majorHAnsi"/>
                       <w:color w:val="2F3640"/>
                       <w:sz w:val="24"/>
                       <w:szCs w:val="24"/>
@@ -3123,6 +3172,7 @@
                   </w:r>
                   <w:r>
                     <w:rPr>
+                      <w:rFonts w:asciiTheme="majorHAnsi" w:hAnsiTheme="majorHAnsi" w:cstheme="majorHAnsi"/>
                       <w:color w:val="2F3640"/>
                       <w:sz w:val="24"/>
                       <w:szCs w:val="24"/>
@@ -3131,6 +3181,7 @@
                   </w:r>
                   <w:r>
                     <w:rPr>
+                      <w:rFonts w:asciiTheme="majorHAnsi" w:hAnsiTheme="majorHAnsi" w:cstheme="majorHAnsi"/>
                       <w:color w:val="2F3640"/>
                       <w:sz w:val="24"/>
                       <w:szCs w:val="24"/>
@@ -3139,6 +3190,7 @@
                   </w:r>
                   <w:r>
                     <w:rPr>
+                      <w:rFonts w:asciiTheme="majorHAnsi" w:hAnsiTheme="majorHAnsi" w:cstheme="majorHAnsi"/>
                       <w:color w:val="2F3640"/>
                       <w:sz w:val="24"/>
                       <w:szCs w:val="24"/>
@@ -3147,6 +3199,7 @@
                   </w:r>
                   <w:r>
                     <w:rPr>
+                      <w:rFonts w:asciiTheme="majorHAnsi" w:hAnsiTheme="majorHAnsi" w:cstheme="majorHAnsi"/>
                       <w:sz w:val="24"/>
                       <w:szCs w:val="24"/>
                     </w:rPr>
@@ -3173,8 +3226,14 @@
                   <w:pPr>
                     <w:pStyle w:val="Heading2"/>
                     <w:outlineLvl w:val="1"/>
-                  </w:pPr>
-                  <w:r>
+                    <w:rPr>
+                      <w:rFonts w:asciiTheme="majorHAnsi" w:hAnsiTheme="majorHAnsi" w:cstheme="majorHAnsi"/>
+                    </w:rPr>
+                  </w:pPr>
+                  <w:r>
+                    <w:rPr>
+                      <w:rFonts w:asciiTheme="majorHAnsi" w:hAnsiTheme="majorHAnsi" w:cstheme="majorHAnsi"/>
+                    </w:rPr>
                     <w:lastRenderedPageBreak/>
                     <w:t>Certificates</w:t>
                   </w:r>
@@ -3182,6 +3241,7 @@
                 <w:p>
                   <w:pPr>
                     <w:rPr>
+                      <w:rFonts w:asciiTheme="majorHAnsi" w:hAnsiTheme="majorHAnsi" w:cstheme="majorHAnsi"/>
                       <w:color w:val="2F3640"/>
                       <w:sz w:val="24"/>
                       <w:szCs w:val="24"/>
@@ -3197,6 +3257,7 @@
                     </w:numPr>
                     <w:ind w:left="435"/>
                     <w:rPr>
+                      <w:rFonts w:asciiTheme="majorHAnsi" w:hAnsiTheme="majorHAnsi" w:cstheme="majorHAnsi"/>
                       <w:color w:val="2F3640"/>
                       <w:sz w:val="24"/>
                       <w:szCs w:val="24"/>
@@ -3206,16 +3267,17 @@
                     <w:r>
                       <w:rPr>
                         <w:rStyle w:val="Hyperlink"/>
-                        <w:b/>
-                        <w:bCs/>
+                        <w:rFonts w:asciiTheme="minorHAnsi" w:hAnsiTheme="minorHAnsi" w:cstheme="minorHAnsi"/>
                         <w:sz w:val="24"/>
                         <w:szCs w:val="24"/>
+                        <w:u w:val="none"/>
                       </w:rPr>
                       <w:t>Front End Libraries</w:t>
                     </w:r>
                   </w:hyperlink>
                   <w:r>
                     <w:rPr>
+                      <w:rFonts w:asciiTheme="majorHAnsi" w:hAnsiTheme="majorHAnsi" w:cstheme="majorHAnsi"/>
                       <w:color w:val="2F3640"/>
                       <w:sz w:val="24"/>
                       <w:szCs w:val="24"/>
@@ -3224,6 +3286,7 @@
                   </w:r>
                   <w:r>
                     <w:rPr>
+                      <w:rFonts w:asciiTheme="majorHAnsi" w:hAnsiTheme="majorHAnsi" w:cstheme="majorHAnsi"/>
                       <w:i/>
                       <w:iCs/>
                       <w:color w:val="2F3640"/>
@@ -3234,6 +3297,7 @@
                   </w:r>
                   <w:r>
                     <w:rPr>
+                      <w:rFonts w:asciiTheme="majorHAnsi" w:hAnsiTheme="majorHAnsi" w:cstheme="majorHAnsi"/>
                       <w:color w:val="2F3640"/>
                       <w:sz w:val="24"/>
                       <w:szCs w:val="24"/>
@@ -3243,6 +3307,7 @@
                   </w:r>
                   <w:r>
                     <w:rPr>
+                      <w:rFonts w:asciiTheme="majorHAnsi" w:hAnsiTheme="majorHAnsi" w:cstheme="majorHAnsi"/>
                       <w:color w:val="2F3640"/>
                       <w:sz w:val="24"/>
                       <w:szCs w:val="24"/>
@@ -3255,6 +3320,7 @@
                   <w:pPr>
                     <w:ind w:left="75"/>
                     <w:rPr>
+                      <w:rFonts w:asciiTheme="majorHAnsi" w:hAnsiTheme="majorHAnsi" w:cstheme="majorHAnsi"/>
                       <w:color w:val="2F3640"/>
                       <w:sz w:val="24"/>
                       <w:szCs w:val="24"/>
@@ -3270,6 +3336,7 @@
                     </w:numPr>
                     <w:ind w:left="435"/>
                     <w:rPr>
+                      <w:rFonts w:asciiTheme="majorHAnsi" w:hAnsiTheme="majorHAnsi" w:cstheme="majorHAnsi"/>
                       <w:color w:val="2F3640"/>
                       <w:sz w:val="24"/>
                       <w:szCs w:val="24"/>
@@ -3279,16 +3346,17 @@
                     <w:r>
                       <w:rPr>
                         <w:rStyle w:val="Hyperlink"/>
-                        <w:b/>
-                        <w:bCs/>
+                        <w:rFonts w:asciiTheme="minorHAnsi" w:hAnsiTheme="minorHAnsi" w:cstheme="minorHAnsi"/>
                         <w:sz w:val="24"/>
                         <w:szCs w:val="24"/>
+                        <w:u w:val="none"/>
                       </w:rPr>
                       <w:t>JavaScript Algorithm and Data Structures</w:t>
                     </w:r>
                   </w:hyperlink>
                   <w:r>
                     <w:rPr>
+                      <w:rFonts w:asciiTheme="majorHAnsi" w:hAnsiTheme="majorHAnsi" w:cstheme="majorHAnsi"/>
                       <w:color w:val="2F3640"/>
                       <w:sz w:val="24"/>
                       <w:szCs w:val="24"/>
@@ -3297,6 +3365,7 @@
                   </w:r>
                   <w:r>
                     <w:rPr>
+                      <w:rFonts w:asciiTheme="majorHAnsi" w:hAnsiTheme="majorHAnsi" w:cstheme="majorHAnsi"/>
                       <w:i/>
                       <w:iCs/>
                       <w:color w:val="2F3640"/>
@@ -3307,6 +3376,7 @@
                   </w:r>
                   <w:r>
                     <w:rPr>
+                      <w:rFonts w:asciiTheme="majorHAnsi" w:hAnsiTheme="majorHAnsi" w:cstheme="majorHAnsi"/>
                       <w:color w:val="2F3640"/>
                       <w:sz w:val="24"/>
                       <w:szCs w:val="24"/>
@@ -3316,6 +3386,7 @@
                   </w:r>
                   <w:r>
                     <w:rPr>
+                      <w:rFonts w:asciiTheme="majorHAnsi" w:hAnsiTheme="majorHAnsi" w:cstheme="majorHAnsi"/>
                       <w:color w:val="2F3640"/>
                       <w:sz w:val="24"/>
                       <w:szCs w:val="24"/>
@@ -3325,6 +3396,7 @@
                   </w:r>
                   <w:r>
                     <w:rPr>
+                      <w:rFonts w:asciiTheme="majorHAnsi" w:hAnsiTheme="majorHAnsi" w:cstheme="majorHAnsi"/>
                       <w:color w:val="2F3640"/>
                       <w:sz w:val="24"/>
                       <w:szCs w:val="24"/>
@@ -3333,6 +3405,7 @@
                   </w:r>
                   <w:r>
                     <w:rPr>
+                      <w:rFonts w:asciiTheme="majorHAnsi" w:hAnsiTheme="majorHAnsi" w:cstheme="majorHAnsi"/>
                       <w:color w:val="2F3640"/>
                       <w:sz w:val="24"/>
                       <w:szCs w:val="24"/>
@@ -3341,6 +3414,7 @@
                   </w:r>
                   <w:r>
                     <w:rPr>
+                      <w:rFonts w:asciiTheme="majorHAnsi" w:hAnsiTheme="majorHAnsi" w:cstheme="majorHAnsi"/>
                       <w:color w:val="2F3640"/>
                       <w:sz w:val="24"/>
                       <w:szCs w:val="24"/>
@@ -3352,14 +3426,21 @@
                   <w:pPr>
                     <w:pStyle w:val="Heading2"/>
                     <w:outlineLvl w:val="1"/>
-                  </w:pPr>
-                  <w:r>
+                    <w:rPr>
+                      <w:rFonts w:asciiTheme="majorHAnsi" w:hAnsiTheme="majorHAnsi" w:cstheme="majorHAnsi"/>
+                    </w:rPr>
+                  </w:pPr>
+                  <w:r>
+                    <w:rPr>
+                      <w:rFonts w:asciiTheme="majorHAnsi" w:hAnsiTheme="majorHAnsi" w:cstheme="majorHAnsi"/>
+                    </w:rPr>
                     <w:t>Background</w:t>
                   </w:r>
                 </w:p>
                 <w:p>
                   <w:pPr>
                     <w:rPr>
+                      <w:rFonts w:asciiTheme="majorHAnsi" w:hAnsiTheme="majorHAnsi" w:cstheme="majorHAnsi"/>
                       <w:color w:val="2F3640"/>
                     </w:rPr>
                   </w:pPr>
@@ -3390,6 +3471,7 @@
                       <w:p>
                         <w:pPr>
                           <w:rPr>
+                            <w:rFonts w:asciiTheme="majorHAnsi" w:hAnsiTheme="majorHAnsi" w:cstheme="majorHAnsi"/>
                             <w:color w:val="2F3640"/>
                             <w:sz w:val="24"/>
                             <w:szCs w:val="24"/>
@@ -3397,6 +3479,7 @@
                         </w:pPr>
                         <w:r>
                           <w:rPr>
+                            <w:rFonts w:asciiTheme="majorHAnsi" w:hAnsiTheme="majorHAnsi" w:cstheme="majorHAnsi"/>
                             <w:color w:val="2F3640"/>
                             <w:sz w:val="24"/>
                             <w:szCs w:val="24"/>
@@ -3412,6 +3495,7 @@
                       <w:p>
                         <w:pPr>
                           <w:rPr>
+                            <w:rFonts w:asciiTheme="majorHAnsi" w:hAnsiTheme="majorHAnsi" w:cstheme="majorHAnsi"/>
                             <w:color w:val="2F3640"/>
                             <w:sz w:val="24"/>
                             <w:szCs w:val="24"/>
@@ -3419,8 +3503,7 @@
                         </w:pPr>
                         <w:r>
                           <w:rPr>
-                            <w:b/>
-                            <w:bCs/>
+                            <w:rFonts w:asciiTheme="minorHAnsi" w:hAnsiTheme="minorHAnsi" w:cstheme="minorHAnsi"/>
                             <w:color w:val="2F3640"/>
                             <w:sz w:val="24"/>
                             <w:szCs w:val="24"/>
@@ -3429,6 +3512,7 @@
                         </w:r>
                         <w:r>
                           <w:rPr>
+                            <w:rFonts w:asciiTheme="majorHAnsi" w:hAnsiTheme="majorHAnsi" w:cstheme="majorHAnsi"/>
                             <w:color w:val="2F3640"/>
                             <w:sz w:val="24"/>
                             <w:szCs w:val="24"/>
@@ -3437,6 +3521,7 @@
                         </w:r>
                         <w:r>
                           <w:rPr>
+                            <w:rFonts w:asciiTheme="majorHAnsi" w:hAnsiTheme="majorHAnsi" w:cstheme="majorHAnsi"/>
                             <w:b/>
                             <w:bCs/>
                             <w:color w:val="2F3640"/>
@@ -3447,6 +3532,7 @@
                         </w:r>
                         <w:r>
                           <w:rPr>
+                            <w:rFonts w:asciiTheme="majorHAnsi" w:hAnsiTheme="majorHAnsi" w:cstheme="majorHAnsi"/>
                             <w:i/>
                             <w:iCs/>
                             <w:color w:val="2F3640"/>
@@ -3457,6 +3543,7 @@
                         </w:r>
                         <w:r>
                           <w:rPr>
+                            <w:rFonts w:asciiTheme="majorHAnsi" w:hAnsiTheme="majorHAnsi" w:cstheme="majorHAnsi"/>
                             <w:color w:val="2F3640"/>
                             <w:sz w:val="24"/>
                             <w:szCs w:val="24"/>
@@ -3465,6 +3552,7 @@
                         </w:r>
                         <w:r>
                           <w:rPr>
+                            <w:rFonts w:asciiTheme="majorHAnsi" w:hAnsiTheme="majorHAnsi" w:cstheme="majorHAnsi"/>
                             <w:i/>
                             <w:iCs/>
                             <w:color w:val="2F3640"/>
@@ -3475,6 +3563,7 @@
                         </w:r>
                         <w:r>
                           <w:rPr>
+                            <w:rFonts w:asciiTheme="majorHAnsi" w:hAnsiTheme="majorHAnsi" w:cstheme="majorHAnsi"/>
                             <w:b/>
                             <w:bCs/>
                             <w:color w:val="2F3640"/>
@@ -3485,6 +3574,7 @@
                         </w:r>
                         <w:r>
                           <w:rPr>
+                            <w:rFonts w:asciiTheme="majorHAnsi" w:hAnsiTheme="majorHAnsi" w:cstheme="majorHAnsi"/>
                             <w:color w:val="2F3640"/>
                             <w:sz w:val="24"/>
                             <w:szCs w:val="24"/>
@@ -3495,6 +3585,7 @@
                       <w:p>
                         <w:pPr>
                           <w:rPr>
+                            <w:rFonts w:asciiTheme="majorHAnsi" w:hAnsiTheme="majorHAnsi" w:cstheme="majorHAnsi"/>
                             <w:b/>
                             <w:bCs/>
                             <w:color w:val="2F3640"/>
@@ -3513,6 +3604,7 @@
                       <w:p>
                         <w:pPr>
                           <w:rPr>
+                            <w:rFonts w:asciiTheme="majorHAnsi" w:hAnsiTheme="majorHAnsi" w:cstheme="majorHAnsi"/>
                             <w:color w:val="2F3640"/>
                             <w:sz w:val="24"/>
                             <w:szCs w:val="24"/>
@@ -3520,6 +3612,7 @@
                         </w:pPr>
                         <w:r>
                           <w:rPr>
+                            <w:rFonts w:asciiTheme="majorHAnsi" w:hAnsiTheme="majorHAnsi" w:cstheme="majorHAnsi"/>
                             <w:color w:val="2F3640"/>
                             <w:sz w:val="24"/>
                             <w:szCs w:val="24"/>
@@ -3535,6 +3628,7 @@
                       <w:p>
                         <w:pPr>
                           <w:rPr>
+                            <w:rFonts w:asciiTheme="majorHAnsi" w:hAnsiTheme="majorHAnsi" w:cstheme="majorHAnsi"/>
                             <w:color w:val="2F3640"/>
                             <w:sz w:val="24"/>
                             <w:szCs w:val="24"/>
@@ -3542,8 +3636,7 @@
                         </w:pPr>
                         <w:r>
                           <w:rPr>
-                            <w:b/>
-                            <w:bCs/>
+                            <w:rFonts w:asciiTheme="minorHAnsi" w:hAnsiTheme="minorHAnsi" w:cstheme="minorHAnsi"/>
                             <w:color w:val="2F3640"/>
                             <w:sz w:val="24"/>
                             <w:szCs w:val="24"/>
@@ -3553,8 +3646,7 @@
                         <w:proofErr w:type="spellStart"/>
                         <w:r>
                           <w:rPr>
-                            <w:b/>
-                            <w:bCs/>
+                            <w:rFonts w:asciiTheme="minorHAnsi" w:hAnsiTheme="minorHAnsi" w:cstheme="minorHAnsi"/>
                             <w:color w:val="2F3640"/>
                             <w:sz w:val="24"/>
                             <w:szCs w:val="24"/>
@@ -3564,24 +3656,16 @@
                         <w:proofErr w:type="spellEnd"/>
                         <w:r>
                           <w:rPr>
-                            <w:b/>
-                            <w:bCs/>
+                            <w:rFonts w:asciiTheme="minorHAnsi" w:hAnsiTheme="minorHAnsi" w:cstheme="minorHAnsi"/>
                             <w:color w:val="2F3640"/>
                             <w:sz w:val="24"/>
                             <w:szCs w:val="24"/>
                           </w:rPr>
-                          <w:t>)</w:t>
+                          <w:t>),</w:t>
                         </w:r>
                         <w:r>
                           <w:rPr>
-                            <w:color w:val="2F3640"/>
-                            <w:sz w:val="24"/>
-                            <w:szCs w:val="24"/>
-                          </w:rPr>
-                          <w:t>,</w:t>
-                        </w:r>
-                        <w:r>
-                          <w:rPr>
+                            <w:rFonts w:asciiTheme="majorHAnsi" w:hAnsiTheme="majorHAnsi" w:cstheme="majorHAnsi"/>
                             <w:color w:val="2F3640"/>
                             <w:sz w:val="24"/>
                             <w:szCs w:val="24"/>
@@ -3590,6 +3674,7 @@
                         </w:r>
                         <w:r>
                           <w:rPr>
+                            <w:rFonts w:asciiTheme="majorHAnsi" w:hAnsiTheme="majorHAnsi" w:cstheme="majorHAnsi"/>
                             <w:i/>
                             <w:iCs/>
                             <w:color w:val="2F3640"/>
@@ -3602,11 +3687,13 @@
                       <w:p>
                         <w:pPr>
                           <w:rPr>
+                            <w:rFonts w:asciiTheme="majorHAnsi" w:hAnsiTheme="majorHAnsi" w:cstheme="majorHAnsi"/>
                             <w:color w:val="2F3640"/>
                           </w:rPr>
                         </w:pPr>
                         <w:r>
                           <w:rPr>
+                            <w:rFonts w:asciiTheme="majorHAnsi" w:hAnsiTheme="majorHAnsi" w:cstheme="majorHAnsi"/>
                             <w:color w:val="2F3640"/>
                             <w:sz w:val="24"/>
                             <w:szCs w:val="24"/>
@@ -3621,6 +3708,9 @@
                   <w:pPr>
                     <w:pStyle w:val="Heading2"/>
                     <w:outlineLvl w:val="1"/>
+                    <w:rPr>
+                      <w:rFonts w:asciiTheme="majorHAnsi" w:hAnsiTheme="majorHAnsi" w:cstheme="majorHAnsi"/>
+                    </w:rPr>
                   </w:pPr>
                 </w:p>
               </w:tc>
@@ -3629,6 +3719,7 @@
           <w:p>
             <w:pPr>
               <w:rPr>
+                <w:rFonts w:asciiTheme="majorHAnsi" w:hAnsiTheme="majorHAnsi" w:cstheme="majorHAnsi"/>
                 <w:sz w:val="24"/>
                 <w:szCs w:val="24"/>
               </w:rPr>
@@ -3640,12 +3731,14 @@
     <w:p>
       <w:pPr>
         <w:rPr>
+          <w:rFonts w:asciiTheme="majorHAnsi" w:hAnsiTheme="majorHAnsi" w:cstheme="majorHAnsi"/>
           <w:sz w:val="24"/>
           <w:szCs w:val="24"/>
         </w:rPr>
       </w:pPr>
       <w:r>
         <w:rPr>
+          <w:rFonts w:asciiTheme="majorHAnsi" w:hAnsiTheme="majorHAnsi" w:cstheme="majorHAnsi"/>
           <w:noProof/>
           <w:color w:val="FFFFFF" w:themeColor="background1"/>
           <w:sz w:val="24"/>
@@ -5327,6 +5420,26 @@
       <w:szCs w:val="26"/>
     </w:rPr>
   </w:style>
+  <w:style w:type="paragraph" w:styleId="Heading3">
+    <w:name w:val="heading 3"/>
+    <w:basedOn w:val="Normal"/>
+    <w:next w:val="Normal"/>
+    <w:link w:val="Heading3Char"/>
+    <w:uiPriority w:val="9"/>
+    <w:unhideWhenUsed/>
+    <w:qFormat/>
+    <w:rsid w:val="006941DD"/>
+    <w:pPr>
+      <w:spacing w:after="0" w:line="240" w:lineRule="auto"/>
+      <w:outlineLvl w:val="2"/>
+    </w:pPr>
+    <w:rPr>
+      <w:rFonts w:asciiTheme="minorHAnsi" w:hAnsiTheme="minorHAnsi" w:cstheme="minorHAnsi"/>
+      <w:color w:val="2F3640"/>
+      <w:sz w:val="24"/>
+      <w:szCs w:val="24"/>
+    </w:rPr>
+  </w:style>
   <w:style w:type="character" w:default="1" w:styleId="DefaultParagraphFont">
     <w:name w:val="Default Paragraph Font"/>
     <w:uiPriority w:val="1"/>
@@ -5445,6 +5558,19 @@
     <w:rPr>
       <w:color w:val="954F72" w:themeColor="followedHyperlink"/>
       <w:u w:val="single"/>
+    </w:rPr>
+  </w:style>
+  <w:style w:type="character" w:customStyle="1" w:styleId="Heading3Char">
+    <w:name w:val="Heading 3 Char"/>
+    <w:basedOn w:val="DefaultParagraphFont"/>
+    <w:link w:val="Heading3"/>
+    <w:uiPriority w:val="9"/>
+    <w:rsid w:val="006941DD"/>
+    <w:rPr>
+      <w:rFonts w:cstheme="minorHAnsi"/>
+      <w:color w:val="2F3640"/>
+      <w:sz w:val="24"/>
+      <w:szCs w:val="24"/>
     </w:rPr>
   </w:style>
 </w:styles>

</xml_diff>

<commit_message>
1. Update volunteer experience
</commit_message>
<xml_diff>
--- a/docs/assets/Resume.docx
+++ b/docs/assets/Resume.docx
@@ -2461,6 +2461,7 @@
                 <w:p>
                   <w:pPr>
                     <w:pStyle w:val="Heading3"/>
+                    <w:outlineLvl w:val="2"/>
                   </w:pPr>
                   <w:r>
                     <w:t>Full-stack application: A book reflection doc</w:t>
@@ -2792,6 +2793,7 @@
                 <w:p>
                   <w:pPr>
                     <w:pStyle w:val="Heading3"/>
+                    <w:outlineLvl w:val="2"/>
                   </w:pPr>
                   <w:r>
                     <w:t xml:space="preserve">Engineering Good Student Chapter’s Technology Development </w:t>
@@ -2895,16 +2897,70 @@
                       <w:sz w:val="24"/>
                       <w:szCs w:val="24"/>
                     </w:rPr>
-                    <w:t>Designed a seat cushion to alleviate the pressure under a wheelchair user to prevent the development of pressure sores</w:t>
-                  </w:r>
-                  <w:r>
-                    <w:rPr>
-                      <w:rFonts w:asciiTheme="majorHAnsi" w:hAnsiTheme="majorHAnsi" w:cstheme="majorHAnsi"/>
-                      <w:color w:val="2F3640"/>
-                      <w:sz w:val="24"/>
-                      <w:szCs w:val="24"/>
-                    </w:rPr>
-                    <w:t>.</w:t>
+                    <w:t>Participated in the design of</w:t>
+                  </w:r>
+                  <w:r>
+                    <w:rPr>
+                      <w:rFonts w:asciiTheme="majorHAnsi" w:hAnsiTheme="majorHAnsi" w:cstheme="majorHAnsi"/>
+                      <w:color w:val="2F3640"/>
+                      <w:sz w:val="24"/>
+                      <w:szCs w:val="24"/>
+                    </w:rPr>
+                    <w:t xml:space="preserve"> a </w:t>
+                  </w:r>
+                  <w:r>
+                    <w:rPr>
+                      <w:rFonts w:asciiTheme="majorHAnsi" w:hAnsiTheme="majorHAnsi" w:cstheme="majorHAnsi"/>
+                      <w:color w:val="2F3640"/>
+                      <w:sz w:val="24"/>
+                      <w:szCs w:val="24"/>
+                    </w:rPr>
+                    <w:t>pressure-redistribution seat cushion</w:t>
+                  </w:r>
+                  <w:r>
+                    <w:rPr>
+                      <w:rFonts w:asciiTheme="majorHAnsi" w:hAnsiTheme="majorHAnsi" w:cstheme="majorHAnsi"/>
+                      <w:color w:val="2F3640"/>
+                      <w:sz w:val="24"/>
+                      <w:szCs w:val="24"/>
+                    </w:rPr>
+                    <w:t xml:space="preserve"> </w:t>
+                  </w:r>
+                  <w:r>
+                    <w:rPr>
+                      <w:rFonts w:asciiTheme="majorHAnsi" w:hAnsiTheme="majorHAnsi" w:cstheme="majorHAnsi"/>
+                      <w:color w:val="2F3640"/>
+                      <w:sz w:val="24"/>
+                      <w:szCs w:val="24"/>
+                    </w:rPr>
+                    <w:t xml:space="preserve">to prevent the </w:t>
+                  </w:r>
+                  <w:r>
+                    <w:rPr>
+                      <w:rFonts w:asciiTheme="majorHAnsi" w:hAnsiTheme="majorHAnsi" w:cstheme="majorHAnsi"/>
+                      <w:color w:val="2F3640"/>
+                      <w:sz w:val="24"/>
+                      <w:szCs w:val="24"/>
+                    </w:rPr>
+                    <w:t xml:space="preserve">pressure sores </w:t>
+                  </w:r>
+                  <w:r>
+                    <w:rPr>
+                      <w:rFonts w:asciiTheme="majorHAnsi" w:hAnsiTheme="majorHAnsi" w:cstheme="majorHAnsi"/>
+                      <w:color w:val="2F3640"/>
+                      <w:sz w:val="24"/>
+                      <w:szCs w:val="24"/>
+                    </w:rPr>
+                    <w:t xml:space="preserve">development </w:t>
+                  </w:r>
+                  <w:r>
+                    <w:rPr>
+                      <w:rFonts w:asciiTheme="majorHAnsi" w:hAnsiTheme="majorHAnsi" w:cstheme="majorHAnsi"/>
+                      <w:color w:val="2F3640"/>
+                      <w:sz w:val="24"/>
+                      <w:szCs w:val="24"/>
+                    </w:rPr>
+                    <w:t>in wheelchair users</w:t>
                   </w:r>
                 </w:p>
                 <w:p>
@@ -2920,6 +2976,7 @@
                 <w:p>
                   <w:pPr>
                     <w:pStyle w:val="Heading3"/>
+                    <w:outlineLvl w:val="2"/>
                   </w:pPr>
                   <w:r>
                     <w:t xml:space="preserve">Overseas Community Involvement </w:t>
@@ -3030,6 +3087,7 @@
                 <w:p>
                   <w:pPr>
                     <w:pStyle w:val="Heading3"/>
+                    <w:outlineLvl w:val="2"/>
                   </w:pPr>
                   <w:r>
                     <w:t>NTU Materials Science and Engineering Alumni Association</w:t>

</xml_diff>

<commit_message>
1. Fixed typo in github link
</commit_message>
<xml_diff>
--- a/docs/assets/Resume.docx
+++ b/docs/assets/Resume.docx
@@ -703,15 +703,27 @@
                       <w:color w:val="FFFFFF" w:themeColor="background1"/>
                     </w:rPr>
                   </w:pPr>
-                  <w:proofErr w:type="spellStart"/>
-                  <w:r>
-                    <w:rPr>
-                      <w:rFonts w:asciiTheme="majorHAnsi" w:hAnsiTheme="majorHAnsi" w:cstheme="majorHAnsi"/>
-                      <w:color w:val="FFFFFF" w:themeColor="background1"/>
-                    </w:rPr>
-                    <w:t>github</w:t>
-                  </w:r>
-                  <w:proofErr w:type="spellEnd"/>
+                  <w:r>
+                    <w:rPr>
+                      <w:rFonts w:asciiTheme="majorHAnsi" w:hAnsiTheme="majorHAnsi" w:cstheme="majorHAnsi"/>
+                      <w:color w:val="FFFFFF" w:themeColor="background1"/>
+                    </w:rPr>
+                    <w:t>g</w:t>
+                  </w:r>
+                  <w:r>
+                    <w:rPr>
+                      <w:rFonts w:asciiTheme="majorHAnsi" w:hAnsiTheme="majorHAnsi" w:cstheme="majorHAnsi"/>
+                      <w:color w:val="FFFFFF" w:themeColor="background1"/>
+                    </w:rPr>
+                    <w:t>ithub</w:t>
+                  </w:r>
+                  <w:r>
+                    <w:rPr>
+                      <w:rFonts w:asciiTheme="majorHAnsi" w:hAnsiTheme="majorHAnsi" w:cstheme="majorHAnsi"/>
+                      <w:color w:val="FFFFFF" w:themeColor="background1"/>
+                    </w:rPr>
+                    <w:t>.com</w:t>
+                  </w:r>
                   <w:r>
                     <w:rPr>
                       <w:rFonts w:asciiTheme="majorHAnsi" w:hAnsiTheme="majorHAnsi" w:cstheme="majorHAnsi"/>
@@ -2961,6 +2973,15 @@
                       <w:szCs w:val="24"/>
                     </w:rPr>
                     <w:t>in wheelchair users</w:t>
+                  </w:r>
+                  <w:r>
+                    <w:rPr>
+                      <w:rFonts w:asciiTheme="majorHAnsi" w:hAnsiTheme="majorHAnsi" w:cstheme="majorHAnsi"/>
+                      <w:color w:val="2F3640"/>
+                      <w:sz w:val="24"/>
+                      <w:szCs w:val="24"/>
+                    </w:rPr>
+                    <w:t>.</w:t>
                   </w:r>
                 </w:p>
                 <w:p>

</xml_diff>